<commit_message>
Add Table of Content and Meeting Logs to Project Sprint 1 .docx and .pdf Report
</commit_message>
<xml_diff>
--- a/Sprint1/CSCI5408_W24_DDB-Builder-Group-8_Sprint-1-Report.docx
+++ b/Sprint1/CSCI5408_W24_DDB-Builder-Group-8_Sprint-1-Report.docx
@@ -312,12 +312,12 @@
         <w:tblLook w:val="0600"/>
       </w:tblPr>
       <w:tblGrid>
-        <w:gridCol w:w="3285"/>
-        <w:gridCol w:w="2910"/>
+        <w:gridCol w:w="3660"/>
+        <w:gridCol w:w="2535"/>
         <w:tblGridChange w:id="0">
           <w:tblGrid>
-            <w:gridCol w:w="3285"/>
-            <w:gridCol w:w="2910"/>
+            <w:gridCol w:w="3660"/>
+            <w:gridCol w:w="2535"/>
           </w:tblGrid>
         </w:tblGridChange>
       </w:tblGrid>
@@ -738,62 +738,73 @@
         <w:rPr>
           <w:rtl w:val="0"/>
         </w:rPr>
-        <w:t xml:space="preserve">............................................................................................................3 </w:t>
-      </w:r>
-    </w:p>
-    <w:p>
-      <w:pPr>
-        <w:rPr/>
-      </w:pPr>
-      <w:r>
-        <w:rPr>
-          <w:rtl w:val="0"/>
-        </w:rPr>
-        <w:t xml:space="preserve">Table: Information Collected…………………………………………</w:t>
-      </w:r>
-    </w:p>
-    <w:p>
-      <w:pPr>
-        <w:rPr/>
-      </w:pPr>
-      <w:r>
-        <w:rPr>
-          <w:rtl w:val="0"/>
-        </w:rPr>
-        <w:t xml:space="preserve">Initial Conceptual Model.............................................................................................................4-6 </w:t>
-      </w:r>
-    </w:p>
-    <w:p>
-      <w:pPr>
-        <w:rPr/>
-      </w:pPr>
-      <w:r>
-        <w:rPr>
-          <w:rtl w:val="0"/>
-        </w:rPr>
-        <w:t xml:space="preserve">Database Design Issues Report...............................................................................................7-9</w:t>
-      </w:r>
-    </w:p>
-    <w:p>
-      <w:pPr>
-        <w:rPr/>
-      </w:pPr>
-      <w:r>
-        <w:rPr>
-          <w:rtl w:val="0"/>
-        </w:rPr>
-        <w:t xml:space="preserve">Final Model (ERD)........................................................................................................10 </w:t>
-      </w:r>
-    </w:p>
-    <w:p>
-      <w:pPr>
-        <w:rPr/>
-      </w:pPr>
-      <w:r>
-        <w:rPr>
-          <w:rtl w:val="0"/>
-        </w:rPr>
-        <w:t xml:space="preserve">Meeting Logs………………………………………………………………………………………….</w:t>
+        <w:t xml:space="preserve">...................................................................................................................3 </w:t>
+      </w:r>
+    </w:p>
+    <w:p>
+      <w:pPr>
+        <w:rPr/>
+      </w:pPr>
+      <w:r>
+        <w:rPr>
+          <w:rtl w:val="0"/>
+        </w:rPr>
+        <w:t xml:space="preserve">Table: Information Collected……………………………………………………………………………..4</w:t>
+      </w:r>
+    </w:p>
+    <w:p>
+      <w:pPr>
+        <w:rPr/>
+      </w:pPr>
+      <w:r>
+        <w:rPr>
+          <w:rtl w:val="0"/>
+        </w:rPr>
+        <w:t xml:space="preserve">Initial Conceptual Model................................................................................................................8 </w:t>
+      </w:r>
+    </w:p>
+    <w:p>
+      <w:pPr>
+        <w:rPr/>
+      </w:pPr>
+      <w:r>
+        <w:rPr>
+          <w:rtl w:val="0"/>
+        </w:rPr>
+        <w:t xml:space="preserve">Database Design Issues Report..................................................................................................10</w:t>
+      </w:r>
+    </w:p>
+    <w:p>
+      <w:pPr>
+        <w:rPr/>
+      </w:pPr>
+      <w:r>
+        <w:rPr>
+          <w:rtl w:val="0"/>
+        </w:rPr>
+        <w:t xml:space="preserve">Final Model (ERD).......................................................................................................................14 </w:t>
+      </w:r>
+    </w:p>
+    <w:p>
+      <w:pPr>
+        <w:rPr/>
+      </w:pPr>
+      <w:r>
+        <w:rPr>
+          <w:rtl w:val="0"/>
+        </w:rPr>
+        <w:t xml:space="preserve">Meeting Logs - Sprint 1…………………………………………………………………………………14</w:t>
+      </w:r>
+    </w:p>
+    <w:p>
+      <w:pPr>
+        <w:rPr/>
+      </w:pPr>
+      <w:r>
+        <w:rPr>
+          <w:rtl w:val="0"/>
+        </w:rPr>
+        <w:t xml:space="preserve">References….……………………………………………………………………………………………15</w:t>
       </w:r>
     </w:p>
     <w:p>
@@ -6655,12 +6666,12 @@
           <wp:inline distB="114300" distT="114300" distL="114300" distR="114300">
             <wp:extent cx="5943600" cy="2590800"/>
             <wp:effectExtent b="12700" l="12700" r="12700" t="12700"/>
-            <wp:docPr id="1" name="image6.png"/>
+            <wp:docPr id="1" name="image2.png"/>
             <a:graphic>
               <a:graphicData uri="http://schemas.openxmlformats.org/drawingml/2006/picture">
                 <pic:pic>
                   <pic:nvPicPr>
-                    <pic:cNvPr id="0" name="image6.png"/>
+                    <pic:cNvPr id="0" name="image2.png"/>
                     <pic:cNvPicPr preferRelativeResize="0"/>
                   </pic:nvPicPr>
                   <pic:blipFill>
@@ -6727,12 +6738,12 @@
           <wp:inline distB="114300" distT="114300" distL="114300" distR="114300">
             <wp:extent cx="5943600" cy="2946400"/>
             <wp:effectExtent b="12700" l="12700" r="12700" t="12700"/>
-            <wp:docPr id="5" name="image3.png"/>
+            <wp:docPr id="5" name="image4.png"/>
             <a:graphic>
               <a:graphicData uri="http://schemas.openxmlformats.org/drawingml/2006/picture">
                 <pic:pic>
                   <pic:nvPicPr>
-                    <pic:cNvPr id="0" name="image3.png"/>
+                    <pic:cNvPr id="0" name="image4.png"/>
                     <pic:cNvPicPr preferRelativeResize="0"/>
                   </pic:nvPicPr>
                   <pic:blipFill>
@@ -6799,12 +6810,12 @@
           <wp:inline distB="114300" distT="114300" distL="114300" distR="114300">
             <wp:extent cx="5943600" cy="3289300"/>
             <wp:effectExtent b="12700" l="12700" r="12700" t="12700"/>
-            <wp:docPr id="10" name="image4.png"/>
+            <wp:docPr id="10" name="image3.png"/>
             <a:graphic>
               <a:graphicData uri="http://schemas.openxmlformats.org/drawingml/2006/picture">
                 <pic:pic>
                   <pic:nvPicPr>
-                    <pic:cNvPr id="0" name="image4.png"/>
+                    <pic:cNvPr id="0" name="image3.png"/>
                     <pic:cNvPicPr preferRelativeResize="0"/>
                   </pic:nvPicPr>
                   <pic:blipFill>
@@ -7065,12 +7076,12 @@
           <wp:inline distB="114300" distT="114300" distL="114300" distR="114300">
             <wp:extent cx="4800600" cy="809625"/>
             <wp:effectExtent b="0" l="0" r="0" t="0"/>
-            <wp:docPr id="9" name="image1.png"/>
+            <wp:docPr id="9" name="image9.png"/>
             <a:graphic>
               <a:graphicData uri="http://schemas.openxmlformats.org/drawingml/2006/picture">
                 <pic:pic>
                   <pic:nvPicPr>
-                    <pic:cNvPr id="0" name="image1.png"/>
+                    <pic:cNvPr id="0" name="image9.png"/>
                     <pic:cNvPicPr preferRelativeResize="0"/>
                   </pic:nvPicPr>
                   <pic:blipFill>
@@ -7132,12 +7143,12 @@
           <wp:inline distB="114300" distT="114300" distL="114300" distR="114300">
             <wp:extent cx="5943600" cy="1041400"/>
             <wp:effectExtent b="0" l="0" r="0" t="0"/>
-            <wp:docPr id="2" name="image2.png"/>
+            <wp:docPr id="2" name="image6.png"/>
             <a:graphic>
               <a:graphicData uri="http://schemas.openxmlformats.org/drawingml/2006/picture">
                 <pic:pic>
                   <pic:nvPicPr>
-                    <pic:cNvPr id="0" name="image2.png"/>
+                    <pic:cNvPr id="0" name="image6.png"/>
                     <pic:cNvPicPr preferRelativeResize="0"/>
                   </pic:nvPicPr>
                   <pic:blipFill>
@@ -7223,12 +7234,12 @@
           <wp:inline distB="114300" distT="114300" distL="114300" distR="114300">
             <wp:extent cx="4800600" cy="809625"/>
             <wp:effectExtent b="0" l="0" r="0" t="0"/>
-            <wp:docPr id="3" name="image5.png"/>
+            <wp:docPr id="3" name="image1.png"/>
             <a:graphic>
               <a:graphicData uri="http://schemas.openxmlformats.org/drawingml/2006/picture">
                 <pic:pic>
                   <pic:nvPicPr>
-                    <pic:cNvPr id="0" name="image5.png"/>
+                    <pic:cNvPr id="0" name="image1.png"/>
                     <pic:cNvPicPr preferRelativeResize="0"/>
                   </pic:nvPicPr>
                   <pic:blipFill>
@@ -7507,12 +7518,12 @@
           <wp:inline distB="114300" distT="114300" distL="114300" distR="114300">
             <wp:extent cx="5943600" cy="1320800"/>
             <wp:effectExtent b="0" l="0" r="0" t="0"/>
-            <wp:docPr id="6" name="image7.png"/>
+            <wp:docPr id="6" name="image5.png"/>
             <a:graphic>
               <a:graphicData uri="http://schemas.openxmlformats.org/drawingml/2006/picture">
                 <pic:pic>
                   <pic:nvPicPr>
-                    <pic:cNvPr id="0" name="image7.png"/>
+                    <pic:cNvPr id="0" name="image5.png"/>
                     <pic:cNvPicPr preferRelativeResize="0"/>
                   </pic:nvPicPr>
                   <pic:blipFill>
@@ -7565,12 +7576,12 @@
           <wp:inline distB="114300" distT="114300" distL="114300" distR="114300">
             <wp:extent cx="5943600" cy="2451100"/>
             <wp:effectExtent b="0" l="0" r="0" t="0"/>
-            <wp:docPr id="8" name="image9.png"/>
+            <wp:docPr id="8" name="image7.png"/>
             <a:graphic>
               <a:graphicData uri="http://schemas.openxmlformats.org/drawingml/2006/picture">
                 <pic:pic>
                   <pic:nvPicPr>
-                    <pic:cNvPr id="0" name="image9.png"/>
+                    <pic:cNvPr id="0" name="image7.png"/>
                     <pic:cNvPicPr preferRelativeResize="0"/>
                   </pic:nvPicPr>
                   <pic:blipFill>
@@ -7897,10 +7908,20 @@
     </w:p>
     <w:p>
       <w:pPr>
+        <w:rPr/>
+      </w:pPr>
+      <w:r>
+        <w:rPr>
+          <w:rtl w:val="0"/>
+        </w:rPr>
+      </w:r>
+    </w:p>
+    <w:p>
+      <w:pPr>
         <w:pStyle w:val="Heading2"/>
         <w:rPr/>
       </w:pPr>
-      <w:bookmarkStart w:colFirst="0" w:colLast="0" w:name="_7h4qdjehf48g" w:id="23"/>
+      <w:bookmarkStart w:colFirst="0" w:colLast="0" w:name="_929b8x9n70h2" w:id="23"/>
       <w:bookmarkEnd w:id="23"/>
       <w:r>
         <w:rPr>
@@ -7913,21 +7934,8 @@
         <w:pStyle w:val="Heading2"/>
         <w:rPr/>
       </w:pPr>
-      <w:bookmarkStart w:colFirst="0" w:colLast="0" w:name="_929b8x9n70h2" w:id="24"/>
+      <w:bookmarkStart w:colFirst="0" w:colLast="0" w:name="_vnc1x971exqo" w:id="24"/>
       <w:bookmarkEnd w:id="24"/>
-      <w:r>
-        <w:rPr>
-          <w:rtl w:val="0"/>
-        </w:rPr>
-      </w:r>
-    </w:p>
-    <w:p>
-      <w:pPr>
-        <w:pStyle w:val="Heading2"/>
-        <w:rPr/>
-      </w:pPr>
-      <w:bookmarkStart w:colFirst="0" w:colLast="0" w:name="_vnc1x971exqo" w:id="25"/>
-      <w:bookmarkEnd w:id="25"/>
       <w:r>
         <w:rPr>
           <w:rtl w:val="0"/>
@@ -7955,12 +7963,12 @@
           <wp:inline distB="114300" distT="114300" distL="114300" distR="114300">
             <wp:extent cx="5943600" cy="3289300"/>
             <wp:effectExtent b="12700" l="12700" r="12700" t="12700"/>
-            <wp:docPr id="4" name="image4.png"/>
+            <wp:docPr id="4" name="image3.png"/>
             <a:graphic>
               <a:graphicData uri="http://schemas.openxmlformats.org/drawingml/2006/picture">
                 <pic:pic>
                   <pic:nvPicPr>
-                    <pic:cNvPr id="0" name="image4.png"/>
+                    <pic:cNvPr id="0" name="image3.png"/>
                     <pic:cNvPicPr preferRelativeResize="0"/>
                   </pic:nvPicPr>
                   <pic:blipFill>
@@ -8009,32 +8017,2609 @@
     </w:p>
     <w:p>
       <w:pPr>
-        <w:jc w:val="center"/>
-        <w:rPr/>
-      </w:pPr>
-      <w:r>
-        <w:rPr>
-          <w:rtl w:val="0"/>
-        </w:rPr>
-      </w:r>
-    </w:p>
-    <w:p>
-      <w:pPr>
         <w:pStyle w:val="Heading2"/>
         <w:rPr/>
       </w:pPr>
-      <w:bookmarkStart w:colFirst="0" w:colLast="0" w:name="_jqnbb0y889pe" w:id="26"/>
+      <w:bookmarkStart w:colFirst="0" w:colLast="0" w:name="_cgem5vuaa5aw" w:id="25"/>
+      <w:bookmarkEnd w:id="25"/>
+      <w:r>
+        <w:rPr>
+          <w:rtl w:val="0"/>
+        </w:rPr>
+      </w:r>
+    </w:p>
+    <w:p>
+      <w:pPr>
+        <w:pStyle w:val="Heading2"/>
+        <w:rPr/>
+      </w:pPr>
+      <w:bookmarkStart w:colFirst="0" w:colLast="0" w:name="_yz6zlmd5e26e" w:id="26"/>
       <w:bookmarkEnd w:id="26"/>
       <w:r>
         <w:rPr>
           <w:rtl w:val="0"/>
         </w:rPr>
+        <w:t xml:space="preserve">Meeting Logs - Sprint 1</w:t>
+      </w:r>
+    </w:p>
+    <w:p>
+      <w:pPr>
+        <w:jc w:val="left"/>
+        <w:rPr/>
+      </w:pPr>
+      <w:r>
+        <w:rPr>
+          <w:rtl w:val="0"/>
+        </w:rPr>
+      </w:r>
+    </w:p>
+    <w:tbl>
+      <w:tblPr>
+        <w:tblStyle w:val="Table3"/>
+        <w:tblpPr w:leftFromText="180" w:rightFromText="180" w:topFromText="180" w:bottomFromText="180" w:vertAnchor="text" w:horzAnchor="text" w:tblpX="165" w:tblpY="0"/>
+        <w:tblW w:w="8865.0" w:type="dxa"/>
+        <w:jc w:val="left"/>
+        <w:tblBorders>
+          <w:top w:color="000000" w:space="0" w:sz="0" w:val="nil"/>
+          <w:left w:color="000000" w:space="0" w:sz="0" w:val="nil"/>
+          <w:bottom w:color="000000" w:space="0" w:sz="0" w:val="nil"/>
+          <w:right w:color="000000" w:space="0" w:sz="0" w:val="nil"/>
+          <w:insideH w:color="000000" w:space="0" w:sz="0" w:val="nil"/>
+          <w:insideV w:color="000000" w:space="0" w:sz="0" w:val="nil"/>
+        </w:tblBorders>
+        <w:tblLayout w:type="fixed"/>
+        <w:tblLook w:val="0600"/>
+      </w:tblPr>
+      <w:tblGrid>
+        <w:gridCol w:w="1425"/>
+        <w:gridCol w:w="975"/>
+        <w:gridCol w:w="930"/>
+        <w:gridCol w:w="1575"/>
+        <w:gridCol w:w="1185"/>
+        <w:gridCol w:w="1155"/>
+        <w:gridCol w:w="915"/>
+        <w:gridCol w:w="705"/>
+        <w:tblGridChange w:id="0">
+          <w:tblGrid>
+            <w:gridCol w:w="1425"/>
+            <w:gridCol w:w="975"/>
+            <w:gridCol w:w="930"/>
+            <w:gridCol w:w="1575"/>
+            <w:gridCol w:w="1185"/>
+            <w:gridCol w:w="1155"/>
+            <w:gridCol w:w="915"/>
+            <w:gridCol w:w="705"/>
+          </w:tblGrid>
+        </w:tblGridChange>
+      </w:tblGrid>
+      <w:tr>
+        <w:trPr>
+          <w:cantSplit w:val="0"/>
+          <w:trHeight w:val="525" w:hRule="atLeast"/>
+          <w:tblHeader w:val="0"/>
+        </w:trPr>
+        <w:tc>
+          <w:tcPr>
+            <w:tcBorders>
+              <w:top w:color="cccccc" w:space="0" w:sz="6" w:val="single"/>
+              <w:left w:color="cccccc" w:space="0" w:sz="6" w:val="single"/>
+              <w:bottom w:color="cccccc" w:space="0" w:sz="6" w:val="single"/>
+              <w:right w:color="cccccc" w:space="0" w:sz="6" w:val="single"/>
+            </w:tcBorders>
+            <w:tcMar>
+              <w:top w:w="40.0" w:type="dxa"/>
+              <w:left w:w="40.0" w:type="dxa"/>
+              <w:bottom w:w="40.0" w:type="dxa"/>
+              <w:right w:w="40.0" w:type="dxa"/>
+            </w:tcMar>
+            <w:vAlign w:val="bottom"/>
+          </w:tcPr>
+          <w:p>
+            <w:pPr>
+              <w:widowControl w:val="0"/>
+              <w:jc w:val="center"/>
+              <w:rPr>
+                <w:sz w:val="20"/>
+                <w:szCs w:val="20"/>
+              </w:rPr>
+            </w:pPr>
+            <w:r>
+              <w:rPr>
+                <w:b w:val="1"/>
+                <w:sz w:val="20"/>
+                <w:szCs w:val="20"/>
+                <w:rtl w:val="0"/>
+              </w:rPr>
+              <w:t xml:space="preserve">MeetingDate</w:t>
+            </w:r>
+            <w:r>
+              <w:rPr>
+                <w:rtl w:val="0"/>
+              </w:rPr>
+            </w:r>
+          </w:p>
+        </w:tc>
+        <w:tc>
+          <w:tcPr>
+            <w:tcBorders>
+              <w:top w:color="cccccc" w:space="0" w:sz="6" w:val="single"/>
+              <w:left w:color="cccccc" w:space="0" w:sz="6" w:val="single"/>
+              <w:bottom w:color="cccccc" w:space="0" w:sz="6" w:val="single"/>
+              <w:right w:color="cccccc" w:space="0" w:sz="6" w:val="single"/>
+            </w:tcBorders>
+            <w:shd w:fill="ffffff" w:val="clear"/>
+            <w:tcMar>
+              <w:top w:w="40.0" w:type="dxa"/>
+              <w:left w:w="40.0" w:type="dxa"/>
+              <w:bottom w:w="40.0" w:type="dxa"/>
+              <w:right w:w="40.0" w:type="dxa"/>
+            </w:tcMar>
+            <w:vAlign w:val="bottom"/>
+          </w:tcPr>
+          <w:p>
+            <w:pPr>
+              <w:widowControl w:val="0"/>
+              <w:jc w:val="center"/>
+              <w:rPr>
+                <w:sz w:val="20"/>
+                <w:szCs w:val="20"/>
+              </w:rPr>
+            </w:pPr>
+            <w:r>
+              <w:rPr>
+                <w:b w:val="1"/>
+                <w:sz w:val="20"/>
+                <w:szCs w:val="20"/>
+                <w:rtl w:val="0"/>
+              </w:rPr>
+              <w:t xml:space="preserve">Meeting Time (Start)</w:t>
+            </w:r>
+            <w:r>
+              <w:rPr>
+                <w:rtl w:val="0"/>
+              </w:rPr>
+            </w:r>
+          </w:p>
+        </w:tc>
+        <w:tc>
+          <w:tcPr>
+            <w:tcBorders>
+              <w:top w:color="cccccc" w:space="0" w:sz="6" w:val="single"/>
+              <w:left w:color="cccccc" w:space="0" w:sz="6" w:val="single"/>
+              <w:bottom w:color="cccccc" w:space="0" w:sz="6" w:val="single"/>
+              <w:right w:color="cccccc" w:space="0" w:sz="6" w:val="single"/>
+            </w:tcBorders>
+            <w:shd w:fill="ffffff" w:val="clear"/>
+            <w:tcMar>
+              <w:top w:w="40.0" w:type="dxa"/>
+              <w:left w:w="40.0" w:type="dxa"/>
+              <w:bottom w:w="40.0" w:type="dxa"/>
+              <w:right w:w="40.0" w:type="dxa"/>
+            </w:tcMar>
+            <w:vAlign w:val="bottom"/>
+          </w:tcPr>
+          <w:p>
+            <w:pPr>
+              <w:widowControl w:val="0"/>
+              <w:jc w:val="center"/>
+              <w:rPr>
+                <w:sz w:val="20"/>
+                <w:szCs w:val="20"/>
+              </w:rPr>
+            </w:pPr>
+            <w:r>
+              <w:rPr>
+                <w:b w:val="1"/>
+                <w:sz w:val="20"/>
+                <w:szCs w:val="20"/>
+                <w:rtl w:val="0"/>
+              </w:rPr>
+              <w:t xml:space="preserve">Meeting Time (End)</w:t>
+            </w:r>
+            <w:r>
+              <w:rPr>
+                <w:rtl w:val="0"/>
+              </w:rPr>
+            </w:r>
+          </w:p>
+        </w:tc>
+        <w:tc>
+          <w:tcPr>
+            <w:tcBorders>
+              <w:top w:color="cccccc" w:space="0" w:sz="6" w:val="single"/>
+              <w:left w:color="cccccc" w:space="0" w:sz="6" w:val="single"/>
+              <w:bottom w:color="cccccc" w:space="0" w:sz="6" w:val="single"/>
+              <w:right w:color="cccccc" w:space="0" w:sz="6" w:val="single"/>
+            </w:tcBorders>
+            <w:shd w:fill="ffffff" w:val="clear"/>
+            <w:tcMar>
+              <w:top w:w="40.0" w:type="dxa"/>
+              <w:left w:w="40.0" w:type="dxa"/>
+              <w:bottom w:w="40.0" w:type="dxa"/>
+              <w:right w:w="40.0" w:type="dxa"/>
+            </w:tcMar>
+            <w:vAlign w:val="bottom"/>
+          </w:tcPr>
+          <w:p>
+            <w:pPr>
+              <w:widowControl w:val="0"/>
+              <w:jc w:val="center"/>
+              <w:rPr>
+                <w:sz w:val="20"/>
+                <w:szCs w:val="20"/>
+              </w:rPr>
+            </w:pPr>
+            <w:r>
+              <w:rPr>
+                <w:b w:val="1"/>
+                <w:sz w:val="20"/>
+                <w:szCs w:val="20"/>
+                <w:rtl w:val="0"/>
+              </w:rPr>
+              <w:t xml:space="preserve">Meeting Place</w:t>
+            </w:r>
+            <w:r>
+              <w:rPr>
+                <w:rtl w:val="0"/>
+              </w:rPr>
+            </w:r>
+          </w:p>
+        </w:tc>
+        <w:tc>
+          <w:tcPr>
+            <w:tcBorders>
+              <w:top w:color="cccccc" w:space="0" w:sz="6" w:val="single"/>
+              <w:left w:color="cccccc" w:space="0" w:sz="6" w:val="single"/>
+              <w:bottom w:color="cccccc" w:space="0" w:sz="6" w:val="single"/>
+              <w:right w:color="cccccc" w:space="0" w:sz="6" w:val="single"/>
+            </w:tcBorders>
+            <w:shd w:fill="ffffff" w:val="clear"/>
+            <w:tcMar>
+              <w:top w:w="40.0" w:type="dxa"/>
+              <w:left w:w="40.0" w:type="dxa"/>
+              <w:bottom w:w="40.0" w:type="dxa"/>
+              <w:right w:w="40.0" w:type="dxa"/>
+            </w:tcMar>
+            <w:vAlign w:val="bottom"/>
+          </w:tcPr>
+          <w:p>
+            <w:pPr>
+              <w:widowControl w:val="0"/>
+              <w:jc w:val="center"/>
+              <w:rPr>
+                <w:sz w:val="20"/>
+                <w:szCs w:val="20"/>
+              </w:rPr>
+            </w:pPr>
+            <w:r>
+              <w:rPr>
+                <w:b w:val="1"/>
+                <w:sz w:val="20"/>
+                <w:szCs w:val="20"/>
+                <w:rtl w:val="0"/>
+              </w:rPr>
+              <w:t xml:space="preserve">Sprint</w:t>
+            </w:r>
+            <w:r>
+              <w:rPr>
+                <w:rtl w:val="0"/>
+              </w:rPr>
+            </w:r>
+          </w:p>
+        </w:tc>
+        <w:tc>
+          <w:tcPr>
+            <w:tcBorders>
+              <w:top w:color="cccccc" w:space="0" w:sz="6" w:val="single"/>
+              <w:left w:color="cccccc" w:space="0" w:sz="6" w:val="single"/>
+              <w:bottom w:color="cccccc" w:space="0" w:sz="6" w:val="single"/>
+              <w:right w:color="cccccc" w:space="0" w:sz="6" w:val="single"/>
+            </w:tcBorders>
+            <w:shd w:fill="ffffff" w:val="clear"/>
+            <w:tcMar>
+              <w:top w:w="40.0" w:type="dxa"/>
+              <w:left w:w="40.0" w:type="dxa"/>
+              <w:bottom w:w="40.0" w:type="dxa"/>
+              <w:right w:w="40.0" w:type="dxa"/>
+            </w:tcMar>
+            <w:vAlign w:val="bottom"/>
+          </w:tcPr>
+          <w:p>
+            <w:pPr>
+              <w:widowControl w:val="0"/>
+              <w:jc w:val="center"/>
+              <w:rPr>
+                <w:sz w:val="20"/>
+                <w:szCs w:val="20"/>
+              </w:rPr>
+            </w:pPr>
+            <w:r>
+              <w:rPr>
+                <w:b w:val="1"/>
+                <w:sz w:val="20"/>
+                <w:szCs w:val="20"/>
+                <w:rtl w:val="0"/>
+              </w:rPr>
+              <w:t xml:space="preserve">Outcomes</w:t>
+            </w:r>
+            <w:r>
+              <w:rPr>
+                <w:rtl w:val="0"/>
+              </w:rPr>
+            </w:r>
+          </w:p>
+        </w:tc>
+        <w:tc>
+          <w:tcPr>
+            <w:tcBorders>
+              <w:top w:color="cccccc" w:space="0" w:sz="6" w:val="single"/>
+              <w:left w:color="cccccc" w:space="0" w:sz="6" w:val="single"/>
+              <w:bottom w:color="cccccc" w:space="0" w:sz="6" w:val="single"/>
+              <w:right w:color="cccccc" w:space="0" w:sz="6" w:val="single"/>
+            </w:tcBorders>
+            <w:shd w:fill="ffffff" w:val="clear"/>
+            <w:tcMar>
+              <w:top w:w="40.0" w:type="dxa"/>
+              <w:left w:w="40.0" w:type="dxa"/>
+              <w:bottom w:w="40.0" w:type="dxa"/>
+              <w:right w:w="40.0" w:type="dxa"/>
+            </w:tcMar>
+            <w:vAlign w:val="bottom"/>
+          </w:tcPr>
+          <w:p>
+            <w:pPr>
+              <w:widowControl w:val="0"/>
+              <w:jc w:val="center"/>
+              <w:rPr>
+                <w:sz w:val="20"/>
+                <w:szCs w:val="20"/>
+              </w:rPr>
+            </w:pPr>
+            <w:r>
+              <w:rPr>
+                <w:b w:val="1"/>
+                <w:sz w:val="20"/>
+                <w:szCs w:val="20"/>
+                <w:rtl w:val="0"/>
+              </w:rPr>
+              <w:t xml:space="preserve">Duration</w:t>
+            </w:r>
+            <w:r>
+              <w:rPr>
+                <w:rtl w:val="0"/>
+              </w:rPr>
+            </w:r>
+          </w:p>
+        </w:tc>
+        <w:tc>
+          <w:tcPr>
+            <w:tcBorders>
+              <w:top w:color="cccccc" w:space="0" w:sz="6" w:val="single"/>
+              <w:left w:color="cccccc" w:space="0" w:sz="6" w:val="single"/>
+              <w:bottom w:color="cccccc" w:space="0" w:sz="6" w:val="single"/>
+              <w:right w:color="cccccc" w:space="0" w:sz="6" w:val="single"/>
+            </w:tcBorders>
+            <w:tcMar>
+              <w:top w:w="40.0" w:type="dxa"/>
+              <w:left w:w="40.0" w:type="dxa"/>
+              <w:bottom w:w="40.0" w:type="dxa"/>
+              <w:right w:w="40.0" w:type="dxa"/>
+            </w:tcMar>
+            <w:vAlign w:val="bottom"/>
+          </w:tcPr>
+          <w:p>
+            <w:pPr>
+              <w:widowControl w:val="0"/>
+              <w:jc w:val="center"/>
+              <w:rPr>
+                <w:sz w:val="20"/>
+                <w:szCs w:val="20"/>
+              </w:rPr>
+            </w:pPr>
+            <w:r>
+              <w:rPr>
+                <w:b w:val="1"/>
+                <w:sz w:val="20"/>
+                <w:szCs w:val="20"/>
+                <w:rtl w:val="0"/>
+              </w:rPr>
+              <w:t xml:space="preserve">Status</w:t>
+            </w:r>
+            <w:r>
+              <w:rPr>
+                <w:rtl w:val="0"/>
+              </w:rPr>
+            </w:r>
+          </w:p>
+        </w:tc>
+      </w:tr>
+      <w:tr>
+        <w:trPr>
+          <w:cantSplit w:val="0"/>
+          <w:trHeight w:val="750" w:hRule="atLeast"/>
+          <w:tblHeader w:val="0"/>
+        </w:trPr>
+        <w:tc>
+          <w:tcPr>
+            <w:tcBorders>
+              <w:top w:color="cccccc" w:space="0" w:sz="6" w:val="single"/>
+              <w:left w:color="cccccc" w:space="0" w:sz="6" w:val="single"/>
+              <w:bottom w:color="cccccc" w:space="0" w:sz="6" w:val="single"/>
+              <w:right w:color="cccccc" w:space="0" w:sz="6" w:val="single"/>
+            </w:tcBorders>
+            <w:tcMar>
+              <w:top w:w="40.0" w:type="dxa"/>
+              <w:left w:w="40.0" w:type="dxa"/>
+              <w:bottom w:w="40.0" w:type="dxa"/>
+              <w:right w:w="40.0" w:type="dxa"/>
+            </w:tcMar>
+            <w:vAlign w:val="bottom"/>
+          </w:tcPr>
+          <w:p>
+            <w:pPr>
+              <w:widowControl w:val="0"/>
+              <w:jc w:val="center"/>
+              <w:rPr>
+                <w:sz w:val="20"/>
+                <w:szCs w:val="20"/>
+              </w:rPr>
+            </w:pPr>
+            <w:r>
+              <w:rPr>
+                <w:sz w:val="20"/>
+                <w:szCs w:val="20"/>
+                <w:rtl w:val="0"/>
+              </w:rPr>
+              <w:t xml:space="preserve">2/11/2024</w:t>
+            </w:r>
+          </w:p>
+        </w:tc>
+        <w:tc>
+          <w:tcPr>
+            <w:tcBorders>
+              <w:top w:color="cccccc" w:space="0" w:sz="6" w:val="single"/>
+              <w:left w:color="cccccc" w:space="0" w:sz="6" w:val="single"/>
+              <w:bottom w:color="cccccc" w:space="0" w:sz="6" w:val="single"/>
+              <w:right w:color="cccccc" w:space="0" w:sz="6" w:val="single"/>
+            </w:tcBorders>
+            <w:tcMar>
+              <w:top w:w="40.0" w:type="dxa"/>
+              <w:left w:w="40.0" w:type="dxa"/>
+              <w:bottom w:w="40.0" w:type="dxa"/>
+              <w:right w:w="40.0" w:type="dxa"/>
+            </w:tcMar>
+            <w:vAlign w:val="bottom"/>
+          </w:tcPr>
+          <w:p>
+            <w:pPr>
+              <w:widowControl w:val="0"/>
+              <w:jc w:val="center"/>
+              <w:rPr>
+                <w:sz w:val="20"/>
+                <w:szCs w:val="20"/>
+              </w:rPr>
+            </w:pPr>
+            <w:r>
+              <w:rPr>
+                <w:sz w:val="20"/>
+                <w:szCs w:val="20"/>
+                <w:rtl w:val="0"/>
+              </w:rPr>
+              <w:t xml:space="preserve">11:00 AM</w:t>
+            </w:r>
+          </w:p>
+        </w:tc>
+        <w:tc>
+          <w:tcPr>
+            <w:tcBorders>
+              <w:top w:color="cccccc" w:space="0" w:sz="6" w:val="single"/>
+              <w:left w:color="cccccc" w:space="0" w:sz="6" w:val="single"/>
+              <w:bottom w:color="cccccc" w:space="0" w:sz="6" w:val="single"/>
+              <w:right w:color="cccccc" w:space="0" w:sz="6" w:val="single"/>
+            </w:tcBorders>
+            <w:tcMar>
+              <w:top w:w="40.0" w:type="dxa"/>
+              <w:left w:w="40.0" w:type="dxa"/>
+              <w:bottom w:w="40.0" w:type="dxa"/>
+              <w:right w:w="40.0" w:type="dxa"/>
+            </w:tcMar>
+            <w:vAlign w:val="bottom"/>
+          </w:tcPr>
+          <w:p>
+            <w:pPr>
+              <w:widowControl w:val="0"/>
+              <w:jc w:val="center"/>
+              <w:rPr>
+                <w:sz w:val="20"/>
+                <w:szCs w:val="20"/>
+              </w:rPr>
+            </w:pPr>
+            <w:r>
+              <w:rPr>
+                <w:sz w:val="20"/>
+                <w:szCs w:val="20"/>
+                <w:rtl w:val="0"/>
+              </w:rPr>
+              <w:t xml:space="preserve">1:00 PM</w:t>
+            </w:r>
+          </w:p>
+        </w:tc>
+        <w:tc>
+          <w:tcPr>
+            <w:tcBorders>
+              <w:top w:color="cccccc" w:space="0" w:sz="6" w:val="single"/>
+              <w:left w:color="cccccc" w:space="0" w:sz="6" w:val="single"/>
+              <w:bottom w:color="cccccc" w:space="0" w:sz="6" w:val="single"/>
+              <w:right w:color="cccccc" w:space="0" w:sz="6" w:val="single"/>
+            </w:tcBorders>
+            <w:tcMar>
+              <w:top w:w="40.0" w:type="dxa"/>
+              <w:left w:w="40.0" w:type="dxa"/>
+              <w:bottom w:w="40.0" w:type="dxa"/>
+              <w:right w:w="40.0" w:type="dxa"/>
+            </w:tcMar>
+            <w:vAlign w:val="bottom"/>
+          </w:tcPr>
+          <w:p>
+            <w:pPr>
+              <w:widowControl w:val="0"/>
+              <w:jc w:val="center"/>
+              <w:rPr>
+                <w:sz w:val="20"/>
+                <w:szCs w:val="20"/>
+              </w:rPr>
+            </w:pPr>
+            <w:r>
+              <w:rPr>
+                <w:color w:val="753800"/>
+                <w:sz w:val="20"/>
+                <w:szCs w:val="20"/>
+                <w:rtl w:val="0"/>
+              </w:rPr>
+              <w:t xml:space="preserve">online</w:t>
+            </w:r>
+            <w:r>
+              <w:rPr>
+                <w:rtl w:val="0"/>
+              </w:rPr>
+            </w:r>
+          </w:p>
+        </w:tc>
+        <w:tc>
+          <w:tcPr>
+            <w:tcBorders>
+              <w:top w:color="cccccc" w:space="0" w:sz="6" w:val="single"/>
+              <w:left w:color="cccccc" w:space="0" w:sz="6" w:val="single"/>
+              <w:bottom w:color="cccccc" w:space="0" w:sz="6" w:val="single"/>
+              <w:right w:color="cccccc" w:space="0" w:sz="6" w:val="single"/>
+            </w:tcBorders>
+            <w:tcMar>
+              <w:top w:w="40.0" w:type="dxa"/>
+              <w:left w:w="40.0" w:type="dxa"/>
+              <w:bottom w:w="40.0" w:type="dxa"/>
+              <w:right w:w="40.0" w:type="dxa"/>
+            </w:tcMar>
+            <w:vAlign w:val="bottom"/>
+          </w:tcPr>
+          <w:p>
+            <w:pPr>
+              <w:widowControl w:val="0"/>
+              <w:jc w:val="center"/>
+              <w:rPr>
+                <w:sz w:val="20"/>
+                <w:szCs w:val="20"/>
+              </w:rPr>
+            </w:pPr>
+            <w:r>
+              <w:rPr>
+                <w:sz w:val="20"/>
+                <w:szCs w:val="20"/>
+                <w:rtl w:val="0"/>
+              </w:rPr>
+              <w:t xml:space="preserve">Sprint 1</w:t>
+            </w:r>
+          </w:p>
+        </w:tc>
+        <w:tc>
+          <w:tcPr>
+            <w:tcBorders>
+              <w:top w:color="cccccc" w:space="0" w:sz="6" w:val="single"/>
+              <w:left w:color="cccccc" w:space="0" w:sz="6" w:val="single"/>
+              <w:bottom w:color="cccccc" w:space="0" w:sz="6" w:val="single"/>
+              <w:right w:color="cccccc" w:space="0" w:sz="6" w:val="single"/>
+            </w:tcBorders>
+            <w:tcMar>
+              <w:top w:w="40.0" w:type="dxa"/>
+              <w:left w:w="40.0" w:type="dxa"/>
+              <w:bottom w:w="40.0" w:type="dxa"/>
+              <w:right w:w="40.0" w:type="dxa"/>
+            </w:tcMar>
+            <w:vAlign w:val="bottom"/>
+          </w:tcPr>
+          <w:p>
+            <w:pPr>
+              <w:widowControl w:val="0"/>
+              <w:jc w:val="center"/>
+              <w:rPr>
+                <w:sz w:val="20"/>
+                <w:szCs w:val="20"/>
+              </w:rPr>
+            </w:pPr>
+            <w:r>
+              <w:rPr>
+                <w:sz w:val="20"/>
+                <w:szCs w:val="20"/>
+                <w:rtl w:val="0"/>
+              </w:rPr>
+              <w:t xml:space="preserve">Individual Research and ERD Assigned</w:t>
+            </w:r>
+          </w:p>
+        </w:tc>
+        <w:tc>
+          <w:tcPr>
+            <w:tcBorders>
+              <w:top w:color="cccccc" w:space="0" w:sz="6" w:val="single"/>
+              <w:left w:color="cccccc" w:space="0" w:sz="6" w:val="single"/>
+              <w:bottom w:color="cccccc" w:space="0" w:sz="6" w:val="single"/>
+              <w:right w:color="cccccc" w:space="0" w:sz="6" w:val="single"/>
+            </w:tcBorders>
+            <w:tcMar>
+              <w:top w:w="40.0" w:type="dxa"/>
+              <w:left w:w="40.0" w:type="dxa"/>
+              <w:bottom w:w="40.0" w:type="dxa"/>
+              <w:right w:w="40.0" w:type="dxa"/>
+            </w:tcMar>
+            <w:vAlign w:val="bottom"/>
+          </w:tcPr>
+          <w:p>
+            <w:pPr>
+              <w:widowControl w:val="0"/>
+              <w:jc w:val="center"/>
+              <w:rPr>
+                <w:sz w:val="20"/>
+                <w:szCs w:val="20"/>
+              </w:rPr>
+            </w:pPr>
+            <w:r>
+              <w:rPr>
+                <w:sz w:val="20"/>
+                <w:szCs w:val="20"/>
+                <w:rtl w:val="0"/>
+              </w:rPr>
+              <w:t xml:space="preserve">2 hours</w:t>
+            </w:r>
+          </w:p>
+        </w:tc>
+        <w:tc>
+          <w:tcPr>
+            <w:tcBorders>
+              <w:top w:color="cccccc" w:space="0" w:sz="6" w:val="single"/>
+              <w:left w:color="cccccc" w:space="0" w:sz="6" w:val="single"/>
+              <w:bottom w:color="cccccc" w:space="0" w:sz="6" w:val="single"/>
+              <w:right w:color="cccccc" w:space="0" w:sz="6" w:val="single"/>
+            </w:tcBorders>
+            <w:tcMar>
+              <w:top w:w="40.0" w:type="dxa"/>
+              <w:left w:w="40.0" w:type="dxa"/>
+              <w:bottom w:w="40.0" w:type="dxa"/>
+              <w:right w:w="40.0" w:type="dxa"/>
+            </w:tcMar>
+            <w:vAlign w:val="bottom"/>
+          </w:tcPr>
+          <w:p>
+            <w:pPr>
+              <w:widowControl w:val="0"/>
+              <w:jc w:val="center"/>
+              <w:rPr>
+                <w:sz w:val="20"/>
+                <w:szCs w:val="20"/>
+              </w:rPr>
+            </w:pPr>
+            <w:r>
+              <w:rPr>
+                <w:color w:val="753800"/>
+                <w:sz w:val="20"/>
+                <w:szCs w:val="20"/>
+                <w:rtl w:val="0"/>
+              </w:rPr>
+              <w:t xml:space="preserve">Done</w:t>
+            </w:r>
+            <w:r>
+              <w:rPr>
+                <w:rtl w:val="0"/>
+              </w:rPr>
+            </w:r>
+          </w:p>
+        </w:tc>
+      </w:tr>
+      <w:tr>
+        <w:trPr>
+          <w:cantSplit w:val="0"/>
+          <w:trHeight w:val="525" w:hRule="atLeast"/>
+          <w:tblHeader w:val="0"/>
+        </w:trPr>
+        <w:tc>
+          <w:tcPr>
+            <w:tcBorders>
+              <w:top w:color="cccccc" w:space="0" w:sz="6" w:val="single"/>
+              <w:left w:color="cccccc" w:space="0" w:sz="6" w:val="single"/>
+              <w:bottom w:color="cccccc" w:space="0" w:sz="6" w:val="single"/>
+              <w:right w:color="cccccc" w:space="0" w:sz="6" w:val="single"/>
+            </w:tcBorders>
+            <w:tcMar>
+              <w:top w:w="40.0" w:type="dxa"/>
+              <w:left w:w="40.0" w:type="dxa"/>
+              <w:bottom w:w="40.0" w:type="dxa"/>
+              <w:right w:w="40.0" w:type="dxa"/>
+            </w:tcMar>
+            <w:vAlign w:val="bottom"/>
+          </w:tcPr>
+          <w:p>
+            <w:pPr>
+              <w:widowControl w:val="0"/>
+              <w:jc w:val="center"/>
+              <w:rPr>
+                <w:sz w:val="20"/>
+                <w:szCs w:val="20"/>
+              </w:rPr>
+            </w:pPr>
+            <w:r>
+              <w:rPr>
+                <w:sz w:val="20"/>
+                <w:szCs w:val="20"/>
+                <w:rtl w:val="0"/>
+              </w:rPr>
+              <w:t xml:space="preserve">2/14/2024</w:t>
+            </w:r>
+          </w:p>
+        </w:tc>
+        <w:tc>
+          <w:tcPr>
+            <w:tcBorders>
+              <w:top w:color="cccccc" w:space="0" w:sz="6" w:val="single"/>
+              <w:left w:color="cccccc" w:space="0" w:sz="6" w:val="single"/>
+              <w:bottom w:color="cccccc" w:space="0" w:sz="6" w:val="single"/>
+              <w:right w:color="cccccc" w:space="0" w:sz="6" w:val="single"/>
+            </w:tcBorders>
+            <w:tcMar>
+              <w:top w:w="40.0" w:type="dxa"/>
+              <w:left w:w="40.0" w:type="dxa"/>
+              <w:bottom w:w="40.0" w:type="dxa"/>
+              <w:right w:w="40.0" w:type="dxa"/>
+            </w:tcMar>
+            <w:vAlign w:val="bottom"/>
+          </w:tcPr>
+          <w:p>
+            <w:pPr>
+              <w:widowControl w:val="0"/>
+              <w:jc w:val="center"/>
+              <w:rPr>
+                <w:sz w:val="20"/>
+                <w:szCs w:val="20"/>
+              </w:rPr>
+            </w:pPr>
+            <w:r>
+              <w:rPr>
+                <w:sz w:val="20"/>
+                <w:szCs w:val="20"/>
+                <w:rtl w:val="0"/>
+              </w:rPr>
+              <w:t xml:space="preserve">11:00 AM</w:t>
+            </w:r>
+          </w:p>
+        </w:tc>
+        <w:tc>
+          <w:tcPr>
+            <w:tcBorders>
+              <w:top w:color="cccccc" w:space="0" w:sz="6" w:val="single"/>
+              <w:left w:color="cccccc" w:space="0" w:sz="6" w:val="single"/>
+              <w:bottom w:color="cccccc" w:space="0" w:sz="6" w:val="single"/>
+              <w:right w:color="cccccc" w:space="0" w:sz="6" w:val="single"/>
+            </w:tcBorders>
+            <w:tcMar>
+              <w:top w:w="40.0" w:type="dxa"/>
+              <w:left w:w="40.0" w:type="dxa"/>
+              <w:bottom w:w="40.0" w:type="dxa"/>
+              <w:right w:w="40.0" w:type="dxa"/>
+            </w:tcMar>
+            <w:vAlign w:val="bottom"/>
+          </w:tcPr>
+          <w:p>
+            <w:pPr>
+              <w:widowControl w:val="0"/>
+              <w:jc w:val="center"/>
+              <w:rPr>
+                <w:sz w:val="20"/>
+                <w:szCs w:val="20"/>
+              </w:rPr>
+            </w:pPr>
+            <w:r>
+              <w:rPr>
+                <w:sz w:val="20"/>
+                <w:szCs w:val="20"/>
+                <w:rtl w:val="0"/>
+              </w:rPr>
+              <w:t xml:space="preserve">1:00 PM</w:t>
+            </w:r>
+          </w:p>
+        </w:tc>
+        <w:tc>
+          <w:tcPr>
+            <w:tcBorders>
+              <w:top w:color="cccccc" w:space="0" w:sz="6" w:val="single"/>
+              <w:left w:color="cccccc" w:space="0" w:sz="6" w:val="single"/>
+              <w:bottom w:color="cccccc" w:space="0" w:sz="6" w:val="single"/>
+              <w:right w:color="cccccc" w:space="0" w:sz="6" w:val="single"/>
+            </w:tcBorders>
+            <w:tcMar>
+              <w:top w:w="40.0" w:type="dxa"/>
+              <w:left w:w="40.0" w:type="dxa"/>
+              <w:bottom w:w="40.0" w:type="dxa"/>
+              <w:right w:w="40.0" w:type="dxa"/>
+            </w:tcMar>
+            <w:vAlign w:val="bottom"/>
+          </w:tcPr>
+          <w:p>
+            <w:pPr>
+              <w:widowControl w:val="0"/>
+              <w:jc w:val="center"/>
+              <w:rPr>
+                <w:sz w:val="20"/>
+                <w:szCs w:val="20"/>
+              </w:rPr>
+            </w:pPr>
+            <w:r>
+              <w:rPr>
+                <w:color w:val="473821"/>
+                <w:sz w:val="20"/>
+                <w:szCs w:val="20"/>
+                <w:rtl w:val="0"/>
+              </w:rPr>
+              <w:t xml:space="preserve">In-person</w:t>
+            </w:r>
+            <w:r>
+              <w:rPr>
+                <w:rtl w:val="0"/>
+              </w:rPr>
+            </w:r>
+          </w:p>
+        </w:tc>
+        <w:tc>
+          <w:tcPr>
+            <w:tcBorders>
+              <w:top w:color="cccccc" w:space="0" w:sz="6" w:val="single"/>
+              <w:left w:color="cccccc" w:space="0" w:sz="6" w:val="single"/>
+              <w:bottom w:color="cccccc" w:space="0" w:sz="6" w:val="single"/>
+              <w:right w:color="cccccc" w:space="0" w:sz="6" w:val="single"/>
+            </w:tcBorders>
+            <w:tcMar>
+              <w:top w:w="40.0" w:type="dxa"/>
+              <w:left w:w="40.0" w:type="dxa"/>
+              <w:bottom w:w="40.0" w:type="dxa"/>
+              <w:right w:w="40.0" w:type="dxa"/>
+            </w:tcMar>
+            <w:vAlign w:val="bottom"/>
+          </w:tcPr>
+          <w:p>
+            <w:pPr>
+              <w:widowControl w:val="0"/>
+              <w:jc w:val="center"/>
+              <w:rPr>
+                <w:sz w:val="20"/>
+                <w:szCs w:val="20"/>
+              </w:rPr>
+            </w:pPr>
+            <w:r>
+              <w:rPr>
+                <w:sz w:val="20"/>
+                <w:szCs w:val="20"/>
+                <w:rtl w:val="0"/>
+              </w:rPr>
+              <w:t xml:space="preserve">Sprint 1</w:t>
+            </w:r>
+          </w:p>
+        </w:tc>
+        <w:tc>
+          <w:tcPr>
+            <w:tcBorders>
+              <w:top w:color="cccccc" w:space="0" w:sz="6" w:val="single"/>
+              <w:left w:color="cccccc" w:space="0" w:sz="6" w:val="single"/>
+              <w:bottom w:color="cccccc" w:space="0" w:sz="6" w:val="single"/>
+              <w:right w:color="cccccc" w:space="0" w:sz="6" w:val="single"/>
+            </w:tcBorders>
+            <w:tcMar>
+              <w:top w:w="40.0" w:type="dxa"/>
+              <w:left w:w="40.0" w:type="dxa"/>
+              <w:bottom w:w="40.0" w:type="dxa"/>
+              <w:right w:w="40.0" w:type="dxa"/>
+            </w:tcMar>
+            <w:vAlign w:val="bottom"/>
+          </w:tcPr>
+          <w:p>
+            <w:pPr>
+              <w:widowControl w:val="0"/>
+              <w:jc w:val="center"/>
+              <w:rPr>
+                <w:sz w:val="20"/>
+                <w:szCs w:val="20"/>
+              </w:rPr>
+            </w:pPr>
+            <w:r>
+              <w:rPr>
+                <w:sz w:val="20"/>
+                <w:szCs w:val="20"/>
+                <w:rtl w:val="0"/>
+              </w:rPr>
+              <w:t xml:space="preserve">ERD Discussion</w:t>
+            </w:r>
+          </w:p>
+        </w:tc>
+        <w:tc>
+          <w:tcPr>
+            <w:tcBorders>
+              <w:top w:color="cccccc" w:space="0" w:sz="6" w:val="single"/>
+              <w:left w:color="cccccc" w:space="0" w:sz="6" w:val="single"/>
+              <w:bottom w:color="cccccc" w:space="0" w:sz="6" w:val="single"/>
+              <w:right w:color="cccccc" w:space="0" w:sz="6" w:val="single"/>
+            </w:tcBorders>
+            <w:tcMar>
+              <w:top w:w="40.0" w:type="dxa"/>
+              <w:left w:w="40.0" w:type="dxa"/>
+              <w:bottom w:w="40.0" w:type="dxa"/>
+              <w:right w:w="40.0" w:type="dxa"/>
+            </w:tcMar>
+            <w:vAlign w:val="bottom"/>
+          </w:tcPr>
+          <w:p>
+            <w:pPr>
+              <w:widowControl w:val="0"/>
+              <w:jc w:val="center"/>
+              <w:rPr>
+                <w:sz w:val="20"/>
+                <w:szCs w:val="20"/>
+              </w:rPr>
+            </w:pPr>
+            <w:r>
+              <w:rPr>
+                <w:sz w:val="20"/>
+                <w:szCs w:val="20"/>
+                <w:rtl w:val="0"/>
+              </w:rPr>
+              <w:t xml:space="preserve">2 hours</w:t>
+            </w:r>
+          </w:p>
+        </w:tc>
+        <w:tc>
+          <w:tcPr>
+            <w:tcBorders>
+              <w:top w:color="cccccc" w:space="0" w:sz="6" w:val="single"/>
+              <w:left w:color="cccccc" w:space="0" w:sz="6" w:val="single"/>
+              <w:bottom w:color="cccccc" w:space="0" w:sz="6" w:val="single"/>
+              <w:right w:color="cccccc" w:space="0" w:sz="6" w:val="single"/>
+            </w:tcBorders>
+            <w:tcMar>
+              <w:top w:w="40.0" w:type="dxa"/>
+              <w:left w:w="40.0" w:type="dxa"/>
+              <w:bottom w:w="40.0" w:type="dxa"/>
+              <w:right w:w="40.0" w:type="dxa"/>
+            </w:tcMar>
+            <w:vAlign w:val="bottom"/>
+          </w:tcPr>
+          <w:p>
+            <w:pPr>
+              <w:widowControl w:val="0"/>
+              <w:jc w:val="center"/>
+              <w:rPr>
+                <w:sz w:val="20"/>
+                <w:szCs w:val="20"/>
+              </w:rPr>
+            </w:pPr>
+            <w:r>
+              <w:rPr>
+                <w:color w:val="753800"/>
+                <w:sz w:val="20"/>
+                <w:szCs w:val="20"/>
+                <w:rtl w:val="0"/>
+              </w:rPr>
+              <w:t xml:space="preserve">Done</w:t>
+            </w:r>
+            <w:r>
+              <w:rPr>
+                <w:rtl w:val="0"/>
+              </w:rPr>
+            </w:r>
+          </w:p>
+        </w:tc>
+      </w:tr>
+      <w:tr>
+        <w:trPr>
+          <w:cantSplit w:val="0"/>
+          <w:trHeight w:val="315" w:hRule="atLeast"/>
+          <w:tblHeader w:val="0"/>
+        </w:trPr>
+        <w:tc>
+          <w:tcPr>
+            <w:tcBorders>
+              <w:top w:color="cccccc" w:space="0" w:sz="6" w:val="single"/>
+              <w:left w:color="cccccc" w:space="0" w:sz="6" w:val="single"/>
+              <w:bottom w:color="cccccc" w:space="0" w:sz="6" w:val="single"/>
+              <w:right w:color="cccccc" w:space="0" w:sz="6" w:val="single"/>
+            </w:tcBorders>
+            <w:tcMar>
+              <w:top w:w="40.0" w:type="dxa"/>
+              <w:left w:w="40.0" w:type="dxa"/>
+              <w:bottom w:w="40.0" w:type="dxa"/>
+              <w:right w:w="40.0" w:type="dxa"/>
+            </w:tcMar>
+            <w:vAlign w:val="bottom"/>
+          </w:tcPr>
+          <w:p>
+            <w:pPr>
+              <w:widowControl w:val="0"/>
+              <w:jc w:val="center"/>
+              <w:rPr>
+                <w:sz w:val="20"/>
+                <w:szCs w:val="20"/>
+              </w:rPr>
+            </w:pPr>
+            <w:r>
+              <w:rPr>
+                <w:sz w:val="20"/>
+                <w:szCs w:val="20"/>
+                <w:rtl w:val="0"/>
+              </w:rPr>
+              <w:t xml:space="preserve">2/16/2024</w:t>
+            </w:r>
+          </w:p>
+        </w:tc>
+        <w:tc>
+          <w:tcPr>
+            <w:tcBorders>
+              <w:top w:color="cccccc" w:space="0" w:sz="6" w:val="single"/>
+              <w:left w:color="cccccc" w:space="0" w:sz="6" w:val="single"/>
+              <w:bottom w:color="cccccc" w:space="0" w:sz="6" w:val="single"/>
+              <w:right w:color="cccccc" w:space="0" w:sz="6" w:val="single"/>
+            </w:tcBorders>
+            <w:tcMar>
+              <w:top w:w="40.0" w:type="dxa"/>
+              <w:left w:w="40.0" w:type="dxa"/>
+              <w:bottom w:w="40.0" w:type="dxa"/>
+              <w:right w:w="40.0" w:type="dxa"/>
+            </w:tcMar>
+            <w:vAlign w:val="bottom"/>
+          </w:tcPr>
+          <w:p>
+            <w:pPr>
+              <w:widowControl w:val="0"/>
+              <w:jc w:val="center"/>
+              <w:rPr>
+                <w:sz w:val="20"/>
+                <w:szCs w:val="20"/>
+              </w:rPr>
+            </w:pPr>
+            <w:r>
+              <w:rPr>
+                <w:sz w:val="20"/>
+                <w:szCs w:val="20"/>
+                <w:rtl w:val="0"/>
+              </w:rPr>
+              <w:t xml:space="preserve">11:00 AM</w:t>
+            </w:r>
+          </w:p>
+        </w:tc>
+        <w:tc>
+          <w:tcPr>
+            <w:tcBorders>
+              <w:top w:color="cccccc" w:space="0" w:sz="6" w:val="single"/>
+              <w:left w:color="cccccc" w:space="0" w:sz="6" w:val="single"/>
+              <w:bottom w:color="cccccc" w:space="0" w:sz="6" w:val="single"/>
+              <w:right w:color="cccccc" w:space="0" w:sz="6" w:val="single"/>
+            </w:tcBorders>
+            <w:tcMar>
+              <w:top w:w="40.0" w:type="dxa"/>
+              <w:left w:w="40.0" w:type="dxa"/>
+              <w:bottom w:w="40.0" w:type="dxa"/>
+              <w:right w:w="40.0" w:type="dxa"/>
+            </w:tcMar>
+            <w:vAlign w:val="bottom"/>
+          </w:tcPr>
+          <w:p>
+            <w:pPr>
+              <w:widowControl w:val="0"/>
+              <w:jc w:val="center"/>
+              <w:rPr>
+                <w:sz w:val="20"/>
+                <w:szCs w:val="20"/>
+              </w:rPr>
+            </w:pPr>
+            <w:r>
+              <w:rPr>
+                <w:sz w:val="20"/>
+                <w:szCs w:val="20"/>
+                <w:rtl w:val="0"/>
+              </w:rPr>
+              <w:t xml:space="preserve">1:00 PM</w:t>
+            </w:r>
+          </w:p>
+        </w:tc>
+        <w:tc>
+          <w:tcPr>
+            <w:tcBorders>
+              <w:top w:color="cccccc" w:space="0" w:sz="6" w:val="single"/>
+              <w:left w:color="cccccc" w:space="0" w:sz="6" w:val="single"/>
+              <w:bottom w:color="cccccc" w:space="0" w:sz="6" w:val="single"/>
+              <w:right w:color="cccccc" w:space="0" w:sz="6" w:val="single"/>
+            </w:tcBorders>
+            <w:tcMar>
+              <w:top w:w="40.0" w:type="dxa"/>
+              <w:left w:w="40.0" w:type="dxa"/>
+              <w:bottom w:w="40.0" w:type="dxa"/>
+              <w:right w:w="40.0" w:type="dxa"/>
+            </w:tcMar>
+            <w:vAlign w:val="bottom"/>
+          </w:tcPr>
+          <w:p>
+            <w:pPr>
+              <w:widowControl w:val="0"/>
+              <w:jc w:val="center"/>
+              <w:rPr>
+                <w:sz w:val="20"/>
+                <w:szCs w:val="20"/>
+              </w:rPr>
+            </w:pPr>
+            <w:r>
+              <w:rPr>
+                <w:color w:val="753800"/>
+                <w:sz w:val="20"/>
+                <w:szCs w:val="20"/>
+                <w:rtl w:val="0"/>
+              </w:rPr>
+              <w:t xml:space="preserve">online</w:t>
+            </w:r>
+            <w:r>
+              <w:rPr>
+                <w:rtl w:val="0"/>
+              </w:rPr>
+            </w:r>
+          </w:p>
+        </w:tc>
+        <w:tc>
+          <w:tcPr>
+            <w:tcBorders>
+              <w:top w:color="cccccc" w:space="0" w:sz="6" w:val="single"/>
+              <w:left w:color="cccccc" w:space="0" w:sz="6" w:val="single"/>
+              <w:bottom w:color="cccccc" w:space="0" w:sz="6" w:val="single"/>
+              <w:right w:color="cccccc" w:space="0" w:sz="6" w:val="single"/>
+            </w:tcBorders>
+            <w:tcMar>
+              <w:top w:w="40.0" w:type="dxa"/>
+              <w:left w:w="40.0" w:type="dxa"/>
+              <w:bottom w:w="40.0" w:type="dxa"/>
+              <w:right w:w="40.0" w:type="dxa"/>
+            </w:tcMar>
+            <w:vAlign w:val="bottom"/>
+          </w:tcPr>
+          <w:p>
+            <w:pPr>
+              <w:widowControl w:val="0"/>
+              <w:jc w:val="center"/>
+              <w:rPr>
+                <w:sz w:val="20"/>
+                <w:szCs w:val="20"/>
+              </w:rPr>
+            </w:pPr>
+            <w:r>
+              <w:rPr>
+                <w:sz w:val="20"/>
+                <w:szCs w:val="20"/>
+                <w:rtl w:val="0"/>
+              </w:rPr>
+              <w:t xml:space="preserve">Sprint 1</w:t>
+            </w:r>
+          </w:p>
+        </w:tc>
+        <w:tc>
+          <w:tcPr>
+            <w:tcBorders>
+              <w:top w:color="cccccc" w:space="0" w:sz="6" w:val="single"/>
+              <w:left w:color="cccccc" w:space="0" w:sz="6" w:val="single"/>
+              <w:bottom w:color="cccccc" w:space="0" w:sz="6" w:val="single"/>
+              <w:right w:color="cccccc" w:space="0" w:sz="6" w:val="single"/>
+            </w:tcBorders>
+            <w:tcMar>
+              <w:top w:w="40.0" w:type="dxa"/>
+              <w:left w:w="40.0" w:type="dxa"/>
+              <w:bottom w:w="40.0" w:type="dxa"/>
+              <w:right w:w="40.0" w:type="dxa"/>
+            </w:tcMar>
+            <w:vAlign w:val="bottom"/>
+          </w:tcPr>
+          <w:p>
+            <w:pPr>
+              <w:widowControl w:val="0"/>
+              <w:jc w:val="center"/>
+              <w:rPr>
+                <w:sz w:val="20"/>
+                <w:szCs w:val="20"/>
+              </w:rPr>
+            </w:pPr>
+            <w:r>
+              <w:rPr>
+                <w:sz w:val="20"/>
+                <w:szCs w:val="20"/>
+                <w:rtl w:val="0"/>
+              </w:rPr>
+              <w:t xml:space="preserve">ERD Finalized</w:t>
+            </w:r>
+          </w:p>
+        </w:tc>
+        <w:tc>
+          <w:tcPr>
+            <w:tcBorders>
+              <w:top w:color="cccccc" w:space="0" w:sz="6" w:val="single"/>
+              <w:left w:color="cccccc" w:space="0" w:sz="6" w:val="single"/>
+              <w:bottom w:color="cccccc" w:space="0" w:sz="6" w:val="single"/>
+              <w:right w:color="cccccc" w:space="0" w:sz="6" w:val="single"/>
+            </w:tcBorders>
+            <w:tcMar>
+              <w:top w:w="40.0" w:type="dxa"/>
+              <w:left w:w="40.0" w:type="dxa"/>
+              <w:bottom w:w="40.0" w:type="dxa"/>
+              <w:right w:w="40.0" w:type="dxa"/>
+            </w:tcMar>
+            <w:vAlign w:val="bottom"/>
+          </w:tcPr>
+          <w:p>
+            <w:pPr>
+              <w:widowControl w:val="0"/>
+              <w:jc w:val="center"/>
+              <w:rPr>
+                <w:sz w:val="20"/>
+                <w:szCs w:val="20"/>
+              </w:rPr>
+            </w:pPr>
+            <w:r>
+              <w:rPr>
+                <w:sz w:val="20"/>
+                <w:szCs w:val="20"/>
+                <w:rtl w:val="0"/>
+              </w:rPr>
+              <w:t xml:space="preserve">2 hours</w:t>
+            </w:r>
+          </w:p>
+        </w:tc>
+        <w:tc>
+          <w:tcPr>
+            <w:tcBorders>
+              <w:top w:color="cccccc" w:space="0" w:sz="6" w:val="single"/>
+              <w:left w:color="cccccc" w:space="0" w:sz="6" w:val="single"/>
+              <w:bottom w:color="cccccc" w:space="0" w:sz="6" w:val="single"/>
+              <w:right w:color="cccccc" w:space="0" w:sz="6" w:val="single"/>
+            </w:tcBorders>
+            <w:tcMar>
+              <w:top w:w="40.0" w:type="dxa"/>
+              <w:left w:w="40.0" w:type="dxa"/>
+              <w:bottom w:w="40.0" w:type="dxa"/>
+              <w:right w:w="40.0" w:type="dxa"/>
+            </w:tcMar>
+            <w:vAlign w:val="bottom"/>
+          </w:tcPr>
+          <w:p>
+            <w:pPr>
+              <w:widowControl w:val="0"/>
+              <w:jc w:val="center"/>
+              <w:rPr>
+                <w:sz w:val="20"/>
+                <w:szCs w:val="20"/>
+              </w:rPr>
+            </w:pPr>
+            <w:r>
+              <w:rPr>
+                <w:color w:val="753800"/>
+                <w:sz w:val="20"/>
+                <w:szCs w:val="20"/>
+                <w:rtl w:val="0"/>
+              </w:rPr>
+              <w:t xml:space="preserve">Done</w:t>
+            </w:r>
+            <w:r>
+              <w:rPr>
+                <w:rtl w:val="0"/>
+              </w:rPr>
+            </w:r>
+          </w:p>
+        </w:tc>
+      </w:tr>
+      <w:tr>
+        <w:trPr>
+          <w:cantSplit w:val="0"/>
+          <w:trHeight w:val="525" w:hRule="atLeast"/>
+          <w:tblHeader w:val="0"/>
+        </w:trPr>
+        <w:tc>
+          <w:tcPr>
+            <w:tcBorders>
+              <w:top w:color="cccccc" w:space="0" w:sz="6" w:val="single"/>
+              <w:left w:color="cccccc" w:space="0" w:sz="6" w:val="single"/>
+              <w:bottom w:color="cccccc" w:space="0" w:sz="6" w:val="single"/>
+              <w:right w:color="cccccc" w:space="0" w:sz="6" w:val="single"/>
+            </w:tcBorders>
+            <w:tcMar>
+              <w:top w:w="40.0" w:type="dxa"/>
+              <w:left w:w="40.0" w:type="dxa"/>
+              <w:bottom w:w="40.0" w:type="dxa"/>
+              <w:right w:w="40.0" w:type="dxa"/>
+            </w:tcMar>
+            <w:vAlign w:val="bottom"/>
+          </w:tcPr>
+          <w:p>
+            <w:pPr>
+              <w:widowControl w:val="0"/>
+              <w:jc w:val="center"/>
+              <w:rPr>
+                <w:sz w:val="20"/>
+                <w:szCs w:val="20"/>
+              </w:rPr>
+            </w:pPr>
+            <w:r>
+              <w:rPr>
+                <w:sz w:val="20"/>
+                <w:szCs w:val="20"/>
+                <w:rtl w:val="0"/>
+              </w:rPr>
+              <w:t xml:space="preserve">2/19/2024</w:t>
+            </w:r>
+          </w:p>
+        </w:tc>
+        <w:tc>
+          <w:tcPr>
+            <w:tcBorders>
+              <w:top w:color="cccccc" w:space="0" w:sz="6" w:val="single"/>
+              <w:left w:color="cccccc" w:space="0" w:sz="6" w:val="single"/>
+              <w:bottom w:color="cccccc" w:space="0" w:sz="6" w:val="single"/>
+              <w:right w:color="cccccc" w:space="0" w:sz="6" w:val="single"/>
+            </w:tcBorders>
+            <w:tcMar>
+              <w:top w:w="40.0" w:type="dxa"/>
+              <w:left w:w="40.0" w:type="dxa"/>
+              <w:bottom w:w="40.0" w:type="dxa"/>
+              <w:right w:w="40.0" w:type="dxa"/>
+            </w:tcMar>
+            <w:vAlign w:val="bottom"/>
+          </w:tcPr>
+          <w:p>
+            <w:pPr>
+              <w:widowControl w:val="0"/>
+              <w:jc w:val="center"/>
+              <w:rPr>
+                <w:sz w:val="20"/>
+                <w:szCs w:val="20"/>
+              </w:rPr>
+            </w:pPr>
+            <w:r>
+              <w:rPr>
+                <w:sz w:val="20"/>
+                <w:szCs w:val="20"/>
+                <w:rtl w:val="0"/>
+              </w:rPr>
+              <w:t xml:space="preserve">11:00 AM</w:t>
+            </w:r>
+          </w:p>
+        </w:tc>
+        <w:tc>
+          <w:tcPr>
+            <w:tcBorders>
+              <w:top w:color="cccccc" w:space="0" w:sz="6" w:val="single"/>
+              <w:left w:color="cccccc" w:space="0" w:sz="6" w:val="single"/>
+              <w:bottom w:color="cccccc" w:space="0" w:sz="6" w:val="single"/>
+              <w:right w:color="cccccc" w:space="0" w:sz="6" w:val="single"/>
+            </w:tcBorders>
+            <w:tcMar>
+              <w:top w:w="40.0" w:type="dxa"/>
+              <w:left w:w="40.0" w:type="dxa"/>
+              <w:bottom w:w="40.0" w:type="dxa"/>
+              <w:right w:w="40.0" w:type="dxa"/>
+            </w:tcMar>
+            <w:vAlign w:val="bottom"/>
+          </w:tcPr>
+          <w:p>
+            <w:pPr>
+              <w:widowControl w:val="0"/>
+              <w:jc w:val="center"/>
+              <w:rPr>
+                <w:sz w:val="20"/>
+                <w:szCs w:val="20"/>
+              </w:rPr>
+            </w:pPr>
+            <w:r>
+              <w:rPr>
+                <w:sz w:val="20"/>
+                <w:szCs w:val="20"/>
+                <w:rtl w:val="0"/>
+              </w:rPr>
+              <w:t xml:space="preserve">1:00 PM</w:t>
+            </w:r>
+          </w:p>
+        </w:tc>
+        <w:tc>
+          <w:tcPr>
+            <w:tcBorders>
+              <w:top w:color="cccccc" w:space="0" w:sz="6" w:val="single"/>
+              <w:left w:color="cccccc" w:space="0" w:sz="6" w:val="single"/>
+              <w:bottom w:color="cccccc" w:space="0" w:sz="6" w:val="single"/>
+              <w:right w:color="cccccc" w:space="0" w:sz="6" w:val="single"/>
+            </w:tcBorders>
+            <w:tcMar>
+              <w:top w:w="40.0" w:type="dxa"/>
+              <w:left w:w="40.0" w:type="dxa"/>
+              <w:bottom w:w="40.0" w:type="dxa"/>
+              <w:right w:w="40.0" w:type="dxa"/>
+            </w:tcMar>
+            <w:vAlign w:val="bottom"/>
+          </w:tcPr>
+          <w:p>
+            <w:pPr>
+              <w:widowControl w:val="0"/>
+              <w:jc w:val="center"/>
+              <w:rPr>
+                <w:sz w:val="20"/>
+                <w:szCs w:val="20"/>
+              </w:rPr>
+            </w:pPr>
+            <w:r>
+              <w:rPr>
+                <w:color w:val="753800"/>
+                <w:sz w:val="20"/>
+                <w:szCs w:val="20"/>
+                <w:rtl w:val="0"/>
+              </w:rPr>
+              <w:t xml:space="preserve">online</w:t>
+            </w:r>
+            <w:r>
+              <w:rPr>
+                <w:rtl w:val="0"/>
+              </w:rPr>
+            </w:r>
+          </w:p>
+        </w:tc>
+        <w:tc>
+          <w:tcPr>
+            <w:tcBorders>
+              <w:top w:color="cccccc" w:space="0" w:sz="6" w:val="single"/>
+              <w:left w:color="cccccc" w:space="0" w:sz="6" w:val="single"/>
+              <w:bottom w:color="cccccc" w:space="0" w:sz="6" w:val="single"/>
+              <w:right w:color="cccccc" w:space="0" w:sz="6" w:val="single"/>
+            </w:tcBorders>
+            <w:tcMar>
+              <w:top w:w="40.0" w:type="dxa"/>
+              <w:left w:w="40.0" w:type="dxa"/>
+              <w:bottom w:w="40.0" w:type="dxa"/>
+              <w:right w:w="40.0" w:type="dxa"/>
+            </w:tcMar>
+            <w:vAlign w:val="bottom"/>
+          </w:tcPr>
+          <w:p>
+            <w:pPr>
+              <w:widowControl w:val="0"/>
+              <w:jc w:val="center"/>
+              <w:rPr>
+                <w:sz w:val="20"/>
+                <w:szCs w:val="20"/>
+              </w:rPr>
+            </w:pPr>
+            <w:r>
+              <w:rPr>
+                <w:sz w:val="20"/>
+                <w:szCs w:val="20"/>
+                <w:rtl w:val="0"/>
+              </w:rPr>
+              <w:t xml:space="preserve">Sprint 1</w:t>
+            </w:r>
+          </w:p>
+        </w:tc>
+        <w:tc>
+          <w:tcPr>
+            <w:tcBorders>
+              <w:top w:color="cccccc" w:space="0" w:sz="6" w:val="single"/>
+              <w:left w:color="cccccc" w:space="0" w:sz="6" w:val="single"/>
+              <w:bottom w:color="cccccc" w:space="0" w:sz="6" w:val="single"/>
+              <w:right w:color="cccccc" w:space="0" w:sz="6" w:val="single"/>
+            </w:tcBorders>
+            <w:tcMar>
+              <w:top w:w="40.0" w:type="dxa"/>
+              <w:left w:w="40.0" w:type="dxa"/>
+              <w:bottom w:w="40.0" w:type="dxa"/>
+              <w:right w:w="40.0" w:type="dxa"/>
+            </w:tcMar>
+            <w:vAlign w:val="bottom"/>
+          </w:tcPr>
+          <w:p>
+            <w:pPr>
+              <w:widowControl w:val="0"/>
+              <w:jc w:val="center"/>
+              <w:rPr>
+                <w:sz w:val="20"/>
+                <w:szCs w:val="20"/>
+              </w:rPr>
+            </w:pPr>
+            <w:r>
+              <w:rPr>
+                <w:sz w:val="20"/>
+                <w:szCs w:val="20"/>
+                <w:rtl w:val="0"/>
+              </w:rPr>
+              <w:t xml:space="preserve">ERD Traps Discovery</w:t>
+            </w:r>
+          </w:p>
+        </w:tc>
+        <w:tc>
+          <w:tcPr>
+            <w:tcBorders>
+              <w:top w:color="cccccc" w:space="0" w:sz="6" w:val="single"/>
+              <w:left w:color="cccccc" w:space="0" w:sz="6" w:val="single"/>
+              <w:bottom w:color="cccccc" w:space="0" w:sz="6" w:val="single"/>
+              <w:right w:color="cccccc" w:space="0" w:sz="6" w:val="single"/>
+            </w:tcBorders>
+            <w:tcMar>
+              <w:top w:w="40.0" w:type="dxa"/>
+              <w:left w:w="40.0" w:type="dxa"/>
+              <w:bottom w:w="40.0" w:type="dxa"/>
+              <w:right w:w="40.0" w:type="dxa"/>
+            </w:tcMar>
+            <w:vAlign w:val="bottom"/>
+          </w:tcPr>
+          <w:p>
+            <w:pPr>
+              <w:widowControl w:val="0"/>
+              <w:jc w:val="center"/>
+              <w:rPr>
+                <w:sz w:val="20"/>
+                <w:szCs w:val="20"/>
+              </w:rPr>
+            </w:pPr>
+            <w:r>
+              <w:rPr>
+                <w:sz w:val="20"/>
+                <w:szCs w:val="20"/>
+                <w:rtl w:val="0"/>
+              </w:rPr>
+              <w:t xml:space="preserve">2 hours</w:t>
+            </w:r>
+          </w:p>
+        </w:tc>
+        <w:tc>
+          <w:tcPr>
+            <w:tcBorders>
+              <w:top w:color="cccccc" w:space="0" w:sz="6" w:val="single"/>
+              <w:left w:color="cccccc" w:space="0" w:sz="6" w:val="single"/>
+              <w:bottom w:color="cccccc" w:space="0" w:sz="6" w:val="single"/>
+              <w:right w:color="cccccc" w:space="0" w:sz="6" w:val="single"/>
+            </w:tcBorders>
+            <w:tcMar>
+              <w:top w:w="40.0" w:type="dxa"/>
+              <w:left w:w="40.0" w:type="dxa"/>
+              <w:bottom w:w="40.0" w:type="dxa"/>
+              <w:right w:w="40.0" w:type="dxa"/>
+            </w:tcMar>
+            <w:vAlign w:val="bottom"/>
+          </w:tcPr>
+          <w:p>
+            <w:pPr>
+              <w:widowControl w:val="0"/>
+              <w:jc w:val="center"/>
+              <w:rPr>
+                <w:sz w:val="20"/>
+                <w:szCs w:val="20"/>
+              </w:rPr>
+            </w:pPr>
+            <w:r>
+              <w:rPr>
+                <w:color w:val="753800"/>
+                <w:sz w:val="20"/>
+                <w:szCs w:val="20"/>
+                <w:rtl w:val="0"/>
+              </w:rPr>
+              <w:t xml:space="preserve">Done</w:t>
+            </w:r>
+            <w:r>
+              <w:rPr>
+                <w:rtl w:val="0"/>
+              </w:rPr>
+            </w:r>
+          </w:p>
+        </w:tc>
+      </w:tr>
+      <w:tr>
+        <w:trPr>
+          <w:cantSplit w:val="0"/>
+          <w:trHeight w:val="525" w:hRule="atLeast"/>
+          <w:tblHeader w:val="0"/>
+        </w:trPr>
+        <w:tc>
+          <w:tcPr>
+            <w:tcBorders>
+              <w:top w:color="cccccc" w:space="0" w:sz="6" w:val="single"/>
+              <w:left w:color="cccccc" w:space="0" w:sz="6" w:val="single"/>
+              <w:bottom w:color="cccccc" w:space="0" w:sz="6" w:val="single"/>
+              <w:right w:color="cccccc" w:space="0" w:sz="6" w:val="single"/>
+            </w:tcBorders>
+            <w:tcMar>
+              <w:top w:w="40.0" w:type="dxa"/>
+              <w:left w:w="40.0" w:type="dxa"/>
+              <w:bottom w:w="40.0" w:type="dxa"/>
+              <w:right w:w="40.0" w:type="dxa"/>
+            </w:tcMar>
+            <w:vAlign w:val="bottom"/>
+          </w:tcPr>
+          <w:p>
+            <w:pPr>
+              <w:widowControl w:val="0"/>
+              <w:jc w:val="center"/>
+              <w:rPr>
+                <w:sz w:val="20"/>
+                <w:szCs w:val="20"/>
+              </w:rPr>
+            </w:pPr>
+            <w:r>
+              <w:rPr>
+                <w:sz w:val="20"/>
+                <w:szCs w:val="20"/>
+                <w:rtl w:val="0"/>
+              </w:rPr>
+              <w:t xml:space="preserve">2/20/2024</w:t>
+            </w:r>
+          </w:p>
+        </w:tc>
+        <w:tc>
+          <w:tcPr>
+            <w:tcBorders>
+              <w:top w:color="cccccc" w:space="0" w:sz="6" w:val="single"/>
+              <w:left w:color="cccccc" w:space="0" w:sz="6" w:val="single"/>
+              <w:bottom w:color="cccccc" w:space="0" w:sz="6" w:val="single"/>
+              <w:right w:color="cccccc" w:space="0" w:sz="6" w:val="single"/>
+            </w:tcBorders>
+            <w:tcMar>
+              <w:top w:w="40.0" w:type="dxa"/>
+              <w:left w:w="40.0" w:type="dxa"/>
+              <w:bottom w:w="40.0" w:type="dxa"/>
+              <w:right w:w="40.0" w:type="dxa"/>
+            </w:tcMar>
+            <w:vAlign w:val="bottom"/>
+          </w:tcPr>
+          <w:p>
+            <w:pPr>
+              <w:widowControl w:val="0"/>
+              <w:jc w:val="center"/>
+              <w:rPr>
+                <w:sz w:val="20"/>
+                <w:szCs w:val="20"/>
+              </w:rPr>
+            </w:pPr>
+            <w:r>
+              <w:rPr>
+                <w:sz w:val="20"/>
+                <w:szCs w:val="20"/>
+                <w:rtl w:val="0"/>
+              </w:rPr>
+              <w:t xml:space="preserve">11:00 AM</w:t>
+            </w:r>
+          </w:p>
+        </w:tc>
+        <w:tc>
+          <w:tcPr>
+            <w:tcBorders>
+              <w:top w:color="cccccc" w:space="0" w:sz="6" w:val="single"/>
+              <w:left w:color="cccccc" w:space="0" w:sz="6" w:val="single"/>
+              <w:bottom w:color="cccccc" w:space="0" w:sz="6" w:val="single"/>
+              <w:right w:color="cccccc" w:space="0" w:sz="6" w:val="single"/>
+            </w:tcBorders>
+            <w:tcMar>
+              <w:top w:w="40.0" w:type="dxa"/>
+              <w:left w:w="40.0" w:type="dxa"/>
+              <w:bottom w:w="40.0" w:type="dxa"/>
+              <w:right w:w="40.0" w:type="dxa"/>
+            </w:tcMar>
+            <w:vAlign w:val="bottom"/>
+          </w:tcPr>
+          <w:p>
+            <w:pPr>
+              <w:widowControl w:val="0"/>
+              <w:jc w:val="center"/>
+              <w:rPr>
+                <w:sz w:val="20"/>
+                <w:szCs w:val="20"/>
+              </w:rPr>
+            </w:pPr>
+            <w:r>
+              <w:rPr>
+                <w:sz w:val="20"/>
+                <w:szCs w:val="20"/>
+                <w:rtl w:val="0"/>
+              </w:rPr>
+              <w:t xml:space="preserve">1:00 PM</w:t>
+            </w:r>
+          </w:p>
+        </w:tc>
+        <w:tc>
+          <w:tcPr>
+            <w:tcBorders>
+              <w:top w:color="cccccc" w:space="0" w:sz="6" w:val="single"/>
+              <w:left w:color="cccccc" w:space="0" w:sz="6" w:val="single"/>
+              <w:bottom w:color="cccccc" w:space="0" w:sz="6" w:val="single"/>
+              <w:right w:color="cccccc" w:space="0" w:sz="6" w:val="single"/>
+            </w:tcBorders>
+            <w:tcMar>
+              <w:top w:w="40.0" w:type="dxa"/>
+              <w:left w:w="40.0" w:type="dxa"/>
+              <w:bottom w:w="40.0" w:type="dxa"/>
+              <w:right w:w="40.0" w:type="dxa"/>
+            </w:tcMar>
+            <w:vAlign w:val="bottom"/>
+          </w:tcPr>
+          <w:p>
+            <w:pPr>
+              <w:widowControl w:val="0"/>
+              <w:jc w:val="center"/>
+              <w:rPr>
+                <w:sz w:val="20"/>
+                <w:szCs w:val="20"/>
+              </w:rPr>
+            </w:pPr>
+            <w:r>
+              <w:rPr>
+                <w:color w:val="473821"/>
+                <w:sz w:val="20"/>
+                <w:szCs w:val="20"/>
+                <w:rtl w:val="0"/>
+              </w:rPr>
+              <w:t xml:space="preserve">In-person</w:t>
+            </w:r>
+            <w:r>
+              <w:rPr>
+                <w:rtl w:val="0"/>
+              </w:rPr>
+            </w:r>
+          </w:p>
+        </w:tc>
+        <w:tc>
+          <w:tcPr>
+            <w:tcBorders>
+              <w:top w:color="cccccc" w:space="0" w:sz="6" w:val="single"/>
+              <w:left w:color="cccccc" w:space="0" w:sz="6" w:val="single"/>
+              <w:bottom w:color="cccccc" w:space="0" w:sz="6" w:val="single"/>
+              <w:right w:color="cccccc" w:space="0" w:sz="6" w:val="single"/>
+            </w:tcBorders>
+            <w:tcMar>
+              <w:top w:w="40.0" w:type="dxa"/>
+              <w:left w:w="40.0" w:type="dxa"/>
+              <w:bottom w:w="40.0" w:type="dxa"/>
+              <w:right w:w="40.0" w:type="dxa"/>
+            </w:tcMar>
+            <w:vAlign w:val="bottom"/>
+          </w:tcPr>
+          <w:p>
+            <w:pPr>
+              <w:widowControl w:val="0"/>
+              <w:jc w:val="center"/>
+              <w:rPr>
+                <w:sz w:val="20"/>
+                <w:szCs w:val="20"/>
+              </w:rPr>
+            </w:pPr>
+            <w:r>
+              <w:rPr>
+                <w:sz w:val="20"/>
+                <w:szCs w:val="20"/>
+                <w:rtl w:val="0"/>
+              </w:rPr>
+              <w:t xml:space="preserve">Sprint 1</w:t>
+            </w:r>
+          </w:p>
+        </w:tc>
+        <w:tc>
+          <w:tcPr>
+            <w:tcBorders>
+              <w:top w:color="cccccc" w:space="0" w:sz="6" w:val="single"/>
+              <w:left w:color="cccccc" w:space="0" w:sz="6" w:val="single"/>
+              <w:bottom w:color="cccccc" w:space="0" w:sz="6" w:val="single"/>
+              <w:right w:color="cccccc" w:space="0" w:sz="6" w:val="single"/>
+            </w:tcBorders>
+            <w:tcMar>
+              <w:top w:w="40.0" w:type="dxa"/>
+              <w:left w:w="40.0" w:type="dxa"/>
+              <w:bottom w:w="40.0" w:type="dxa"/>
+              <w:right w:w="40.0" w:type="dxa"/>
+            </w:tcMar>
+            <w:vAlign w:val="bottom"/>
+          </w:tcPr>
+          <w:p>
+            <w:pPr>
+              <w:widowControl w:val="0"/>
+              <w:jc w:val="center"/>
+              <w:rPr>
+                <w:sz w:val="20"/>
+                <w:szCs w:val="20"/>
+              </w:rPr>
+            </w:pPr>
+            <w:r>
+              <w:rPr>
+                <w:sz w:val="20"/>
+                <w:szCs w:val="20"/>
+                <w:rtl w:val="0"/>
+              </w:rPr>
+              <w:t xml:space="preserve">ERD Traps resolution</w:t>
+            </w:r>
+          </w:p>
+        </w:tc>
+        <w:tc>
+          <w:tcPr>
+            <w:tcBorders>
+              <w:top w:color="cccccc" w:space="0" w:sz="6" w:val="single"/>
+              <w:left w:color="cccccc" w:space="0" w:sz="6" w:val="single"/>
+              <w:bottom w:color="cccccc" w:space="0" w:sz="6" w:val="single"/>
+              <w:right w:color="cccccc" w:space="0" w:sz="6" w:val="single"/>
+            </w:tcBorders>
+            <w:tcMar>
+              <w:top w:w="40.0" w:type="dxa"/>
+              <w:left w:w="40.0" w:type="dxa"/>
+              <w:bottom w:w="40.0" w:type="dxa"/>
+              <w:right w:w="40.0" w:type="dxa"/>
+            </w:tcMar>
+            <w:vAlign w:val="bottom"/>
+          </w:tcPr>
+          <w:p>
+            <w:pPr>
+              <w:widowControl w:val="0"/>
+              <w:jc w:val="center"/>
+              <w:rPr>
+                <w:sz w:val="20"/>
+                <w:szCs w:val="20"/>
+              </w:rPr>
+            </w:pPr>
+            <w:r>
+              <w:rPr>
+                <w:sz w:val="20"/>
+                <w:szCs w:val="20"/>
+                <w:rtl w:val="0"/>
+              </w:rPr>
+              <w:t xml:space="preserve">2 hours</w:t>
+            </w:r>
+          </w:p>
+        </w:tc>
+        <w:tc>
+          <w:tcPr>
+            <w:tcBorders>
+              <w:top w:color="cccccc" w:space="0" w:sz="6" w:val="single"/>
+              <w:left w:color="cccccc" w:space="0" w:sz="6" w:val="single"/>
+              <w:bottom w:color="cccccc" w:space="0" w:sz="6" w:val="single"/>
+              <w:right w:color="cccccc" w:space="0" w:sz="6" w:val="single"/>
+            </w:tcBorders>
+            <w:tcMar>
+              <w:top w:w="40.0" w:type="dxa"/>
+              <w:left w:w="40.0" w:type="dxa"/>
+              <w:bottom w:w="40.0" w:type="dxa"/>
+              <w:right w:w="40.0" w:type="dxa"/>
+            </w:tcMar>
+            <w:vAlign w:val="bottom"/>
+          </w:tcPr>
+          <w:p>
+            <w:pPr>
+              <w:widowControl w:val="0"/>
+              <w:jc w:val="center"/>
+              <w:rPr>
+                <w:sz w:val="20"/>
+                <w:szCs w:val="20"/>
+              </w:rPr>
+            </w:pPr>
+            <w:r>
+              <w:rPr>
+                <w:color w:val="753800"/>
+                <w:sz w:val="20"/>
+                <w:szCs w:val="20"/>
+                <w:rtl w:val="0"/>
+              </w:rPr>
+              <w:t xml:space="preserve">Done</w:t>
+            </w:r>
+            <w:r>
+              <w:rPr>
+                <w:rtl w:val="0"/>
+              </w:rPr>
+            </w:r>
+          </w:p>
+        </w:tc>
+      </w:tr>
+      <w:tr>
+        <w:trPr>
+          <w:cantSplit w:val="0"/>
+          <w:trHeight w:val="525" w:hRule="atLeast"/>
+          <w:tblHeader w:val="0"/>
+        </w:trPr>
+        <w:tc>
+          <w:tcPr>
+            <w:tcBorders>
+              <w:top w:color="cccccc" w:space="0" w:sz="6" w:val="single"/>
+              <w:left w:color="cccccc" w:space="0" w:sz="6" w:val="single"/>
+              <w:bottom w:color="cccccc" w:space="0" w:sz="6" w:val="single"/>
+              <w:right w:color="cccccc" w:space="0" w:sz="6" w:val="single"/>
+            </w:tcBorders>
+            <w:tcMar>
+              <w:top w:w="40.0" w:type="dxa"/>
+              <w:left w:w="40.0" w:type="dxa"/>
+              <w:bottom w:w="40.0" w:type="dxa"/>
+              <w:right w:w="40.0" w:type="dxa"/>
+            </w:tcMar>
+            <w:vAlign w:val="bottom"/>
+          </w:tcPr>
+          <w:p>
+            <w:pPr>
+              <w:widowControl w:val="0"/>
+              <w:jc w:val="center"/>
+              <w:rPr>
+                <w:sz w:val="20"/>
+                <w:szCs w:val="20"/>
+              </w:rPr>
+            </w:pPr>
+            <w:r>
+              <w:rPr>
+                <w:sz w:val="20"/>
+                <w:szCs w:val="20"/>
+                <w:rtl w:val="0"/>
+              </w:rPr>
+              <w:t xml:space="preserve">2/21/2024</w:t>
+            </w:r>
+          </w:p>
+        </w:tc>
+        <w:tc>
+          <w:tcPr>
+            <w:tcBorders>
+              <w:top w:color="cccccc" w:space="0" w:sz="6" w:val="single"/>
+              <w:left w:color="cccccc" w:space="0" w:sz="6" w:val="single"/>
+              <w:bottom w:color="cccccc" w:space="0" w:sz="6" w:val="single"/>
+              <w:right w:color="cccccc" w:space="0" w:sz="6" w:val="single"/>
+            </w:tcBorders>
+            <w:tcMar>
+              <w:top w:w="40.0" w:type="dxa"/>
+              <w:left w:w="40.0" w:type="dxa"/>
+              <w:bottom w:w="40.0" w:type="dxa"/>
+              <w:right w:w="40.0" w:type="dxa"/>
+            </w:tcMar>
+            <w:vAlign w:val="bottom"/>
+          </w:tcPr>
+          <w:p>
+            <w:pPr>
+              <w:widowControl w:val="0"/>
+              <w:jc w:val="center"/>
+              <w:rPr>
+                <w:sz w:val="20"/>
+                <w:szCs w:val="20"/>
+              </w:rPr>
+            </w:pPr>
+            <w:r>
+              <w:rPr>
+                <w:sz w:val="20"/>
+                <w:szCs w:val="20"/>
+                <w:rtl w:val="0"/>
+              </w:rPr>
+              <w:t xml:space="preserve">11:00 AM</w:t>
+            </w:r>
+          </w:p>
+        </w:tc>
+        <w:tc>
+          <w:tcPr>
+            <w:tcBorders>
+              <w:top w:color="cccccc" w:space="0" w:sz="6" w:val="single"/>
+              <w:left w:color="cccccc" w:space="0" w:sz="6" w:val="single"/>
+              <w:bottom w:color="cccccc" w:space="0" w:sz="6" w:val="single"/>
+              <w:right w:color="cccccc" w:space="0" w:sz="6" w:val="single"/>
+            </w:tcBorders>
+            <w:tcMar>
+              <w:top w:w="40.0" w:type="dxa"/>
+              <w:left w:w="40.0" w:type="dxa"/>
+              <w:bottom w:w="40.0" w:type="dxa"/>
+              <w:right w:w="40.0" w:type="dxa"/>
+            </w:tcMar>
+            <w:vAlign w:val="bottom"/>
+          </w:tcPr>
+          <w:p>
+            <w:pPr>
+              <w:widowControl w:val="0"/>
+              <w:jc w:val="center"/>
+              <w:rPr>
+                <w:sz w:val="20"/>
+                <w:szCs w:val="20"/>
+              </w:rPr>
+            </w:pPr>
+            <w:r>
+              <w:rPr>
+                <w:sz w:val="20"/>
+                <w:szCs w:val="20"/>
+                <w:rtl w:val="0"/>
+              </w:rPr>
+              <w:t xml:space="preserve">1:00 PM</w:t>
+            </w:r>
+          </w:p>
+        </w:tc>
+        <w:tc>
+          <w:tcPr>
+            <w:tcBorders>
+              <w:top w:color="cccccc" w:space="0" w:sz="6" w:val="single"/>
+              <w:left w:color="cccccc" w:space="0" w:sz="6" w:val="single"/>
+              <w:bottom w:color="cccccc" w:space="0" w:sz="6" w:val="single"/>
+              <w:right w:color="cccccc" w:space="0" w:sz="6" w:val="single"/>
+            </w:tcBorders>
+            <w:tcMar>
+              <w:top w:w="40.0" w:type="dxa"/>
+              <w:left w:w="40.0" w:type="dxa"/>
+              <w:bottom w:w="40.0" w:type="dxa"/>
+              <w:right w:w="40.0" w:type="dxa"/>
+            </w:tcMar>
+            <w:vAlign w:val="bottom"/>
+          </w:tcPr>
+          <w:p>
+            <w:pPr>
+              <w:widowControl w:val="0"/>
+              <w:jc w:val="center"/>
+              <w:rPr>
+                <w:sz w:val="20"/>
+                <w:szCs w:val="20"/>
+              </w:rPr>
+            </w:pPr>
+            <w:r>
+              <w:rPr>
+                <w:color w:val="753800"/>
+                <w:sz w:val="20"/>
+                <w:szCs w:val="20"/>
+                <w:rtl w:val="0"/>
+              </w:rPr>
+              <w:t xml:space="preserve">online</w:t>
+            </w:r>
+            <w:r>
+              <w:rPr>
+                <w:rtl w:val="0"/>
+              </w:rPr>
+            </w:r>
+          </w:p>
+        </w:tc>
+        <w:tc>
+          <w:tcPr>
+            <w:tcBorders>
+              <w:top w:color="cccccc" w:space="0" w:sz="6" w:val="single"/>
+              <w:left w:color="cccccc" w:space="0" w:sz="6" w:val="single"/>
+              <w:bottom w:color="cccccc" w:space="0" w:sz="6" w:val="single"/>
+              <w:right w:color="cccccc" w:space="0" w:sz="6" w:val="single"/>
+            </w:tcBorders>
+            <w:tcMar>
+              <w:top w:w="40.0" w:type="dxa"/>
+              <w:left w:w="40.0" w:type="dxa"/>
+              <w:bottom w:w="40.0" w:type="dxa"/>
+              <w:right w:w="40.0" w:type="dxa"/>
+            </w:tcMar>
+            <w:vAlign w:val="bottom"/>
+          </w:tcPr>
+          <w:p>
+            <w:pPr>
+              <w:widowControl w:val="0"/>
+              <w:jc w:val="center"/>
+              <w:rPr>
+                <w:sz w:val="20"/>
+                <w:szCs w:val="20"/>
+              </w:rPr>
+            </w:pPr>
+            <w:r>
+              <w:rPr>
+                <w:sz w:val="20"/>
+                <w:szCs w:val="20"/>
+                <w:rtl w:val="0"/>
+              </w:rPr>
+              <w:t xml:space="preserve">Sprint 1</w:t>
+            </w:r>
+          </w:p>
+        </w:tc>
+        <w:tc>
+          <w:tcPr>
+            <w:tcBorders>
+              <w:top w:color="cccccc" w:space="0" w:sz="6" w:val="single"/>
+              <w:left w:color="cccccc" w:space="0" w:sz="6" w:val="single"/>
+              <w:bottom w:color="cccccc" w:space="0" w:sz="6" w:val="single"/>
+              <w:right w:color="cccccc" w:space="0" w:sz="6" w:val="single"/>
+            </w:tcBorders>
+            <w:tcMar>
+              <w:top w:w="40.0" w:type="dxa"/>
+              <w:left w:w="40.0" w:type="dxa"/>
+              <w:bottom w:w="40.0" w:type="dxa"/>
+              <w:right w:w="40.0" w:type="dxa"/>
+            </w:tcMar>
+            <w:vAlign w:val="bottom"/>
+          </w:tcPr>
+          <w:p>
+            <w:pPr>
+              <w:widowControl w:val="0"/>
+              <w:jc w:val="center"/>
+              <w:rPr>
+                <w:sz w:val="20"/>
+                <w:szCs w:val="20"/>
+              </w:rPr>
+            </w:pPr>
+            <w:r>
+              <w:rPr>
+                <w:sz w:val="20"/>
+                <w:szCs w:val="20"/>
+                <w:rtl w:val="0"/>
+              </w:rPr>
+              <w:t xml:space="preserve">ERD Attributes Addition</w:t>
+            </w:r>
+          </w:p>
+        </w:tc>
+        <w:tc>
+          <w:tcPr>
+            <w:tcBorders>
+              <w:top w:color="cccccc" w:space="0" w:sz="6" w:val="single"/>
+              <w:left w:color="cccccc" w:space="0" w:sz="6" w:val="single"/>
+              <w:bottom w:color="cccccc" w:space="0" w:sz="6" w:val="single"/>
+              <w:right w:color="cccccc" w:space="0" w:sz="6" w:val="single"/>
+            </w:tcBorders>
+            <w:tcMar>
+              <w:top w:w="40.0" w:type="dxa"/>
+              <w:left w:w="40.0" w:type="dxa"/>
+              <w:bottom w:w="40.0" w:type="dxa"/>
+              <w:right w:w="40.0" w:type="dxa"/>
+            </w:tcMar>
+            <w:vAlign w:val="bottom"/>
+          </w:tcPr>
+          <w:p>
+            <w:pPr>
+              <w:widowControl w:val="0"/>
+              <w:jc w:val="center"/>
+              <w:rPr>
+                <w:sz w:val="20"/>
+                <w:szCs w:val="20"/>
+              </w:rPr>
+            </w:pPr>
+            <w:r>
+              <w:rPr>
+                <w:sz w:val="20"/>
+                <w:szCs w:val="20"/>
+                <w:rtl w:val="0"/>
+              </w:rPr>
+              <w:t xml:space="preserve">2 hours</w:t>
+            </w:r>
+          </w:p>
+        </w:tc>
+        <w:tc>
+          <w:tcPr>
+            <w:tcBorders>
+              <w:top w:color="cccccc" w:space="0" w:sz="6" w:val="single"/>
+              <w:left w:color="cccccc" w:space="0" w:sz="6" w:val="single"/>
+              <w:bottom w:color="cccccc" w:space="0" w:sz="6" w:val="single"/>
+              <w:right w:color="cccccc" w:space="0" w:sz="6" w:val="single"/>
+            </w:tcBorders>
+            <w:tcMar>
+              <w:top w:w="40.0" w:type="dxa"/>
+              <w:left w:w="40.0" w:type="dxa"/>
+              <w:bottom w:w="40.0" w:type="dxa"/>
+              <w:right w:w="40.0" w:type="dxa"/>
+            </w:tcMar>
+            <w:vAlign w:val="bottom"/>
+          </w:tcPr>
+          <w:p>
+            <w:pPr>
+              <w:widowControl w:val="0"/>
+              <w:jc w:val="center"/>
+              <w:rPr>
+                <w:sz w:val="20"/>
+                <w:szCs w:val="20"/>
+              </w:rPr>
+            </w:pPr>
+            <w:r>
+              <w:rPr>
+                <w:color w:val="753800"/>
+                <w:sz w:val="20"/>
+                <w:szCs w:val="20"/>
+                <w:rtl w:val="0"/>
+              </w:rPr>
+              <w:t xml:space="preserve">Done</w:t>
+            </w:r>
+            <w:r>
+              <w:rPr>
+                <w:rtl w:val="0"/>
+              </w:rPr>
+            </w:r>
+          </w:p>
+        </w:tc>
+      </w:tr>
+      <w:tr>
+        <w:trPr>
+          <w:cantSplit w:val="0"/>
+          <w:trHeight w:val="750" w:hRule="atLeast"/>
+          <w:tblHeader w:val="0"/>
+        </w:trPr>
+        <w:tc>
+          <w:tcPr>
+            <w:tcBorders>
+              <w:top w:color="cccccc" w:space="0" w:sz="6" w:val="single"/>
+              <w:left w:color="cccccc" w:space="0" w:sz="6" w:val="single"/>
+              <w:bottom w:color="cccccc" w:space="0" w:sz="6" w:val="single"/>
+              <w:right w:color="cccccc" w:space="0" w:sz="6" w:val="single"/>
+            </w:tcBorders>
+            <w:tcMar>
+              <w:top w:w="40.0" w:type="dxa"/>
+              <w:left w:w="40.0" w:type="dxa"/>
+              <w:bottom w:w="40.0" w:type="dxa"/>
+              <w:right w:w="40.0" w:type="dxa"/>
+            </w:tcMar>
+            <w:vAlign w:val="bottom"/>
+          </w:tcPr>
+          <w:p>
+            <w:pPr>
+              <w:widowControl w:val="0"/>
+              <w:jc w:val="center"/>
+              <w:rPr>
+                <w:sz w:val="20"/>
+                <w:szCs w:val="20"/>
+              </w:rPr>
+            </w:pPr>
+            <w:r>
+              <w:rPr>
+                <w:sz w:val="20"/>
+                <w:szCs w:val="20"/>
+                <w:rtl w:val="0"/>
+              </w:rPr>
+              <w:t xml:space="preserve">2/24/2024</w:t>
+            </w:r>
+          </w:p>
+        </w:tc>
+        <w:tc>
+          <w:tcPr>
+            <w:tcBorders>
+              <w:top w:color="cccccc" w:space="0" w:sz="6" w:val="single"/>
+              <w:left w:color="cccccc" w:space="0" w:sz="6" w:val="single"/>
+              <w:bottom w:color="cccccc" w:space="0" w:sz="6" w:val="single"/>
+              <w:right w:color="cccccc" w:space="0" w:sz="6" w:val="single"/>
+            </w:tcBorders>
+            <w:tcMar>
+              <w:top w:w="40.0" w:type="dxa"/>
+              <w:left w:w="40.0" w:type="dxa"/>
+              <w:bottom w:w="40.0" w:type="dxa"/>
+              <w:right w:w="40.0" w:type="dxa"/>
+            </w:tcMar>
+            <w:vAlign w:val="bottom"/>
+          </w:tcPr>
+          <w:p>
+            <w:pPr>
+              <w:widowControl w:val="0"/>
+              <w:jc w:val="center"/>
+              <w:rPr>
+                <w:sz w:val="20"/>
+                <w:szCs w:val="20"/>
+              </w:rPr>
+            </w:pPr>
+            <w:r>
+              <w:rPr>
+                <w:sz w:val="20"/>
+                <w:szCs w:val="20"/>
+                <w:rtl w:val="0"/>
+              </w:rPr>
+              <w:t xml:space="preserve">11:00 AM</w:t>
+            </w:r>
+          </w:p>
+        </w:tc>
+        <w:tc>
+          <w:tcPr>
+            <w:tcBorders>
+              <w:top w:color="cccccc" w:space="0" w:sz="6" w:val="single"/>
+              <w:left w:color="cccccc" w:space="0" w:sz="6" w:val="single"/>
+              <w:bottom w:color="cccccc" w:space="0" w:sz="6" w:val="single"/>
+              <w:right w:color="cccccc" w:space="0" w:sz="6" w:val="single"/>
+            </w:tcBorders>
+            <w:tcMar>
+              <w:top w:w="40.0" w:type="dxa"/>
+              <w:left w:w="40.0" w:type="dxa"/>
+              <w:bottom w:w="40.0" w:type="dxa"/>
+              <w:right w:w="40.0" w:type="dxa"/>
+            </w:tcMar>
+            <w:vAlign w:val="bottom"/>
+          </w:tcPr>
+          <w:p>
+            <w:pPr>
+              <w:widowControl w:val="0"/>
+              <w:jc w:val="center"/>
+              <w:rPr>
+                <w:sz w:val="20"/>
+                <w:szCs w:val="20"/>
+              </w:rPr>
+            </w:pPr>
+            <w:r>
+              <w:rPr>
+                <w:sz w:val="20"/>
+                <w:szCs w:val="20"/>
+                <w:rtl w:val="0"/>
+              </w:rPr>
+              <w:t xml:space="preserve">1:00 PM</w:t>
+            </w:r>
+          </w:p>
+        </w:tc>
+        <w:tc>
+          <w:tcPr>
+            <w:tcBorders>
+              <w:top w:color="cccccc" w:space="0" w:sz="6" w:val="single"/>
+              <w:left w:color="cccccc" w:space="0" w:sz="6" w:val="single"/>
+              <w:bottom w:color="cccccc" w:space="0" w:sz="6" w:val="single"/>
+              <w:right w:color="cccccc" w:space="0" w:sz="6" w:val="single"/>
+            </w:tcBorders>
+            <w:tcMar>
+              <w:top w:w="40.0" w:type="dxa"/>
+              <w:left w:w="40.0" w:type="dxa"/>
+              <w:bottom w:w="40.0" w:type="dxa"/>
+              <w:right w:w="40.0" w:type="dxa"/>
+            </w:tcMar>
+            <w:vAlign w:val="bottom"/>
+          </w:tcPr>
+          <w:p>
+            <w:pPr>
+              <w:widowControl w:val="0"/>
+              <w:jc w:val="center"/>
+              <w:rPr>
+                <w:sz w:val="20"/>
+                <w:szCs w:val="20"/>
+              </w:rPr>
+            </w:pPr>
+            <w:r>
+              <w:rPr>
+                <w:color w:val="753800"/>
+                <w:sz w:val="20"/>
+                <w:szCs w:val="20"/>
+                <w:rtl w:val="0"/>
+              </w:rPr>
+              <w:t xml:space="preserve">online</w:t>
+            </w:r>
+            <w:r>
+              <w:rPr>
+                <w:rtl w:val="0"/>
+              </w:rPr>
+            </w:r>
+          </w:p>
+        </w:tc>
+        <w:tc>
+          <w:tcPr>
+            <w:tcBorders>
+              <w:top w:color="cccccc" w:space="0" w:sz="6" w:val="single"/>
+              <w:left w:color="cccccc" w:space="0" w:sz="6" w:val="single"/>
+              <w:bottom w:color="cccccc" w:space="0" w:sz="6" w:val="single"/>
+              <w:right w:color="cccccc" w:space="0" w:sz="6" w:val="single"/>
+            </w:tcBorders>
+            <w:tcMar>
+              <w:top w:w="40.0" w:type="dxa"/>
+              <w:left w:w="40.0" w:type="dxa"/>
+              <w:bottom w:w="40.0" w:type="dxa"/>
+              <w:right w:w="40.0" w:type="dxa"/>
+            </w:tcMar>
+            <w:vAlign w:val="bottom"/>
+          </w:tcPr>
+          <w:p>
+            <w:pPr>
+              <w:widowControl w:val="0"/>
+              <w:jc w:val="center"/>
+              <w:rPr>
+                <w:sz w:val="20"/>
+                <w:szCs w:val="20"/>
+              </w:rPr>
+            </w:pPr>
+            <w:r>
+              <w:rPr>
+                <w:sz w:val="20"/>
+                <w:szCs w:val="20"/>
+                <w:rtl w:val="0"/>
+              </w:rPr>
+              <w:t xml:space="preserve">Sprint 1</w:t>
+            </w:r>
+          </w:p>
+        </w:tc>
+        <w:tc>
+          <w:tcPr>
+            <w:tcBorders>
+              <w:top w:color="cccccc" w:space="0" w:sz="6" w:val="single"/>
+              <w:left w:color="cccccc" w:space="0" w:sz="6" w:val="single"/>
+              <w:bottom w:color="cccccc" w:space="0" w:sz="6" w:val="single"/>
+              <w:right w:color="cccccc" w:space="0" w:sz="6" w:val="single"/>
+            </w:tcBorders>
+            <w:tcMar>
+              <w:top w:w="40.0" w:type="dxa"/>
+              <w:left w:w="40.0" w:type="dxa"/>
+              <w:bottom w:w="40.0" w:type="dxa"/>
+              <w:right w:w="40.0" w:type="dxa"/>
+            </w:tcMar>
+            <w:vAlign w:val="bottom"/>
+          </w:tcPr>
+          <w:p>
+            <w:pPr>
+              <w:widowControl w:val="0"/>
+              <w:jc w:val="center"/>
+              <w:rPr>
+                <w:sz w:val="20"/>
+                <w:szCs w:val="20"/>
+              </w:rPr>
+            </w:pPr>
+            <w:r>
+              <w:rPr>
+                <w:sz w:val="20"/>
+                <w:szCs w:val="20"/>
+                <w:rtl w:val="0"/>
+              </w:rPr>
+              <w:t xml:space="preserve">Source Report and ERD Traps Report</w:t>
+            </w:r>
+          </w:p>
+        </w:tc>
+        <w:tc>
+          <w:tcPr>
+            <w:tcBorders>
+              <w:top w:color="cccccc" w:space="0" w:sz="6" w:val="single"/>
+              <w:left w:color="cccccc" w:space="0" w:sz="6" w:val="single"/>
+              <w:bottom w:color="cccccc" w:space="0" w:sz="6" w:val="single"/>
+              <w:right w:color="cccccc" w:space="0" w:sz="6" w:val="single"/>
+            </w:tcBorders>
+            <w:tcMar>
+              <w:top w:w="40.0" w:type="dxa"/>
+              <w:left w:w="40.0" w:type="dxa"/>
+              <w:bottom w:w="40.0" w:type="dxa"/>
+              <w:right w:w="40.0" w:type="dxa"/>
+            </w:tcMar>
+            <w:vAlign w:val="bottom"/>
+          </w:tcPr>
+          <w:p>
+            <w:pPr>
+              <w:widowControl w:val="0"/>
+              <w:jc w:val="center"/>
+              <w:rPr>
+                <w:sz w:val="20"/>
+                <w:szCs w:val="20"/>
+              </w:rPr>
+            </w:pPr>
+            <w:r>
+              <w:rPr>
+                <w:sz w:val="20"/>
+                <w:szCs w:val="20"/>
+                <w:rtl w:val="0"/>
+              </w:rPr>
+              <w:t xml:space="preserve">2 hours</w:t>
+            </w:r>
+          </w:p>
+        </w:tc>
+        <w:tc>
+          <w:tcPr>
+            <w:tcBorders>
+              <w:top w:color="cccccc" w:space="0" w:sz="6" w:val="single"/>
+              <w:left w:color="cccccc" w:space="0" w:sz="6" w:val="single"/>
+              <w:bottom w:color="cccccc" w:space="0" w:sz="6" w:val="single"/>
+              <w:right w:color="cccccc" w:space="0" w:sz="6" w:val="single"/>
+            </w:tcBorders>
+            <w:tcMar>
+              <w:top w:w="40.0" w:type="dxa"/>
+              <w:left w:w="40.0" w:type="dxa"/>
+              <w:bottom w:w="40.0" w:type="dxa"/>
+              <w:right w:w="40.0" w:type="dxa"/>
+            </w:tcMar>
+            <w:vAlign w:val="bottom"/>
+          </w:tcPr>
+          <w:p>
+            <w:pPr>
+              <w:widowControl w:val="0"/>
+              <w:jc w:val="center"/>
+              <w:rPr>
+                <w:sz w:val="20"/>
+                <w:szCs w:val="20"/>
+              </w:rPr>
+            </w:pPr>
+            <w:r>
+              <w:rPr>
+                <w:color w:val="753800"/>
+                <w:sz w:val="20"/>
+                <w:szCs w:val="20"/>
+                <w:rtl w:val="0"/>
+              </w:rPr>
+              <w:t xml:space="preserve">Done</w:t>
+            </w:r>
+            <w:r>
+              <w:rPr>
+                <w:rtl w:val="0"/>
+              </w:rPr>
+            </w:r>
+          </w:p>
+        </w:tc>
+      </w:tr>
+    </w:tbl>
+    <w:p>
+      <w:pPr>
+        <w:pStyle w:val="Heading2"/>
+        <w:rPr/>
+      </w:pPr>
+      <w:bookmarkStart w:colFirst="0" w:colLast="0" w:name="_nh1l5icwiirv" w:id="27"/>
+      <w:bookmarkEnd w:id="27"/>
+      <w:r>
+        <w:rPr>
+          <w:rtl w:val="0"/>
+        </w:rPr>
+      </w:r>
+    </w:p>
+    <w:p>
+      <w:pPr>
+        <w:pStyle w:val="Heading2"/>
+        <w:rPr/>
+      </w:pPr>
+      <w:bookmarkStart w:colFirst="0" w:colLast="0" w:name="_3vl58s79lt3x" w:id="28"/>
+      <w:bookmarkEnd w:id="28"/>
+      <w:r>
+        <w:rPr>
+          <w:rtl w:val="0"/>
+        </w:rPr>
+      </w:r>
+    </w:p>
+    <w:p>
+      <w:pPr>
+        <w:pStyle w:val="Heading2"/>
+        <w:rPr/>
+      </w:pPr>
+      <w:bookmarkStart w:colFirst="0" w:colLast="0" w:name="_f9snwt4bia9j" w:id="29"/>
+      <w:bookmarkEnd w:id="29"/>
+      <w:r>
+        <w:rPr>
+          <w:rtl w:val="0"/>
+        </w:rPr>
+      </w:r>
+    </w:p>
+    <w:p>
+      <w:pPr>
+        <w:pStyle w:val="Heading2"/>
+        <w:rPr/>
+      </w:pPr>
+      <w:bookmarkStart w:colFirst="0" w:colLast="0" w:name="_7su3xgrqqnhn" w:id="30"/>
+      <w:bookmarkEnd w:id="30"/>
+      <w:r>
+        <w:rPr>
+          <w:rtl w:val="0"/>
+        </w:rPr>
+      </w:r>
+    </w:p>
+    <w:p>
+      <w:pPr>
+        <w:rPr>
+          <w:sz w:val="46"/>
+          <w:szCs w:val="46"/>
+        </w:rPr>
+      </w:pPr>
+      <w:r>
+        <w:rPr>
+          <w:rtl w:val="0"/>
+        </w:rPr>
+      </w:r>
+    </w:p>
+    <w:p>
+      <w:pPr>
+        <w:pStyle w:val="Heading2"/>
+        <w:rPr>
+          <w:sz w:val="10"/>
+          <w:szCs w:val="10"/>
+        </w:rPr>
+      </w:pPr>
+      <w:bookmarkStart w:colFirst="0" w:colLast="0" w:name="_jqnbb0y889pe" w:id="31"/>
+      <w:bookmarkEnd w:id="31"/>
+      <w:r>
+        <w:rPr>
+          <w:rtl w:val="0"/>
+        </w:rPr>
         <w:t xml:space="preserve">References</w:t>
       </w:r>
-    </w:p>
-    <w:p>
-      <w:pPr>
-        <w:rPr/>
+      <w:r>
+        <w:rPr>
+          <w:rtl w:val="0"/>
+        </w:rPr>
+      </w:r>
+    </w:p>
+    <w:p>
+      <w:pPr>
+        <w:rPr>
+          <w:sz w:val="2"/>
+          <w:szCs w:val="2"/>
+        </w:rPr>
       </w:pPr>
       <w:r>
         <w:rPr>
@@ -9829,6 +12414,19 @@
     </w:tblPr>
   </w:style>
   <w:style w:type="table" w:styleId="Table2">
+    <w:basedOn w:val="TableNormal"/>
+    <w:tblPr>
+      <w:tblStyleRowBandSize w:val="1"/>
+      <w:tblStyleColBandSize w:val="1"/>
+      <w:tblCellMar>
+        <w:top w:w="100.0" w:type="dxa"/>
+        <w:left w:w="100.0" w:type="dxa"/>
+        <w:bottom w:w="100.0" w:type="dxa"/>
+        <w:right w:w="100.0" w:type="dxa"/>
+      </w:tblCellMar>
+    </w:tblPr>
+  </w:style>
+  <w:style w:type="table" w:styleId="Table3">
     <w:basedOn w:val="TableNormal"/>
     <w:tblPr>
       <w:tblStyleRowBandSize w:val="1"/>

</xml_diff>

<commit_message>
Correct Format in Project Sprint 1 .docx and .pdf Report
</commit_message>
<xml_diff>
--- a/Sprint1/CSCI5408_W24_DDB-Builder-Group-8_Sprint-1-Report.docx
+++ b/Sprint1/CSCI5408_W24_DDB-Builder-Group-8_Sprint-1-Report.docx
@@ -749,7 +749,7 @@
         <w:rPr>
           <w:rtl w:val="0"/>
         </w:rPr>
-        <w:t xml:space="preserve">Table: Information Collected……………………………………………………………………………..4</w:t>
+        <w:t xml:space="preserve">Table: Information Collected……………………………………………………………………………..5</w:t>
       </w:r>
     </w:p>
     <w:p>
@@ -760,7 +760,7 @@
         <w:rPr>
           <w:rtl w:val="0"/>
         </w:rPr>
-        <w:t xml:space="preserve">Initial Conceptual Model................................................................................................................8 </w:t>
+        <w:t xml:space="preserve">Initial Conceptual Model..............................................................................................................10 </w:t>
       </w:r>
     </w:p>
     <w:p>
@@ -771,7 +771,7 @@
         <w:rPr>
           <w:rtl w:val="0"/>
         </w:rPr>
-        <w:t xml:space="preserve">Database Design Issues Report..................................................................................................10</w:t>
+        <w:t xml:space="preserve">Database Design Issues Report..................................................................................................12</w:t>
       </w:r>
     </w:p>
     <w:p>
@@ -782,7 +782,7 @@
         <w:rPr>
           <w:rtl w:val="0"/>
         </w:rPr>
-        <w:t xml:space="preserve">Final Model (ERD).......................................................................................................................14 </w:t>
+        <w:t xml:space="preserve">Final Model (ERD).......................................................................................................................16 </w:t>
       </w:r>
     </w:p>
     <w:p>
@@ -793,7 +793,7 @@
         <w:rPr>
           <w:rtl w:val="0"/>
         </w:rPr>
-        <w:t xml:space="preserve">Meeting Logs - Sprint 1…………………………………………………………………………………14</w:t>
+        <w:t xml:space="preserve">Meeting Logs - Sprint 1…………………………………………………………………………………17</w:t>
       </w:r>
     </w:p>
     <w:p>
@@ -804,367 +804,7 @@
         <w:rPr>
           <w:rtl w:val="0"/>
         </w:rPr>
-        <w:t xml:space="preserve">References….……………………………………………………………………………………………15</w:t>
-      </w:r>
-    </w:p>
-    <w:p>
-      <w:pPr>
-        <w:rPr/>
-      </w:pPr>
-      <w:r>
-        <w:rPr>
-          <w:rtl w:val="0"/>
-        </w:rPr>
-      </w:r>
-    </w:p>
-    <w:p>
-      <w:pPr>
-        <w:rPr/>
-      </w:pPr>
-      <w:r>
-        <w:rPr>
-          <w:rtl w:val="0"/>
-        </w:rPr>
-      </w:r>
-    </w:p>
-    <w:p>
-      <w:pPr>
-        <w:rPr/>
-      </w:pPr>
-      <w:r>
-        <w:rPr>
-          <w:rtl w:val="0"/>
-        </w:rPr>
-      </w:r>
-    </w:p>
-    <w:p>
-      <w:pPr>
-        <w:rPr/>
-      </w:pPr>
-      <w:r>
-        <w:rPr>
-          <w:rtl w:val="0"/>
-        </w:rPr>
-      </w:r>
-    </w:p>
-    <w:p>
-      <w:pPr>
-        <w:rPr/>
-      </w:pPr>
-      <w:r>
-        <w:rPr>
-          <w:rtl w:val="0"/>
-        </w:rPr>
-      </w:r>
-    </w:p>
-    <w:p>
-      <w:pPr>
-        <w:rPr/>
-      </w:pPr>
-      <w:r>
-        <w:rPr>
-          <w:rtl w:val="0"/>
-        </w:rPr>
-      </w:r>
-    </w:p>
-    <w:p>
-      <w:pPr>
-        <w:rPr/>
-      </w:pPr>
-      <w:r>
-        <w:rPr>
-          <w:rtl w:val="0"/>
-        </w:rPr>
-      </w:r>
-    </w:p>
-    <w:p>
-      <w:pPr>
-        <w:rPr/>
-      </w:pPr>
-      <w:r>
-        <w:rPr>
-          <w:rtl w:val="0"/>
-        </w:rPr>
-      </w:r>
-    </w:p>
-    <w:p>
-      <w:pPr>
-        <w:rPr/>
-      </w:pPr>
-      <w:r>
-        <w:rPr>
-          <w:rtl w:val="0"/>
-        </w:rPr>
-      </w:r>
-    </w:p>
-    <w:p>
-      <w:pPr>
-        <w:rPr/>
-      </w:pPr>
-      <w:r>
-        <w:rPr>
-          <w:rtl w:val="0"/>
-        </w:rPr>
-      </w:r>
-    </w:p>
-    <w:p>
-      <w:pPr>
-        <w:rPr/>
-      </w:pPr>
-      <w:r>
-        <w:rPr>
-          <w:rtl w:val="0"/>
-        </w:rPr>
-      </w:r>
-    </w:p>
-    <w:p>
-      <w:pPr>
-        <w:rPr/>
-      </w:pPr>
-      <w:r>
-        <w:rPr>
-          <w:rtl w:val="0"/>
-        </w:rPr>
-      </w:r>
-    </w:p>
-    <w:p>
-      <w:pPr>
-        <w:rPr/>
-      </w:pPr>
-      <w:r>
-        <w:rPr>
-          <w:rtl w:val="0"/>
-        </w:rPr>
-      </w:r>
-    </w:p>
-    <w:p>
-      <w:pPr>
-        <w:rPr/>
-      </w:pPr>
-      <w:r>
-        <w:rPr>
-          <w:rtl w:val="0"/>
-        </w:rPr>
-      </w:r>
-    </w:p>
-    <w:p>
-      <w:pPr>
-        <w:rPr/>
-      </w:pPr>
-      <w:r>
-        <w:rPr>
-          <w:rtl w:val="0"/>
-        </w:rPr>
-      </w:r>
-    </w:p>
-    <w:p>
-      <w:pPr>
-        <w:rPr/>
-      </w:pPr>
-      <w:r>
-        <w:rPr>
-          <w:rtl w:val="0"/>
-        </w:rPr>
-      </w:r>
-    </w:p>
-    <w:p>
-      <w:pPr>
-        <w:rPr/>
-      </w:pPr>
-      <w:r>
-        <w:rPr>
-          <w:rtl w:val="0"/>
-        </w:rPr>
-      </w:r>
-    </w:p>
-    <w:p>
-      <w:pPr>
-        <w:rPr/>
-      </w:pPr>
-      <w:r>
-        <w:rPr>
-          <w:rtl w:val="0"/>
-        </w:rPr>
-      </w:r>
-    </w:p>
-    <w:p>
-      <w:pPr>
-        <w:rPr/>
-      </w:pPr>
-      <w:r>
-        <w:rPr>
-          <w:rtl w:val="0"/>
-        </w:rPr>
-      </w:r>
-    </w:p>
-    <w:p>
-      <w:pPr>
-        <w:rPr/>
-      </w:pPr>
-      <w:r>
-        <w:rPr>
-          <w:rtl w:val="0"/>
-        </w:rPr>
-      </w:r>
-    </w:p>
-    <w:p>
-      <w:pPr>
-        <w:rPr/>
-      </w:pPr>
-      <w:r>
-        <w:rPr>
-          <w:rtl w:val="0"/>
-        </w:rPr>
-      </w:r>
-    </w:p>
-    <w:p>
-      <w:pPr>
-        <w:rPr/>
-      </w:pPr>
-      <w:r>
-        <w:rPr>
-          <w:rtl w:val="0"/>
-        </w:rPr>
-      </w:r>
-    </w:p>
-    <w:p>
-      <w:pPr>
-        <w:rPr/>
-      </w:pPr>
-      <w:r>
-        <w:rPr>
-          <w:rtl w:val="0"/>
-        </w:rPr>
-      </w:r>
-    </w:p>
-    <w:p>
-      <w:pPr>
-        <w:rPr/>
-      </w:pPr>
-      <w:r>
-        <w:rPr>
-          <w:rtl w:val="0"/>
-        </w:rPr>
-      </w:r>
-    </w:p>
-    <w:p>
-      <w:pPr>
-        <w:rPr/>
-      </w:pPr>
-      <w:r>
-        <w:rPr>
-          <w:rtl w:val="0"/>
-        </w:rPr>
-      </w:r>
-    </w:p>
-    <w:p>
-      <w:pPr>
-        <w:rPr/>
-      </w:pPr>
-      <w:r>
-        <w:rPr>
-          <w:rtl w:val="0"/>
-        </w:rPr>
-      </w:r>
-    </w:p>
-    <w:p>
-      <w:pPr>
-        <w:rPr/>
-      </w:pPr>
-      <w:r>
-        <w:rPr>
-          <w:rtl w:val="0"/>
-        </w:rPr>
-      </w:r>
-    </w:p>
-    <w:p>
-      <w:pPr>
-        <w:rPr/>
-      </w:pPr>
-      <w:r>
-        <w:rPr>
-          <w:rtl w:val="0"/>
-        </w:rPr>
-      </w:r>
-    </w:p>
-    <w:p>
-      <w:pPr>
-        <w:rPr/>
-      </w:pPr>
-      <w:r>
-        <w:rPr>
-          <w:rtl w:val="0"/>
-        </w:rPr>
-      </w:r>
-    </w:p>
-    <w:p>
-      <w:pPr>
-        <w:rPr/>
-      </w:pPr>
-      <w:r>
-        <w:rPr>
-          <w:rtl w:val="0"/>
-        </w:rPr>
-      </w:r>
-    </w:p>
-    <w:p>
-      <w:pPr>
-        <w:rPr/>
-      </w:pPr>
-      <w:r>
-        <w:rPr>
-          <w:rtl w:val="0"/>
-        </w:rPr>
-      </w:r>
-    </w:p>
-    <w:p>
-      <w:pPr>
-        <w:rPr/>
-      </w:pPr>
-      <w:r>
-        <w:rPr>
-          <w:rtl w:val="0"/>
-        </w:rPr>
-      </w:r>
-    </w:p>
-    <w:p>
-      <w:pPr>
-        <w:rPr/>
-      </w:pPr>
-      <w:r>
-        <w:rPr>
-          <w:rtl w:val="0"/>
-        </w:rPr>
-      </w:r>
-    </w:p>
-    <w:p>
-      <w:pPr>
-        <w:rPr/>
-      </w:pPr>
-      <w:r>
-        <w:rPr>
-          <w:rtl w:val="0"/>
-        </w:rPr>
-      </w:r>
-    </w:p>
-    <w:p>
-      <w:pPr>
-        <w:rPr/>
-      </w:pPr>
-      <w:r>
-        <w:rPr>
-          <w:rtl w:val="0"/>
-        </w:rPr>
-      </w:r>
-    </w:p>
-    <w:p>
-      <w:pPr>
-        <w:rPr/>
-      </w:pPr>
-      <w:r>
-        <w:rPr>
-          <w:rtl w:val="0"/>
-        </w:rPr>
+        <w:t xml:space="preserve">References….……………………………………………………………………………………………18</w:t>
       </w:r>
     </w:p>
     <w:p>
@@ -1172,8 +812,24 @@
         <w:pStyle w:val="Heading2"/>
         <w:rPr/>
       </w:pPr>
-      <w:bookmarkStart w:colFirst="0" w:colLast="0" w:name="_5oyc4tkzyif5" w:id="1"/>
+      <w:bookmarkStart w:colFirst="0" w:colLast="0" w:name="_9jwgbc31w3bf" w:id="1"/>
       <w:bookmarkEnd w:id="1"/>
+      <w:r>
+        <w:br w:type="page"/>
+      </w:r>
+      <w:r>
+        <w:rPr>
+          <w:rtl w:val="0"/>
+        </w:rPr>
+      </w:r>
+    </w:p>
+    <w:p>
+      <w:pPr>
+        <w:pStyle w:val="Heading2"/>
+        <w:rPr/>
+      </w:pPr>
+      <w:bookmarkStart w:colFirst="0" w:colLast="0" w:name="_5oyc4tkzyif5" w:id="2"/>
+      <w:bookmarkEnd w:id="2"/>
       <w:r>
         <w:rPr>
           <w:rtl w:val="0"/>
@@ -2159,8 +1815,24 @@
         <w:pStyle w:val="Heading2"/>
         <w:rPr/>
       </w:pPr>
-      <w:bookmarkStart w:colFirst="0" w:colLast="0" w:name="_dr129uji0vm4" w:id="2"/>
-      <w:bookmarkEnd w:id="2"/>
+      <w:bookmarkStart w:colFirst="0" w:colLast="0" w:name="_nbmk7znkwda6" w:id="3"/>
+      <w:bookmarkEnd w:id="3"/>
+      <w:r>
+        <w:br w:type="page"/>
+      </w:r>
+      <w:r>
+        <w:rPr>
+          <w:rtl w:val="0"/>
+        </w:rPr>
+      </w:r>
+    </w:p>
+    <w:p>
+      <w:pPr>
+        <w:pStyle w:val="Heading2"/>
+        <w:rPr/>
+      </w:pPr>
+      <w:bookmarkStart w:colFirst="0" w:colLast="0" w:name="_dr129uji0vm4" w:id="4"/>
+      <w:bookmarkEnd w:id="4"/>
       <w:r>
         <w:rPr>
           <w:rtl w:val="0"/>
@@ -3141,7 +2813,7 @@
                 <w:rFonts w:ascii="Calibri" w:cs="Calibri" w:eastAsia="Calibri" w:hAnsi="Calibri"/>
                 <w:rtl w:val="0"/>
               </w:rPr>
-              <w:t xml:space="preserve">Alleriges</w:t>
+              <w:t xml:space="preserve">Allergies</w:t>
             </w:r>
             <w:r>
               <w:rPr>
@@ -6268,32 +5940,6 @@
         </w:tc>
       </w:tr>
     </w:tbl>
-    <w:p>
-      <w:pPr>
-        <w:pStyle w:val="Heading2"/>
-        <w:rPr/>
-      </w:pPr>
-      <w:bookmarkStart w:colFirst="0" w:colLast="0" w:name="_bzs59c8awgg" w:id="3"/>
-      <w:bookmarkEnd w:id="3"/>
-      <w:r>
-        <w:rPr>
-          <w:rtl w:val="0"/>
-        </w:rPr>
-      </w:r>
-    </w:p>
-    <w:p>
-      <w:pPr>
-        <w:pStyle w:val="Heading2"/>
-        <w:rPr/>
-      </w:pPr>
-      <w:bookmarkStart w:colFirst="0" w:colLast="0" w:name="_mka6vuquhl29" w:id="4"/>
-      <w:bookmarkEnd w:id="4"/>
-      <w:r>
-        <w:rPr>
-          <w:rtl w:val="0"/>
-        </w:rPr>
-      </w:r>
-    </w:p>
     <w:p>
       <w:pPr>
         <w:pStyle w:val="Heading2"/>
@@ -6666,12 +6312,12 @@
           <wp:inline distB="114300" distT="114300" distL="114300" distR="114300">
             <wp:extent cx="5943600" cy="2590800"/>
             <wp:effectExtent b="12700" l="12700" r="12700" t="12700"/>
-            <wp:docPr id="1" name="image2.png"/>
+            <wp:docPr id="1" name="image9.png"/>
             <a:graphic>
               <a:graphicData uri="http://schemas.openxmlformats.org/drawingml/2006/picture">
                 <pic:pic>
                   <pic:nvPicPr>
-                    <pic:cNvPr id="0" name="image2.png"/>
+                    <pic:cNvPr id="0" name="image9.png"/>
                     <pic:cNvPicPr preferRelativeResize="0"/>
                   </pic:nvPicPr>
                   <pic:blipFill>
@@ -6738,12 +6384,12 @@
           <wp:inline distB="114300" distT="114300" distL="114300" distR="114300">
             <wp:extent cx="5943600" cy="2946400"/>
             <wp:effectExtent b="12700" l="12700" r="12700" t="12700"/>
-            <wp:docPr id="5" name="image4.png"/>
+            <wp:docPr id="5" name="image5.png"/>
             <a:graphic>
               <a:graphicData uri="http://schemas.openxmlformats.org/drawingml/2006/picture">
                 <pic:pic>
                   <pic:nvPicPr>
-                    <pic:cNvPr id="0" name="image4.png"/>
+                    <pic:cNvPr id="0" name="image5.png"/>
                     <pic:cNvPicPr preferRelativeResize="0"/>
                   </pic:nvPicPr>
                   <pic:blipFill>
@@ -6893,8 +6539,24 @@
         <w:pStyle w:val="Heading2"/>
         <w:rPr/>
       </w:pPr>
-      <w:bookmarkStart w:colFirst="0" w:colLast="0" w:name="_w066ucp13mql" w:id="8"/>
+      <w:bookmarkStart w:colFirst="0" w:colLast="0" w:name="_54ln0ivqyexm" w:id="8"/>
       <w:bookmarkEnd w:id="8"/>
+      <w:r>
+        <w:br w:type="page"/>
+      </w:r>
+      <w:r>
+        <w:rPr>
+          <w:rtl w:val="0"/>
+        </w:rPr>
+      </w:r>
+    </w:p>
+    <w:p>
+      <w:pPr>
+        <w:pStyle w:val="Heading2"/>
+        <w:rPr/>
+      </w:pPr>
+      <w:bookmarkStart w:colFirst="0" w:colLast="0" w:name="_w066ucp13mql" w:id="9"/>
+      <w:bookmarkEnd w:id="9"/>
       <w:r>
         <w:rPr>
           <w:rtl w:val="0"/>
@@ -6908,8 +6570,8 @@
         <w:spacing w:after="120" w:before="360" w:lineRule="auto"/>
         <w:rPr/>
       </w:pPr>
-      <w:bookmarkStart w:colFirst="0" w:colLast="0" w:name="_uv3gfj82tj61" w:id="9"/>
-      <w:bookmarkEnd w:id="9"/>
+      <w:bookmarkStart w:colFirst="0" w:colLast="0" w:name="_uv3gfj82tj61" w:id="10"/>
+      <w:bookmarkEnd w:id="10"/>
       <w:r>
         <w:rPr>
           <w:rtl w:val="0"/>
@@ -6934,8 +6596,8 @@
         <w:spacing w:after="120" w:before="360" w:lineRule="auto"/>
         <w:rPr/>
       </w:pPr>
-      <w:bookmarkStart w:colFirst="0" w:colLast="0" w:name="_2augtfehzz2" w:id="10"/>
-      <w:bookmarkEnd w:id="10"/>
+      <w:bookmarkStart w:colFirst="0" w:colLast="0" w:name="_2augtfehzz2" w:id="11"/>
+      <w:bookmarkEnd w:id="11"/>
       <w:r>
         <w:rPr>
           <w:rtl w:val="0"/>
@@ -6949,8 +6611,8 @@
         <w:spacing w:after="80" w:before="320" w:lineRule="auto"/>
         <w:rPr/>
       </w:pPr>
-      <w:bookmarkStart w:colFirst="0" w:colLast="0" w:name="_wmd0gx1bu35x" w:id="11"/>
-      <w:bookmarkEnd w:id="11"/>
+      <w:bookmarkStart w:colFirst="0" w:colLast="0" w:name="_wmd0gx1bu35x" w:id="12"/>
+      <w:bookmarkEnd w:id="12"/>
       <w:r>
         <w:rPr>
           <w:rtl w:val="0"/>
@@ -6996,22 +6658,12 @@
     </w:p>
     <w:p>
       <w:pPr>
-        <w:rPr/>
-      </w:pPr>
-      <w:r>
-        <w:rPr>
-          <w:rtl w:val="0"/>
-        </w:rPr>
-      </w:r>
-    </w:p>
-    <w:p>
-      <w:pPr>
         <w:pStyle w:val="Heading4"/>
         <w:spacing w:after="80" w:before="320" w:lineRule="auto"/>
         <w:rPr/>
       </w:pPr>
-      <w:bookmarkStart w:colFirst="0" w:colLast="0" w:name="_g9s5iieefw6" w:id="12"/>
-      <w:bookmarkEnd w:id="12"/>
+      <w:bookmarkStart w:colFirst="0" w:colLast="0" w:name="_g9s5iieefw6" w:id="13"/>
+      <w:bookmarkEnd w:id="13"/>
       <w:r>
         <w:rPr>
           <w:rtl w:val="0"/>
@@ -7076,12 +6728,12 @@
           <wp:inline distB="114300" distT="114300" distL="114300" distR="114300">
             <wp:extent cx="4800600" cy="809625"/>
             <wp:effectExtent b="0" l="0" r="0" t="0"/>
-            <wp:docPr id="9" name="image9.png"/>
+            <wp:docPr id="9" name="image2.png"/>
             <a:graphic>
               <a:graphicData uri="http://schemas.openxmlformats.org/drawingml/2006/picture">
                 <pic:pic>
                   <pic:nvPicPr>
-                    <pic:cNvPr id="0" name="image9.png"/>
+                    <pic:cNvPr id="0" name="image2.png"/>
                     <pic:cNvPicPr preferRelativeResize="0"/>
                   </pic:nvPicPr>
                   <pic:blipFill>
@@ -7143,12 +6795,12 @@
           <wp:inline distB="114300" distT="114300" distL="114300" distR="114300">
             <wp:extent cx="5943600" cy="1041400"/>
             <wp:effectExtent b="0" l="0" r="0" t="0"/>
-            <wp:docPr id="2" name="image6.png"/>
+            <wp:docPr id="2" name="image1.png"/>
             <a:graphic>
               <a:graphicData uri="http://schemas.openxmlformats.org/drawingml/2006/picture">
                 <pic:pic>
                   <pic:nvPicPr>
-                    <pic:cNvPr id="0" name="image6.png"/>
+                    <pic:cNvPr id="0" name="image1.png"/>
                     <pic:cNvPicPr preferRelativeResize="0"/>
                   </pic:nvPicPr>
                   <pic:blipFill>
@@ -7196,8 +6848,8 @@
         <w:spacing w:after="80" w:before="320" w:lineRule="auto"/>
         <w:rPr/>
       </w:pPr>
-      <w:bookmarkStart w:colFirst="0" w:colLast="0" w:name="_vgb6kcpyjl92" w:id="13"/>
-      <w:bookmarkEnd w:id="13"/>
+      <w:bookmarkStart w:colFirst="0" w:colLast="0" w:name="_vgb6kcpyjl92" w:id="14"/>
+      <w:bookmarkEnd w:id="14"/>
       <w:r>
         <w:rPr>
           <w:rtl w:val="0"/>
@@ -7234,12 +6886,12 @@
           <wp:inline distB="114300" distT="114300" distL="114300" distR="114300">
             <wp:extent cx="4800600" cy="809625"/>
             <wp:effectExtent b="0" l="0" r="0" t="0"/>
-            <wp:docPr id="3" name="image1.png"/>
+            <wp:docPr id="3" name="image4.png"/>
             <a:graphic>
               <a:graphicData uri="http://schemas.openxmlformats.org/drawingml/2006/picture">
                 <pic:pic>
                   <pic:nvPicPr>
-                    <pic:cNvPr id="0" name="image1.png"/>
+                    <pic:cNvPr id="0" name="image4.png"/>
                     <pic:cNvPicPr preferRelativeResize="0"/>
                   </pic:nvPicPr>
                   <pic:blipFill>
@@ -7378,8 +7030,8 @@
         <w:spacing w:after="80" w:before="320" w:lineRule="auto"/>
         <w:rPr/>
       </w:pPr>
-      <w:bookmarkStart w:colFirst="0" w:colLast="0" w:name="_ks9172uwubkb" w:id="14"/>
-      <w:bookmarkEnd w:id="14"/>
+      <w:bookmarkStart w:colFirst="0" w:colLast="0" w:name="_ks9172uwubkb" w:id="15"/>
+      <w:bookmarkEnd w:id="15"/>
       <w:r>
         <w:rPr>
           <w:rtl w:val="0"/>
@@ -7418,12 +7070,12 @@
           <wp:inline distB="114300" distT="114300" distL="114300" distR="114300">
             <wp:extent cx="5943600" cy="1447800"/>
             <wp:effectExtent b="0" l="0" r="0" t="0"/>
-            <wp:docPr id="7" name="image8.png"/>
+            <wp:docPr id="7" name="image6.png"/>
             <a:graphic>
               <a:graphicData uri="http://schemas.openxmlformats.org/drawingml/2006/picture">
                 <pic:pic>
                   <pic:nvPicPr>
-                    <pic:cNvPr id="0" name="image8.png"/>
+                    <pic:cNvPr id="0" name="image6.png"/>
                     <pic:cNvPicPr preferRelativeResize="0"/>
                   </pic:nvPicPr>
                   <pic:blipFill>
@@ -7518,12 +7170,12 @@
           <wp:inline distB="114300" distT="114300" distL="114300" distR="114300">
             <wp:extent cx="5943600" cy="1320800"/>
             <wp:effectExtent b="0" l="0" r="0" t="0"/>
-            <wp:docPr id="6" name="image5.png"/>
+            <wp:docPr id="6" name="image7.png"/>
             <a:graphic>
               <a:graphicData uri="http://schemas.openxmlformats.org/drawingml/2006/picture">
                 <pic:pic>
                   <pic:nvPicPr>
-                    <pic:cNvPr id="0" name="image5.png"/>
+                    <pic:cNvPr id="0" name="image7.png"/>
                     <pic:cNvPicPr preferRelativeResize="0"/>
                   </pic:nvPicPr>
                   <pic:blipFill>
@@ -7576,12 +7228,12 @@
           <wp:inline distB="114300" distT="114300" distL="114300" distR="114300">
             <wp:extent cx="5943600" cy="2451100"/>
             <wp:effectExtent b="0" l="0" r="0" t="0"/>
-            <wp:docPr id="8" name="image7.png"/>
+            <wp:docPr id="8" name="image8.png"/>
             <a:graphic>
               <a:graphicData uri="http://schemas.openxmlformats.org/drawingml/2006/picture">
                 <pic:pic>
                   <pic:nvPicPr>
-                    <pic:cNvPr id="0" name="image7.png"/>
+                    <pic:cNvPr id="0" name="image8.png"/>
                     <pic:cNvPicPr preferRelativeResize="0"/>
                   </pic:nvPicPr>
                   <pic:blipFill>
@@ -7654,8 +7306,8 @@
           <w:szCs w:val="32"/>
         </w:rPr>
       </w:pPr>
-      <w:bookmarkStart w:colFirst="0" w:colLast="0" w:name="_cr881ifazcq1" w:id="15"/>
-      <w:bookmarkEnd w:id="15"/>
+      <w:bookmarkStart w:colFirst="0" w:colLast="0" w:name="_cr881ifazcq1" w:id="16"/>
+      <w:bookmarkEnd w:id="16"/>
       <w:r>
         <w:rPr>
           <w:color w:val="000000"/>
@@ -7671,8 +7323,8 @@
         <w:pStyle w:val="Heading4"/>
         <w:rPr/>
       </w:pPr>
-      <w:bookmarkStart w:colFirst="0" w:colLast="0" w:name="_fsrfzveihsha" w:id="16"/>
-      <w:bookmarkEnd w:id="16"/>
+      <w:bookmarkStart w:colFirst="0" w:colLast="0" w:name="_fsrfzveihsha" w:id="17"/>
+      <w:bookmarkEnd w:id="17"/>
       <w:r>
         <w:rPr>
           <w:rtl w:val="0"/>
@@ -7745,8 +7397,8 @@
         <w:pStyle w:val="Heading4"/>
         <w:rPr/>
       </w:pPr>
-      <w:bookmarkStart w:colFirst="0" w:colLast="0" w:name="_tta3i8l7qfx" w:id="17"/>
-      <w:bookmarkEnd w:id="17"/>
+      <w:bookmarkStart w:colFirst="0" w:colLast="0" w:name="_tta3i8l7qfx" w:id="18"/>
+      <w:bookmarkEnd w:id="18"/>
       <w:r>
         <w:rPr>
           <w:rtl w:val="0"/>
@@ -7770,8 +7422,8 @@
         <w:pStyle w:val="Heading3"/>
         <w:rPr/>
       </w:pPr>
-      <w:bookmarkStart w:colFirst="0" w:colLast="0" w:name="_v18mp9xvfx9g" w:id="18"/>
-      <w:bookmarkEnd w:id="18"/>
+      <w:bookmarkStart w:colFirst="0" w:colLast="0" w:name="_v18mp9xvfx9g" w:id="19"/>
+      <w:bookmarkEnd w:id="19"/>
       <w:r>
         <w:rPr>
           <w:rtl w:val="0"/>
@@ -7783,8 +7435,8 @@
         <w:pStyle w:val="Heading4"/>
         <w:rPr/>
       </w:pPr>
-      <w:bookmarkStart w:colFirst="0" w:colLast="0" w:name="_sfhe02ji1lqg" w:id="19"/>
-      <w:bookmarkEnd w:id="19"/>
+      <w:bookmarkStart w:colFirst="0" w:colLast="0" w:name="_sfhe02ji1lqg" w:id="20"/>
+      <w:bookmarkEnd w:id="20"/>
       <w:r>
         <w:rPr>
           <w:rtl w:val="0"/>
@@ -7818,8 +7470,8 @@
         <w:pStyle w:val="Heading4"/>
         <w:rPr/>
       </w:pPr>
-      <w:bookmarkStart w:colFirst="0" w:colLast="0" w:name="_5ncjj9arzn1j" w:id="20"/>
-      <w:bookmarkEnd w:id="20"/>
+      <w:bookmarkStart w:colFirst="0" w:colLast="0" w:name="_5ncjj9arzn1j" w:id="21"/>
+      <w:bookmarkEnd w:id="21"/>
       <w:r>
         <w:rPr>
           <w:rtl w:val="0"/>
@@ -7873,8 +7525,8 @@
         <w:pStyle w:val="Heading2"/>
         <w:rPr/>
       </w:pPr>
-      <w:bookmarkStart w:colFirst="0" w:colLast="0" w:name="_eliuqfneji2q" w:id="21"/>
-      <w:bookmarkEnd w:id="21"/>
+      <w:bookmarkStart w:colFirst="0" w:colLast="0" w:name="_eliuqfneji2q" w:id="22"/>
+      <w:bookmarkEnd w:id="22"/>
       <w:r>
         <w:rPr>
           <w:rtl w:val="0"/>
@@ -7886,8 +7538,8 @@
         <w:pStyle w:val="Heading3"/>
         <w:rPr/>
       </w:pPr>
-      <w:bookmarkStart w:colFirst="0" w:colLast="0" w:name="_8z4z3m2cnre8" w:id="22"/>
-      <w:bookmarkEnd w:id="22"/>
+      <w:bookmarkStart w:colFirst="0" w:colLast="0" w:name="_8z4z3m2cnre8" w:id="23"/>
+      <w:bookmarkEnd w:id="23"/>
       <w:r>
         <w:rPr>
           <w:rtl w:val="0"/>
@@ -7903,7 +7555,7 @@
         <w:rPr>
           <w:rtl w:val="0"/>
         </w:rPr>
-        <w:t xml:space="preserve">Chasm traps and fan traps are common challenges in database schema design that can impact the accuracy of queries and analytics. Understanding their definitions, occurrences, and employing appropriate strategies for handling them is crucial for maintaining the integrity of the data model. While the Qlik engine can handle fan traps gracefully, addressing these traps at the design level ensures more accurate and efficient data analysis.</w:t>
+        <w:t xml:space="preserve">Chasm traps and fan traps are common challenges in database schema design that can impact the accuracy of queries and analytics. Understanding their definitions, occurrences, and employing appropriate strategies for handling them is crucial for maintaining the integrity of the data model. Addressing these traps at the design level ensures more accurate and efficient data analysis.</w:t>
       </w:r>
     </w:p>
     <w:p>
@@ -7921,8 +7573,8 @@
         <w:pStyle w:val="Heading2"/>
         <w:rPr/>
       </w:pPr>
-      <w:bookmarkStart w:colFirst="0" w:colLast="0" w:name="_929b8x9n70h2" w:id="23"/>
-      <w:bookmarkEnd w:id="23"/>
+      <w:bookmarkStart w:colFirst="0" w:colLast="0" w:name="_929b8x9n70h2" w:id="24"/>
+      <w:bookmarkEnd w:id="24"/>
       <w:r>
         <w:rPr>
           <w:rtl w:val="0"/>
@@ -7934,8 +7586,24 @@
         <w:pStyle w:val="Heading2"/>
         <w:rPr/>
       </w:pPr>
-      <w:bookmarkStart w:colFirst="0" w:colLast="0" w:name="_vnc1x971exqo" w:id="24"/>
-      <w:bookmarkEnd w:id="24"/>
+      <w:bookmarkStart w:colFirst="0" w:colLast="0" w:name="_he2n68flkf2" w:id="25"/>
+      <w:bookmarkEnd w:id="25"/>
+      <w:r>
+        <w:br w:type="page"/>
+      </w:r>
+      <w:r>
+        <w:rPr>
+          <w:rtl w:val="0"/>
+        </w:rPr>
+      </w:r>
+    </w:p>
+    <w:p>
+      <w:pPr>
+        <w:pStyle w:val="Heading2"/>
+        <w:rPr/>
+      </w:pPr>
+      <w:bookmarkStart w:colFirst="0" w:colLast="0" w:name="_vnc1x971exqo" w:id="26"/>
+      <w:bookmarkEnd w:id="26"/>
       <w:r>
         <w:rPr>
           <w:rtl w:val="0"/>
@@ -8020,8 +7688,8 @@
         <w:pStyle w:val="Heading2"/>
         <w:rPr/>
       </w:pPr>
-      <w:bookmarkStart w:colFirst="0" w:colLast="0" w:name="_cgem5vuaa5aw" w:id="25"/>
-      <w:bookmarkEnd w:id="25"/>
+      <w:bookmarkStart w:colFirst="0" w:colLast="0" w:name="_cgem5vuaa5aw" w:id="27"/>
+      <w:bookmarkEnd w:id="27"/>
       <w:r>
         <w:rPr>
           <w:rtl w:val="0"/>
@@ -8033,8 +7701,24 @@
         <w:pStyle w:val="Heading2"/>
         <w:rPr/>
       </w:pPr>
-      <w:bookmarkStart w:colFirst="0" w:colLast="0" w:name="_yz6zlmd5e26e" w:id="26"/>
-      <w:bookmarkEnd w:id="26"/>
+      <w:bookmarkStart w:colFirst="0" w:colLast="0" w:name="_6jnx5ayw2gjj" w:id="28"/>
+      <w:bookmarkEnd w:id="28"/>
+      <w:r>
+        <w:br w:type="page"/>
+      </w:r>
+      <w:r>
+        <w:rPr>
+          <w:rtl w:val="0"/>
+        </w:rPr>
+      </w:r>
+    </w:p>
+    <w:p>
+      <w:pPr>
+        <w:pStyle w:val="Heading2"/>
+        <w:rPr/>
+      </w:pPr>
+      <w:bookmarkStart w:colFirst="0" w:colLast="0" w:name="_yz6zlmd5e26e" w:id="29"/>
+      <w:bookmarkEnd w:id="29"/>
       <w:r>
         <w:rPr>
           <w:rtl w:val="0"/>
@@ -8057,7 +7741,7 @@
       <w:tblPr>
         <w:tblStyle w:val="Table3"/>
         <w:tblpPr w:leftFromText="180" w:rightFromText="180" w:topFromText="180" w:bottomFromText="180" w:vertAnchor="text" w:horzAnchor="text" w:tblpX="165" w:tblpY="0"/>
-        <w:tblW w:w="8865.0" w:type="dxa"/>
+        <w:tblW w:w="9300.0" w:type="dxa"/>
         <w:jc w:val="left"/>
         <w:tblBorders>
           <w:top w:color="000000" w:space="0" w:sz="0" w:val="nil"/>
@@ -8072,23 +7756,23 @@
       </w:tblPr>
       <w:tblGrid>
         <w:gridCol w:w="1425"/>
-        <w:gridCol w:w="975"/>
-        <w:gridCol w:w="930"/>
-        <w:gridCol w:w="1575"/>
+        <w:gridCol w:w="1020"/>
+        <w:gridCol w:w="1005"/>
+        <w:gridCol w:w="1455"/>
         <w:gridCol w:w="1185"/>
         <w:gridCol w:w="1155"/>
         <w:gridCol w:w="915"/>
-        <w:gridCol w:w="705"/>
+        <w:gridCol w:w="1140"/>
         <w:tblGridChange w:id="0">
           <w:tblGrid>
             <w:gridCol w:w="1425"/>
-            <w:gridCol w:w="975"/>
-            <w:gridCol w:w="930"/>
-            <w:gridCol w:w="1575"/>
+            <w:gridCol w:w="1020"/>
+            <w:gridCol w:w="1005"/>
+            <w:gridCol w:w="1455"/>
             <w:gridCol w:w="1185"/>
             <w:gridCol w:w="1155"/>
             <w:gridCol w:w="915"/>
-            <w:gridCol w:w="705"/>
+            <w:gridCol w:w="1140"/>
           </w:tblGrid>
         </w:tblGridChange>
       </w:tblGrid>
@@ -8423,7 +8107,7 @@
                 <w:szCs w:val="20"/>
                 <w:rtl w:val="0"/>
               </w:rPr>
-              <w:t xml:space="preserve">Status</w:t>
+              <w:t xml:space="preserve">Attendees</w:t>
             </w:r>
             <w:r>
               <w:rPr>
@@ -8722,7 +8406,7 @@
                 <w:szCs w:val="20"/>
                 <w:rtl w:val="0"/>
               </w:rPr>
-              <w:t xml:space="preserve">Done</w:t>
+              <w:t xml:space="preserve">All present</w:t>
             </w:r>
             <w:r>
               <w:rPr>
@@ -8804,7 +8488,7 @@
                 <w:szCs w:val="20"/>
                 <w:rtl w:val="0"/>
               </w:rPr>
-              <w:t xml:space="preserve">11:00 AM</w:t>
+              <w:t xml:space="preserve">5:00 PM</w:t>
             </w:r>
           </w:p>
         </w:tc>
@@ -8839,7 +8523,7 @@
                 <w:szCs w:val="20"/>
                 <w:rtl w:val="0"/>
               </w:rPr>
-              <w:t xml:space="preserve">1:00 PM</w:t>
+              <w:t xml:space="preserve">7:00 PM</w:t>
             </w:r>
           </w:p>
         </w:tc>
@@ -9021,7 +8705,7 @@
                 <w:szCs w:val="20"/>
                 <w:rtl w:val="0"/>
               </w:rPr>
-              <w:t xml:space="preserve">Done</w:t>
+              <w:t xml:space="preserve">All present</w:t>
             </w:r>
             <w:r>
               <w:rPr>
@@ -9103,7 +8787,7 @@
                 <w:szCs w:val="20"/>
                 <w:rtl w:val="0"/>
               </w:rPr>
-              <w:t xml:space="preserve">11:00 AM</w:t>
+              <w:t xml:space="preserve">1:00 PM</w:t>
             </w:r>
           </w:p>
         </w:tc>
@@ -9138,7 +8822,7 @@
                 <w:szCs w:val="20"/>
                 <w:rtl w:val="0"/>
               </w:rPr>
-              <w:t xml:space="preserve">1:00 PM</w:t>
+              <w:t xml:space="preserve">3:00 PM</w:t>
             </w:r>
           </w:p>
         </w:tc>
@@ -9320,7 +9004,7 @@
                 <w:szCs w:val="20"/>
                 <w:rtl w:val="0"/>
               </w:rPr>
-              <w:t xml:space="preserve">Done</w:t>
+              <w:t xml:space="preserve">All present</w:t>
             </w:r>
             <w:r>
               <w:rPr>
@@ -9402,7 +9086,7 @@
                 <w:szCs w:val="20"/>
                 <w:rtl w:val="0"/>
               </w:rPr>
-              <w:t xml:space="preserve">11:00 AM</w:t>
+              <w:t xml:space="preserve">9:00 AM</w:t>
             </w:r>
           </w:p>
         </w:tc>
@@ -9437,7 +9121,7 @@
                 <w:szCs w:val="20"/>
                 <w:rtl w:val="0"/>
               </w:rPr>
-              <w:t xml:space="preserve">1:00 PM</w:t>
+              <w:t xml:space="preserve">11:00 PM</w:t>
             </w:r>
           </w:p>
         </w:tc>
@@ -9619,7 +9303,7 @@
                 <w:szCs w:val="20"/>
                 <w:rtl w:val="0"/>
               </w:rPr>
-              <w:t xml:space="preserve">Done</w:t>
+              <w:t xml:space="preserve">All present</w:t>
             </w:r>
             <w:r>
               <w:rPr>
@@ -9701,7 +9385,7 @@
                 <w:szCs w:val="20"/>
                 <w:rtl w:val="0"/>
               </w:rPr>
-              <w:t xml:space="preserve">11:00 AM</w:t>
+              <w:t xml:space="preserve">10:30 AM</w:t>
             </w:r>
           </w:p>
         </w:tc>
@@ -9736,7 +9420,7 @@
                 <w:szCs w:val="20"/>
                 <w:rtl w:val="0"/>
               </w:rPr>
-              <w:t xml:space="preserve">1:00 PM</w:t>
+              <w:t xml:space="preserve">12:30 PM</w:t>
             </w:r>
           </w:p>
         </w:tc>
@@ -9918,7 +9602,7 @@
                 <w:szCs w:val="20"/>
                 <w:rtl w:val="0"/>
               </w:rPr>
-              <w:t xml:space="preserve">Done</w:t>
+              <w:t xml:space="preserve">All present</w:t>
             </w:r>
             <w:r>
               <w:rPr>
@@ -10000,7 +9684,7 @@
                 <w:szCs w:val="20"/>
                 <w:rtl w:val="0"/>
               </w:rPr>
-              <w:t xml:space="preserve">11:00 AM</w:t>
+              <w:t xml:space="preserve">9:00 AM</w:t>
             </w:r>
           </w:p>
         </w:tc>
@@ -10035,7 +9719,7 @@
                 <w:szCs w:val="20"/>
                 <w:rtl w:val="0"/>
               </w:rPr>
-              <w:t xml:space="preserve">1:00 PM</w:t>
+              <w:t xml:space="preserve">10:00 AM</w:t>
             </w:r>
           </w:p>
         </w:tc>
@@ -10181,7 +9865,7 @@
                 <w:szCs w:val="20"/>
                 <w:rtl w:val="0"/>
               </w:rPr>
-              <w:t xml:space="preserve">2 hours</w:t>
+              <w:t xml:space="preserve">1 hour</w:t>
             </w:r>
           </w:p>
         </w:tc>
@@ -10217,7 +9901,306 @@
                 <w:szCs w:val="20"/>
                 <w:rtl w:val="0"/>
               </w:rPr>
-              <w:t xml:space="preserve">Done</w:t>
+              <w:t xml:space="preserve">All present</w:t>
+            </w:r>
+            <w:r>
+              <w:rPr>
+                <w:rtl w:val="0"/>
+              </w:rPr>
+            </w:r>
+          </w:p>
+        </w:tc>
+      </w:tr>
+      <w:tr>
+        <w:trPr>
+          <w:cantSplit w:val="0"/>
+          <w:trHeight w:val="525" w:hRule="atLeast"/>
+          <w:tblHeader w:val="0"/>
+        </w:trPr>
+        <w:tc>
+          <w:tcPr>
+            <w:tcBorders>
+              <w:top w:color="cccccc" w:space="0" w:sz="6" w:val="single"/>
+              <w:left w:color="cccccc" w:space="0" w:sz="6" w:val="single"/>
+              <w:bottom w:color="cccccc" w:space="0" w:sz="6" w:val="single"/>
+              <w:right w:color="cccccc" w:space="0" w:sz="6" w:val="single"/>
+            </w:tcBorders>
+            <w:tcMar>
+              <w:top w:w="40.0" w:type="dxa"/>
+              <w:left w:w="40.0" w:type="dxa"/>
+              <w:bottom w:w="40.0" w:type="dxa"/>
+              <w:right w:w="40.0" w:type="dxa"/>
+            </w:tcMar>
+            <w:vAlign w:val="bottom"/>
+          </w:tcPr>
+          <w:p>
+            <w:pPr>
+              <w:widowControl w:val="0"/>
+              <w:jc w:val="center"/>
+              <w:rPr>
+                <w:sz w:val="20"/>
+                <w:szCs w:val="20"/>
+              </w:rPr>
+            </w:pPr>
+            <w:r>
+              <w:rPr>
+                <w:sz w:val="20"/>
+                <w:szCs w:val="20"/>
+                <w:rtl w:val="0"/>
+              </w:rPr>
+              <w:t xml:space="preserve">2/21/2024</w:t>
+            </w:r>
+          </w:p>
+        </w:tc>
+        <w:tc>
+          <w:tcPr>
+            <w:tcBorders>
+              <w:top w:color="cccccc" w:space="0" w:sz="6" w:val="single"/>
+              <w:left w:color="cccccc" w:space="0" w:sz="6" w:val="single"/>
+              <w:bottom w:color="cccccc" w:space="0" w:sz="6" w:val="single"/>
+              <w:right w:color="cccccc" w:space="0" w:sz="6" w:val="single"/>
+            </w:tcBorders>
+            <w:tcMar>
+              <w:top w:w="40.0" w:type="dxa"/>
+              <w:left w:w="40.0" w:type="dxa"/>
+              <w:bottom w:w="40.0" w:type="dxa"/>
+              <w:right w:w="40.0" w:type="dxa"/>
+            </w:tcMar>
+            <w:vAlign w:val="bottom"/>
+          </w:tcPr>
+          <w:p>
+            <w:pPr>
+              <w:widowControl w:val="0"/>
+              <w:jc w:val="center"/>
+              <w:rPr>
+                <w:sz w:val="20"/>
+                <w:szCs w:val="20"/>
+              </w:rPr>
+            </w:pPr>
+            <w:r>
+              <w:rPr>
+                <w:sz w:val="20"/>
+                <w:szCs w:val="20"/>
+                <w:rtl w:val="0"/>
+              </w:rPr>
+              <w:t xml:space="preserve">10:30 AM</w:t>
+            </w:r>
+          </w:p>
+        </w:tc>
+        <w:tc>
+          <w:tcPr>
+            <w:tcBorders>
+              <w:top w:color="cccccc" w:space="0" w:sz="6" w:val="single"/>
+              <w:left w:color="cccccc" w:space="0" w:sz="6" w:val="single"/>
+              <w:bottom w:color="cccccc" w:space="0" w:sz="6" w:val="single"/>
+              <w:right w:color="cccccc" w:space="0" w:sz="6" w:val="single"/>
+            </w:tcBorders>
+            <w:tcMar>
+              <w:top w:w="40.0" w:type="dxa"/>
+              <w:left w:w="40.0" w:type="dxa"/>
+              <w:bottom w:w="40.0" w:type="dxa"/>
+              <w:right w:w="40.0" w:type="dxa"/>
+            </w:tcMar>
+            <w:vAlign w:val="bottom"/>
+          </w:tcPr>
+          <w:p>
+            <w:pPr>
+              <w:widowControl w:val="0"/>
+              <w:jc w:val="center"/>
+              <w:rPr>
+                <w:sz w:val="20"/>
+                <w:szCs w:val="20"/>
+              </w:rPr>
+            </w:pPr>
+            <w:r>
+              <w:rPr>
+                <w:sz w:val="20"/>
+                <w:szCs w:val="20"/>
+                <w:rtl w:val="0"/>
+              </w:rPr>
+              <w:t xml:space="preserve">12:30 PM</w:t>
+            </w:r>
+          </w:p>
+        </w:tc>
+        <w:tc>
+          <w:tcPr>
+            <w:tcBorders>
+              <w:top w:color="cccccc" w:space="0" w:sz="6" w:val="single"/>
+              <w:left w:color="cccccc" w:space="0" w:sz="6" w:val="single"/>
+              <w:bottom w:color="cccccc" w:space="0" w:sz="6" w:val="single"/>
+              <w:right w:color="cccccc" w:space="0" w:sz="6" w:val="single"/>
+            </w:tcBorders>
+            <w:tcMar>
+              <w:top w:w="40.0" w:type="dxa"/>
+              <w:left w:w="40.0" w:type="dxa"/>
+              <w:bottom w:w="40.0" w:type="dxa"/>
+              <w:right w:w="40.0" w:type="dxa"/>
+            </w:tcMar>
+            <w:vAlign w:val="bottom"/>
+          </w:tcPr>
+          <w:p>
+            <w:pPr>
+              <w:widowControl w:val="0"/>
+              <w:jc w:val="center"/>
+              <w:rPr>
+                <w:sz w:val="20"/>
+                <w:szCs w:val="20"/>
+              </w:rPr>
+            </w:pPr>
+            <w:r>
+              <w:rPr>
+                <w:color w:val="753800"/>
+                <w:sz w:val="20"/>
+                <w:szCs w:val="20"/>
+                <w:rtl w:val="0"/>
+              </w:rPr>
+              <w:t xml:space="preserve">online</w:t>
+            </w:r>
+            <w:r>
+              <w:rPr>
+                <w:rtl w:val="0"/>
+              </w:rPr>
+            </w:r>
+          </w:p>
+        </w:tc>
+        <w:tc>
+          <w:tcPr>
+            <w:tcBorders>
+              <w:top w:color="cccccc" w:space="0" w:sz="6" w:val="single"/>
+              <w:left w:color="cccccc" w:space="0" w:sz="6" w:val="single"/>
+              <w:bottom w:color="cccccc" w:space="0" w:sz="6" w:val="single"/>
+              <w:right w:color="cccccc" w:space="0" w:sz="6" w:val="single"/>
+            </w:tcBorders>
+            <w:tcMar>
+              <w:top w:w="40.0" w:type="dxa"/>
+              <w:left w:w="40.0" w:type="dxa"/>
+              <w:bottom w:w="40.0" w:type="dxa"/>
+              <w:right w:w="40.0" w:type="dxa"/>
+            </w:tcMar>
+            <w:vAlign w:val="bottom"/>
+          </w:tcPr>
+          <w:p>
+            <w:pPr>
+              <w:widowControl w:val="0"/>
+              <w:jc w:val="center"/>
+              <w:rPr>
+                <w:sz w:val="20"/>
+                <w:szCs w:val="20"/>
+              </w:rPr>
+            </w:pPr>
+            <w:r>
+              <w:rPr>
+                <w:sz w:val="20"/>
+                <w:szCs w:val="20"/>
+                <w:rtl w:val="0"/>
+              </w:rPr>
+              <w:t xml:space="preserve">Sprint 1</w:t>
+            </w:r>
+          </w:p>
+        </w:tc>
+        <w:tc>
+          <w:tcPr>
+            <w:tcBorders>
+              <w:top w:color="cccccc" w:space="0" w:sz="6" w:val="single"/>
+              <w:left w:color="cccccc" w:space="0" w:sz="6" w:val="single"/>
+              <w:bottom w:color="cccccc" w:space="0" w:sz="6" w:val="single"/>
+              <w:right w:color="cccccc" w:space="0" w:sz="6" w:val="single"/>
+            </w:tcBorders>
+            <w:tcMar>
+              <w:top w:w="40.0" w:type="dxa"/>
+              <w:left w:w="40.0" w:type="dxa"/>
+              <w:bottom w:w="40.0" w:type="dxa"/>
+              <w:right w:w="40.0" w:type="dxa"/>
+            </w:tcMar>
+            <w:vAlign w:val="bottom"/>
+          </w:tcPr>
+          <w:p>
+            <w:pPr>
+              <w:widowControl w:val="0"/>
+              <w:jc w:val="center"/>
+              <w:rPr>
+                <w:sz w:val="20"/>
+                <w:szCs w:val="20"/>
+              </w:rPr>
+            </w:pPr>
+            <w:r>
+              <w:rPr>
+                <w:sz w:val="20"/>
+                <w:szCs w:val="20"/>
+                <w:rtl w:val="0"/>
+              </w:rPr>
+              <w:t xml:space="preserve">ERD Attributes Addition</w:t>
+            </w:r>
+          </w:p>
+        </w:tc>
+        <w:tc>
+          <w:tcPr>
+            <w:tcBorders>
+              <w:top w:color="cccccc" w:space="0" w:sz="6" w:val="single"/>
+              <w:left w:color="cccccc" w:space="0" w:sz="6" w:val="single"/>
+              <w:bottom w:color="cccccc" w:space="0" w:sz="6" w:val="single"/>
+              <w:right w:color="cccccc" w:space="0" w:sz="6" w:val="single"/>
+            </w:tcBorders>
+            <w:tcMar>
+              <w:top w:w="40.0" w:type="dxa"/>
+              <w:left w:w="40.0" w:type="dxa"/>
+              <w:bottom w:w="40.0" w:type="dxa"/>
+              <w:right w:w="40.0" w:type="dxa"/>
+            </w:tcMar>
+            <w:vAlign w:val="bottom"/>
+          </w:tcPr>
+          <w:p>
+            <w:pPr>
+              <w:widowControl w:val="0"/>
+              <w:jc w:val="center"/>
+              <w:rPr>
+                <w:sz w:val="20"/>
+                <w:szCs w:val="20"/>
+              </w:rPr>
+            </w:pPr>
+            <w:r>
+              <w:rPr>
+                <w:sz w:val="20"/>
+                <w:szCs w:val="20"/>
+                <w:rtl w:val="0"/>
+              </w:rPr>
+              <w:t xml:space="preserve">2 hours</w:t>
+            </w:r>
+          </w:p>
+        </w:tc>
+        <w:tc>
+          <w:tcPr>
+            <w:tcBorders>
+              <w:top w:color="cccccc" w:space="0" w:sz="6" w:val="single"/>
+              <w:left w:color="cccccc" w:space="0" w:sz="6" w:val="single"/>
+              <w:bottom w:color="cccccc" w:space="0" w:sz="6" w:val="single"/>
+              <w:right w:color="cccccc" w:space="0" w:sz="6" w:val="single"/>
+            </w:tcBorders>
+            <w:tcMar>
+              <w:top w:w="40.0" w:type="dxa"/>
+              <w:left w:w="40.0" w:type="dxa"/>
+              <w:bottom w:w="40.0" w:type="dxa"/>
+              <w:right w:w="40.0" w:type="dxa"/>
+            </w:tcMar>
+            <w:vAlign w:val="bottom"/>
+          </w:tcPr>
+          <w:p>
+            <w:pPr>
+              <w:widowControl w:val="0"/>
+              <w:jc w:val="center"/>
+              <w:rPr>
+                <w:sz w:val="20"/>
+                <w:szCs w:val="20"/>
+              </w:rPr>
+            </w:pPr>
+            <w:r>
+              <w:rPr>
+                <w:color w:val="753800"/>
+                <w:sz w:val="20"/>
+                <w:szCs w:val="20"/>
+                <w:rtl w:val="0"/>
+              </w:rPr>
+              <w:t xml:space="preserve">All present</w:t>
             </w:r>
             <w:r>
               <w:rPr>
@@ -10264,7 +10247,7 @@
                 <w:szCs w:val="20"/>
                 <w:rtl w:val="0"/>
               </w:rPr>
-              <w:t xml:space="preserve">2/24/2024</w:t>
+              <w:t xml:space="preserve">2/27/2024</w:t>
             </w:r>
           </w:p>
         </w:tc>
@@ -10299,7 +10282,7 @@
                 <w:szCs w:val="20"/>
                 <w:rtl w:val="0"/>
               </w:rPr>
-              <w:t xml:space="preserve">11:00 AM</w:t>
+              <w:t xml:space="preserve">9:30 AM</w:t>
             </w:r>
           </w:p>
         </w:tc>
@@ -10334,7 +10317,7 @@
                 <w:szCs w:val="20"/>
                 <w:rtl w:val="0"/>
               </w:rPr>
-              <w:t xml:space="preserve">1:00 PM</w:t>
+              <w:t xml:space="preserve">10:30 AM</w:t>
             </w:r>
           </w:p>
         </w:tc>
@@ -10445,7 +10428,7 @@
                 <w:szCs w:val="20"/>
                 <w:rtl w:val="0"/>
               </w:rPr>
-              <w:t xml:space="preserve">Source Report and ERD Traps Report</w:t>
+              <w:t xml:space="preserve">Submission Report Finalize</w:t>
             </w:r>
           </w:p>
         </w:tc>
@@ -10480,7 +10463,7 @@
                 <w:szCs w:val="20"/>
                 <w:rtl w:val="0"/>
               </w:rPr>
-              <w:t xml:space="preserve">2 hours</w:t>
+              <w:t xml:space="preserve">1 hour</w:t>
             </w:r>
           </w:p>
         </w:tc>
@@ -10516,7 +10499,7 @@
                 <w:szCs w:val="20"/>
                 <w:rtl w:val="0"/>
               </w:rPr>
-              <w:t xml:space="preserve">Done</w:t>
+              <w:t xml:space="preserve">All present</w:t>
             </w:r>
             <w:r>
               <w:rPr>
@@ -10532,60 +10515,11 @@
         <w:pStyle w:val="Heading2"/>
         <w:rPr/>
       </w:pPr>
-      <w:bookmarkStart w:colFirst="0" w:colLast="0" w:name="_nh1l5icwiirv" w:id="27"/>
-      <w:bookmarkEnd w:id="27"/>
-      <w:r>
-        <w:rPr>
-          <w:rtl w:val="0"/>
-        </w:rPr>
-      </w:r>
-    </w:p>
-    <w:p>
-      <w:pPr>
-        <w:pStyle w:val="Heading2"/>
-        <w:rPr/>
-      </w:pPr>
-      <w:bookmarkStart w:colFirst="0" w:colLast="0" w:name="_3vl58s79lt3x" w:id="28"/>
-      <w:bookmarkEnd w:id="28"/>
-      <w:r>
-        <w:rPr>
-          <w:rtl w:val="0"/>
-        </w:rPr>
-      </w:r>
-    </w:p>
-    <w:p>
-      <w:pPr>
-        <w:pStyle w:val="Heading2"/>
-        <w:rPr/>
-      </w:pPr>
-      <w:bookmarkStart w:colFirst="0" w:colLast="0" w:name="_f9snwt4bia9j" w:id="29"/>
-      <w:bookmarkEnd w:id="29"/>
-      <w:r>
-        <w:rPr>
-          <w:rtl w:val="0"/>
-        </w:rPr>
-      </w:r>
-    </w:p>
-    <w:p>
-      <w:pPr>
-        <w:pStyle w:val="Heading2"/>
-        <w:rPr/>
-      </w:pPr>
-      <w:bookmarkStart w:colFirst="0" w:colLast="0" w:name="_7su3xgrqqnhn" w:id="30"/>
+      <w:bookmarkStart w:colFirst="0" w:colLast="0" w:name="_2rtgciurvigw" w:id="30"/>
       <w:bookmarkEnd w:id="30"/>
       <w:r>
-        <w:rPr>
-          <w:rtl w:val="0"/>
-        </w:rPr>
-      </w:r>
-    </w:p>
-    <w:p>
-      <w:pPr>
-        <w:rPr>
-          <w:sz w:val="46"/>
-          <w:szCs w:val="46"/>
-        </w:rPr>
-      </w:pPr>
+        <w:br w:type="page"/>
+      </w:r>
       <w:r>
         <w:rPr>
           <w:rtl w:val="0"/>
@@ -10617,8 +10551,8 @@
     <w:p>
       <w:pPr>
         <w:rPr>
-          <w:sz w:val="2"/>
-          <w:szCs w:val="2"/>
+          <w:sz w:val="20"/>
+          <w:szCs w:val="20"/>
         </w:rPr>
       </w:pPr>
       <w:r>
@@ -10634,17 +10568,25 @@
           <w:numId w:val="4"/>
         </w:numPr>
         <w:ind w:left="810" w:hanging="720"/>
-      </w:pPr>
-      <w:r>
-        <w:rPr>
-          <w:rtl w:val="0"/>
-        </w:rPr>
-        <w:t xml:space="preserve">Clayton Park Medical Clinic - </w:t>
+        <w:rPr>
+          <w:sz w:val="20"/>
+          <w:szCs w:val="20"/>
+        </w:rPr>
+      </w:pPr>
+      <w:r>
+        <w:rPr>
+          <w:sz w:val="20"/>
+          <w:szCs w:val="20"/>
+          <w:rtl w:val="0"/>
+        </w:rPr>
+        <w:t xml:space="preserve">Clayton Park Medical Clinic, "Skip the Waiting Room - Clayton Park Medical Clinic," Skip the Waiting Room, Available: </w:t>
       </w:r>
       <w:hyperlink r:id="rId42">
         <w:r>
           <w:rPr>
             <w:color w:val="1155cc"/>
+            <w:sz w:val="20"/>
+            <w:szCs w:val="20"/>
             <w:u w:val="single"/>
             <w:rtl w:val="0"/>
           </w:rPr>
@@ -10653,6 +10595,22 @@
       </w:hyperlink>
       <w:r>
         <w:rPr>
+          <w:sz w:val="20"/>
+          <w:szCs w:val="20"/>
+          <w:rtl w:val="0"/>
+        </w:rPr>
+        <w:t xml:space="preserve">,</w:t>
+      </w:r>
+      <w:r>
+        <w:rPr>
+          <w:sz w:val="20"/>
+          <w:szCs w:val="20"/>
+          <w:rtl w:val="0"/>
+        </w:rPr>
+        <w:t xml:space="preserve"> Accessed: February 27, 2024</w:t>
+      </w:r>
+      <w:r>
+        <w:rPr>
           <w:rtl w:val="0"/>
         </w:rPr>
       </w:r>
@@ -10665,19 +10623,24 @@
         </w:numPr>
         <w:ind w:left="810" w:hanging="720"/>
         <w:rPr>
-          <w:u w:val="none"/>
-        </w:rPr>
-      </w:pPr>
-      <w:r>
-        <w:rPr>
-          <w:rtl w:val="0"/>
-        </w:rPr>
-        <w:t xml:space="preserve">Viva Care - </w:t>
+          <w:sz w:val="20"/>
+          <w:szCs w:val="20"/>
+        </w:rPr>
+      </w:pPr>
+      <w:r>
+        <w:rPr>
+          <w:sz w:val="20"/>
+          <w:szCs w:val="20"/>
+          <w:rtl w:val="0"/>
+        </w:rPr>
+        <w:t xml:space="preserve">Viva Care, "Telehealth &amp; Online Doctor Services," Viva Care, Available: </w:t>
       </w:r>
       <w:hyperlink r:id="rId43">
         <w:r>
           <w:rPr>
             <w:color w:val="1155cc"/>
+            <w:sz w:val="20"/>
+            <w:szCs w:val="20"/>
             <w:u w:val="single"/>
             <w:rtl w:val="0"/>
           </w:rPr>
@@ -10686,8 +10649,19 @@
       </w:hyperlink>
       <w:r>
         <w:rPr>
-          <w:rtl w:val="0"/>
-        </w:rPr>
+          <w:sz w:val="20"/>
+          <w:szCs w:val="20"/>
+          <w:rtl w:val="0"/>
+        </w:rPr>
+        <w:t xml:space="preserve">,</w:t>
+      </w:r>
+      <w:r>
+        <w:rPr>
+          <w:sz w:val="20"/>
+          <w:szCs w:val="20"/>
+          <w:rtl w:val="0"/>
+        </w:rPr>
+        <w:t xml:space="preserve"> Accessed: February 27, 2024</w:t>
       </w:r>
     </w:p>
     <w:p>
@@ -10698,19 +10672,24 @@
         </w:numPr>
         <w:ind w:left="810" w:hanging="720"/>
         <w:rPr>
-          <w:u w:val="none"/>
-        </w:rPr>
-      </w:pPr>
-      <w:r>
-        <w:rPr>
-          <w:rtl w:val="0"/>
-        </w:rPr>
-        <w:t xml:space="preserve">Nova Scotia Flu - </w:t>
+          <w:sz w:val="20"/>
+          <w:szCs w:val="20"/>
+        </w:rPr>
+      </w:pPr>
+      <w:r>
+        <w:rPr>
+          <w:sz w:val="20"/>
+          <w:szCs w:val="20"/>
+          <w:rtl w:val="0"/>
+        </w:rPr>
+        <w:t xml:space="preserve">Nova Scotia, "Flu," Nova Scotia Government, Available: </w:t>
       </w:r>
       <w:hyperlink r:id="rId44">
         <w:r>
           <w:rPr>
             <w:color w:val="1155cc"/>
+            <w:sz w:val="20"/>
+            <w:szCs w:val="20"/>
             <w:u w:val="single"/>
             <w:rtl w:val="0"/>
           </w:rPr>
@@ -10719,6 +10698,22 @@
       </w:hyperlink>
       <w:r>
         <w:rPr>
+          <w:sz w:val="20"/>
+          <w:szCs w:val="20"/>
+          <w:rtl w:val="0"/>
+        </w:rPr>
+        <w:t xml:space="preserve">,</w:t>
+      </w:r>
+      <w:r>
+        <w:rPr>
+          <w:sz w:val="20"/>
+          <w:szCs w:val="20"/>
+          <w:rtl w:val="0"/>
+        </w:rPr>
+        <w:t xml:space="preserve"> Accessed: February 27, 2024</w:t>
+      </w:r>
+      <w:r>
+        <w:rPr>
           <w:rtl w:val="0"/>
         </w:rPr>
       </w:r>
@@ -10731,19 +10726,24 @@
         </w:numPr>
         <w:ind w:left="810" w:hanging="720"/>
         <w:rPr>
-          <w:u w:val="none"/>
-        </w:rPr>
-      </w:pPr>
-      <w:r>
-        <w:rPr>
-          <w:rtl w:val="0"/>
-        </w:rPr>
-        <w:t xml:space="preserve">Nova Scotia Immunization - </w:t>
+          <w:sz w:val="20"/>
+          <w:szCs w:val="20"/>
+        </w:rPr>
+      </w:pPr>
+      <w:r>
+        <w:rPr>
+          <w:sz w:val="20"/>
+          <w:szCs w:val="20"/>
+          <w:rtl w:val="0"/>
+        </w:rPr>
+        <w:t xml:space="preserve">Nova Scotia, "COVID-19 and Flu Booking," Nova Scotia Immunization, Available: </w:t>
       </w:r>
       <w:hyperlink r:id="rId45">
         <w:r>
           <w:rPr>
             <w:color w:val="1155cc"/>
+            <w:sz w:val="20"/>
+            <w:szCs w:val="20"/>
             <w:u w:val="single"/>
             <w:rtl w:val="0"/>
           </w:rPr>
@@ -10752,8 +10752,11 @@
       </w:hyperlink>
       <w:r>
         <w:rPr>
-          <w:rtl w:val="0"/>
-        </w:rPr>
+          <w:sz w:val="20"/>
+          <w:szCs w:val="20"/>
+          <w:rtl w:val="0"/>
+        </w:rPr>
+        <w:t xml:space="preserve">, Accessed: February 27, 2024.</w:t>
       </w:r>
     </w:p>
     <w:p>
@@ -10764,19 +10767,24 @@
         </w:numPr>
         <w:ind w:left="810" w:hanging="720"/>
         <w:rPr>
-          <w:u w:val="none"/>
-        </w:rPr>
-      </w:pPr>
-      <w:r>
-        <w:rPr>
-          <w:rtl w:val="0"/>
-        </w:rPr>
-        <w:t xml:space="preserve">CPMA - </w:t>
+          <w:sz w:val="20"/>
+          <w:szCs w:val="20"/>
+        </w:rPr>
+      </w:pPr>
+      <w:r>
+        <w:rPr>
+          <w:sz w:val="20"/>
+          <w:szCs w:val="20"/>
+          <w:rtl w:val="0"/>
+        </w:rPr>
+        <w:t xml:space="preserve">CPMA, "About Us," Canadian Medical Protective Association, Available: </w:t>
       </w:r>
       <w:hyperlink r:id="rId46">
         <w:r>
           <w:rPr>
             <w:color w:val="1155cc"/>
+            <w:sz w:val="20"/>
+            <w:szCs w:val="20"/>
             <w:u w:val="single"/>
             <w:rtl w:val="0"/>
           </w:rPr>
@@ -10785,8 +10793,11 @@
       </w:hyperlink>
       <w:r>
         <w:rPr>
-          <w:rtl w:val="0"/>
-        </w:rPr>
+          <w:sz w:val="20"/>
+          <w:szCs w:val="20"/>
+          <w:rtl w:val="0"/>
+        </w:rPr>
+        <w:t xml:space="preserve">, Accessed: February 27, 2024.</w:t>
       </w:r>
     </w:p>
     <w:p>
@@ -10797,19 +10808,24 @@
         </w:numPr>
         <w:ind w:left="810" w:hanging="720"/>
         <w:rPr>
-          <w:u w:val="none"/>
-        </w:rPr>
-      </w:pPr>
-      <w:r>
-        <w:rPr>
-          <w:rtl w:val="0"/>
-        </w:rPr>
-        <w:t xml:space="preserve">MD Anderson Clinic and Family Care - </w:t>
+          <w:sz w:val="20"/>
+          <w:szCs w:val="20"/>
+        </w:rPr>
+      </w:pPr>
+      <w:r>
+        <w:rPr>
+          <w:sz w:val="20"/>
+          <w:szCs w:val="20"/>
+          <w:rtl w:val="0"/>
+        </w:rPr>
+        <w:t xml:space="preserve">MD Anderson Cancer Center, "Care Centers &amp; Clinics," MD Anderson Clinic and Family Care, Available: </w:t>
       </w:r>
       <w:hyperlink r:id="rId47">
         <w:r>
           <w:rPr>
             <w:color w:val="1155cc"/>
+            <w:sz w:val="20"/>
+            <w:szCs w:val="20"/>
             <w:u w:val="single"/>
             <w:rtl w:val="0"/>
           </w:rPr>
@@ -10818,8 +10834,11 @@
       </w:hyperlink>
       <w:r>
         <w:rPr>
-          <w:rtl w:val="0"/>
-        </w:rPr>
+          <w:sz w:val="20"/>
+          <w:szCs w:val="20"/>
+          <w:rtl w:val="0"/>
+        </w:rPr>
+        <w:t xml:space="preserve">, Accessed: February 27, 2024.</w:t>
       </w:r>
     </w:p>
     <w:p>
@@ -10830,19 +10849,24 @@
         </w:numPr>
         <w:ind w:left="810" w:hanging="720"/>
         <w:rPr>
-          <w:u w:val="none"/>
-        </w:rPr>
-      </w:pPr>
-      <w:r>
-        <w:rPr>
-          <w:rtl w:val="0"/>
-        </w:rPr>
-        <w:t xml:space="preserve">National Library of Medicine - </w:t>
+          <w:sz w:val="20"/>
+          <w:szCs w:val="20"/>
+        </w:rPr>
+      </w:pPr>
+      <w:r>
+        <w:rPr>
+          <w:sz w:val="20"/>
+          <w:szCs w:val="20"/>
+          <w:rtl w:val="0"/>
+        </w:rPr>
+        <w:t xml:space="preserve">National Library of Medicine, "PubMed Central," Available: </w:t>
       </w:r>
       <w:hyperlink r:id="rId48">
         <w:r>
           <w:rPr>
             <w:color w:val="1155cc"/>
+            <w:sz w:val="20"/>
+            <w:szCs w:val="20"/>
             <w:u w:val="single"/>
             <w:rtl w:val="0"/>
           </w:rPr>
@@ -10851,8 +10875,11 @@
       </w:hyperlink>
       <w:r>
         <w:rPr>
-          <w:rtl w:val="0"/>
-        </w:rPr>
+          <w:sz w:val="20"/>
+          <w:szCs w:val="20"/>
+          <w:rtl w:val="0"/>
+        </w:rPr>
+        <w:t xml:space="preserve">, Accessed: February 27, 2024</w:t>
       </w:r>
     </w:p>
     <w:p>
@@ -10863,19 +10890,24 @@
         </w:numPr>
         <w:ind w:left="810" w:hanging="720"/>
         <w:rPr>
-          <w:u w:val="none"/>
-        </w:rPr>
-      </w:pPr>
-      <w:r>
-        <w:rPr>
-          <w:rtl w:val="0"/>
-        </w:rPr>
-        <w:t xml:space="preserve">Dietitians of Canada Resource Library - </w:t>
+          <w:sz w:val="20"/>
+          <w:szCs w:val="20"/>
+        </w:rPr>
+      </w:pPr>
+      <w:r>
+        <w:rPr>
+          <w:sz w:val="20"/>
+          <w:szCs w:val="20"/>
+          <w:rtl w:val="0"/>
+        </w:rPr>
+        <w:t xml:space="preserve">Dietitians of Canada, "Resource Library," Available: </w:t>
       </w:r>
       <w:hyperlink r:id="rId49">
         <w:r>
           <w:rPr>
             <w:color w:val="1155cc"/>
+            <w:sz w:val="20"/>
+            <w:szCs w:val="20"/>
             <w:u w:val="single"/>
             <w:rtl w:val="0"/>
           </w:rPr>
@@ -10884,8 +10916,11 @@
       </w:hyperlink>
       <w:r>
         <w:rPr>
-          <w:rtl w:val="0"/>
-        </w:rPr>
+          <w:sz w:val="20"/>
+          <w:szCs w:val="20"/>
+          <w:rtl w:val="0"/>
+        </w:rPr>
+        <w:t xml:space="preserve">, Accessed: February 27, 2024</w:t>
       </w:r>
     </w:p>
     <w:p>
@@ -10896,19 +10931,24 @@
         </w:numPr>
         <w:ind w:left="810" w:hanging="720"/>
         <w:rPr>
-          <w:u w:val="none"/>
-        </w:rPr>
-      </w:pPr>
-      <w:r>
-        <w:rPr>
-          <w:rtl w:val="0"/>
-        </w:rPr>
-        <w:t xml:space="preserve">Science Direct - </w:t>
+          <w:sz w:val="20"/>
+          <w:szCs w:val="20"/>
+        </w:rPr>
+      </w:pPr>
+      <w:r>
+        <w:rPr>
+          <w:sz w:val="20"/>
+          <w:szCs w:val="20"/>
+          <w:rtl w:val="0"/>
+        </w:rPr>
+        <w:t xml:space="preserve">ScienceDirect, "Journal of Advanced Research," Available: </w:t>
       </w:r>
       <w:hyperlink r:id="rId50">
         <w:r>
           <w:rPr>
             <w:color w:val="1155cc"/>
+            <w:sz w:val="20"/>
+            <w:szCs w:val="20"/>
             <w:u w:val="single"/>
             <w:rtl w:val="0"/>
           </w:rPr>
@@ -10917,8 +10957,11 @@
       </w:hyperlink>
       <w:r>
         <w:rPr>
-          <w:rtl w:val="0"/>
-        </w:rPr>
+          <w:sz w:val="20"/>
+          <w:szCs w:val="20"/>
+          <w:rtl w:val="0"/>
+        </w:rPr>
+        <w:t xml:space="preserve">, Accessed: February 27, 2024.</w:t>
       </w:r>
     </w:p>
     <w:p>
@@ -10929,19 +10972,24 @@
         </w:numPr>
         <w:ind w:left="810" w:hanging="720"/>
         <w:rPr>
-          <w:u w:val="none"/>
-        </w:rPr>
-      </w:pPr>
-      <w:r>
-        <w:rPr>
-          <w:rtl w:val="0"/>
-        </w:rPr>
-        <w:t xml:space="preserve">Lang Ortho: What to Expect at your first visit </w:t>
+          <w:sz w:val="20"/>
+          <w:szCs w:val="20"/>
+        </w:rPr>
+      </w:pPr>
+      <w:r>
+        <w:rPr>
+          <w:sz w:val="20"/>
+          <w:szCs w:val="20"/>
+          <w:rtl w:val="0"/>
+        </w:rPr>
+        <w:t xml:space="preserve">Lang Ortho, "What to Expect at Your First Visit," Available: </w:t>
       </w:r>
       <w:hyperlink r:id="rId51">
         <w:r>
           <w:rPr>
             <w:color w:val="1155cc"/>
+            <w:sz w:val="20"/>
+            <w:szCs w:val="20"/>
             <w:u w:val="single"/>
             <w:rtl w:val="0"/>
           </w:rPr>
@@ -10950,8 +10998,11 @@
       </w:hyperlink>
       <w:r>
         <w:rPr>
-          <w:rtl w:val="0"/>
-        </w:rPr>
+          <w:sz w:val="20"/>
+          <w:szCs w:val="20"/>
+          <w:rtl w:val="0"/>
+        </w:rPr>
+        <w:t xml:space="preserve">, Accessed: February 27, 2024.</w:t>
       </w:r>
     </w:p>
     <w:p>
@@ -10962,19 +11013,24 @@
         </w:numPr>
         <w:ind w:left="810" w:hanging="720"/>
         <w:rPr>
-          <w:u w:val="none"/>
-        </w:rPr>
-      </w:pPr>
-      <w:r>
-        <w:rPr>
-          <w:rtl w:val="0"/>
-        </w:rPr>
-        <w:t xml:space="preserve">Government of Nova Scotia: Program and Services - </w:t>
+          <w:sz w:val="20"/>
+          <w:szCs w:val="20"/>
+        </w:rPr>
+      </w:pPr>
+      <w:r>
+        <w:rPr>
+          <w:sz w:val="20"/>
+          <w:szCs w:val="20"/>
+          <w:rtl w:val="0"/>
+        </w:rPr>
+        <w:t xml:space="preserve">Government of Nova Scotia, "Programs and Services," Available: </w:t>
       </w:r>
       <w:hyperlink r:id="rId52">
         <w:r>
           <w:rPr>
             <w:color w:val="1155cc"/>
+            <w:sz w:val="20"/>
+            <w:szCs w:val="20"/>
             <w:u w:val="single"/>
             <w:rtl w:val="0"/>
           </w:rPr>
@@ -10983,8 +11039,11 @@
       </w:hyperlink>
       <w:r>
         <w:rPr>
-          <w:rtl w:val="0"/>
-        </w:rPr>
+          <w:sz w:val="20"/>
+          <w:szCs w:val="20"/>
+          <w:rtl w:val="0"/>
+        </w:rPr>
+        <w:t xml:space="preserve">, Accessed: February 27, 2024.</w:t>
       </w:r>
     </w:p>
     <w:p>
@@ -10994,12 +11053,18 @@
           <w:numId w:val="4"/>
         </w:numPr>
         <w:ind w:left="810" w:hanging="720"/>
-      </w:pPr>
-      <w:r>
-        <w:rPr>
-          <w:rtl w:val="0"/>
-        </w:rPr>
-        <w:t xml:space="preserve">J. Feng, "An Analysis of 'Fan Traps' in an EER Schema by Using a Set of 'Info Concepts'," Department of Computing and Information Systems, University of Paisley, Paisley, UK, PA1 2BE.</w:t>
+        <w:rPr>
+          <w:sz w:val="20"/>
+          <w:szCs w:val="20"/>
+        </w:rPr>
+      </w:pPr>
+      <w:r>
+        <w:rPr>
+          <w:sz w:val="20"/>
+          <w:szCs w:val="20"/>
+          <w:rtl w:val="0"/>
+        </w:rPr>
+        <w:t xml:space="preserve">J. Feng, "An Analysis of 'Fan Traps' in an EER Schema by Using a Set of 'Info Concepts', Department of Computing and Information Systems, University of Paisley, Paisley, UK, PA1 2BE, 2023.</w:t>
       </w:r>
     </w:p>
     <w:p>
@@ -11009,9 +11074,15 @@
           <w:numId w:val="4"/>
         </w:numPr>
         <w:ind w:left="810" w:hanging="720"/>
-      </w:pPr>
-      <w:r>
-        <w:rPr>
+        <w:rPr>
+          <w:sz w:val="20"/>
+          <w:szCs w:val="20"/>
+        </w:rPr>
+      </w:pPr>
+      <w:r>
+        <w:rPr>
+          <w:sz w:val="20"/>
+          <w:szCs w:val="20"/>
           <w:rtl w:val="0"/>
         </w:rPr>
         <w:t xml:space="preserve">Hic, "Fan traps and Chasm traps," Sep. 8, 2015. [Online]. Available: [</w:t>
@@ -11020,6 +11091,8 @@
         <w:r>
           <w:rPr>
             <w:color w:val="1155cc"/>
+            <w:sz w:val="20"/>
+            <w:szCs w:val="20"/>
             <w:u w:val="single"/>
             <w:rtl w:val="0"/>
           </w:rPr>
@@ -11028,6 +11101,8 @@
       </w:hyperlink>
       <w:r>
         <w:rPr>
+          <w:sz w:val="20"/>
+          <w:szCs w:val="20"/>
           <w:rtl w:val="0"/>
         </w:rPr>
         <w:t xml:space="preserve">]</w:t>
@@ -11040,9 +11115,15 @@
           <w:numId w:val="4"/>
         </w:numPr>
         <w:ind w:left="810" w:hanging="720"/>
-      </w:pPr>
-      <w:r>
-        <w:rPr>
+        <w:rPr>
+          <w:sz w:val="20"/>
+          <w:szCs w:val="20"/>
+        </w:rPr>
+      </w:pPr>
+      <w:r>
+        <w:rPr>
+          <w:sz w:val="20"/>
+          <w:szCs w:val="20"/>
           <w:rtl w:val="0"/>
         </w:rPr>
         <w:t xml:space="preserve">"Fan trap and chasm trap - Database," Stack Overflow, Available: [</w:t>
@@ -11051,6 +11132,8 @@
         <w:r>
           <w:rPr>
             <w:color w:val="1155cc"/>
+            <w:sz w:val="20"/>
+            <w:szCs w:val="20"/>
             <w:u w:val="single"/>
             <w:rtl w:val="0"/>
           </w:rPr>
@@ -11059,6 +11142,8 @@
       </w:hyperlink>
       <w:r>
         <w:rPr>
+          <w:sz w:val="20"/>
+          <w:szCs w:val="20"/>
           <w:rtl w:val="0"/>
         </w:rPr>
         <w:t xml:space="preserve">], Accessed: 26 Feb, 2024</w:t>
@@ -11072,19 +11157,24 @@
         </w:numPr>
         <w:ind w:left="810" w:hanging="720"/>
         <w:rPr>
-          <w:u w:val="none"/>
-        </w:rPr>
-      </w:pPr>
-      <w:r>
-        <w:rPr>
-          <w:rtl w:val="0"/>
-        </w:rPr>
-        <w:t xml:space="preserve">Conceptual-Diagram-with-Traps.draw.io, Available: [</w:t>
+          <w:sz w:val="20"/>
+          <w:szCs w:val="20"/>
+        </w:rPr>
+      </w:pPr>
+      <w:r>
+        <w:rPr>
+          <w:sz w:val="20"/>
+          <w:szCs w:val="20"/>
+          <w:rtl w:val="0"/>
+        </w:rPr>
+        <w:t xml:space="preserve">“Conceptual-Diagram-with-Traps.draw.io,” [Online]. Available: </w:t>
       </w:r>
       <w:hyperlink r:id="rId55">
         <w:r>
           <w:rPr>
             <w:color w:val="1155cc"/>
+            <w:sz w:val="20"/>
+            <w:szCs w:val="20"/>
             <w:u w:val="single"/>
             <w:rtl w:val="0"/>
           </w:rPr>
@@ -11093,9 +11183,11 @@
       </w:hyperlink>
       <w:r>
         <w:rPr>
-          <w:rtl w:val="0"/>
-        </w:rPr>
-        <w:t xml:space="preserve">]</w:t>
+          <w:sz w:val="20"/>
+          <w:szCs w:val="20"/>
+          <w:rtl w:val="0"/>
+        </w:rPr>
+        <w:t xml:space="preserve">. Accessed: 27-Feb-2024.</w:t>
       </w:r>
     </w:p>
     <w:p>
@@ -11106,19 +11198,24 @@
         </w:numPr>
         <w:ind w:left="810" w:hanging="720"/>
         <w:rPr>
-          <w:u w:val="none"/>
-        </w:rPr>
-      </w:pPr>
-      <w:r>
-        <w:rPr>
-          <w:rtl w:val="0"/>
-        </w:rPr>
-        <w:t xml:space="preserve">Conceptual-Diagram-Traps-Resolved.draw.io, Available: [</w:t>
+          <w:sz w:val="20"/>
+          <w:szCs w:val="20"/>
+        </w:rPr>
+      </w:pPr>
+      <w:r>
+        <w:rPr>
+          <w:sz w:val="20"/>
+          <w:szCs w:val="20"/>
+          <w:rtl w:val="0"/>
+        </w:rPr>
+        <w:t xml:space="preserve">“Conceptual-Diagram-Traps-Resolved.draw.io,” [Online]. Available: </w:t>
       </w:r>
       <w:hyperlink r:id="rId56">
         <w:r>
           <w:rPr>
             <w:color w:val="1155cc"/>
+            <w:sz w:val="20"/>
+            <w:szCs w:val="20"/>
             <w:u w:val="single"/>
             <w:rtl w:val="0"/>
           </w:rPr>
@@ -11127,9 +11224,11 @@
       </w:hyperlink>
       <w:r>
         <w:rPr>
-          <w:rtl w:val="0"/>
-        </w:rPr>
-        <w:t xml:space="preserve">]</w:t>
+          <w:sz w:val="20"/>
+          <w:szCs w:val="20"/>
+          <w:rtl w:val="0"/>
+        </w:rPr>
+        <w:t xml:space="preserve">. Accessed: 27-Feb-2024.</w:t>
       </w:r>
     </w:p>
     <w:p>
@@ -11139,17 +11238,25 @@
           <w:numId w:val="4"/>
         </w:numPr>
         <w:ind w:left="810" w:hanging="720"/>
-      </w:pPr>
-      <w:r>
-        <w:rPr>
-          <w:rtl w:val="0"/>
-        </w:rPr>
-        <w:t xml:space="preserve">Conceptual-Diagram-Traps-Resolved-Attributes-Added.draw.io, Available: [</w:t>
+        <w:rPr>
+          <w:sz w:val="20"/>
+          <w:szCs w:val="20"/>
+        </w:rPr>
+      </w:pPr>
+      <w:r>
+        <w:rPr>
+          <w:sz w:val="20"/>
+          <w:szCs w:val="20"/>
+          <w:rtl w:val="0"/>
+        </w:rPr>
+        <w:t xml:space="preserve">“Conceptual-Diagram-Traps-Resolved-Attributes-Added.draw.io,” [Online]. Available: </w:t>
       </w:r>
       <w:hyperlink r:id="rId57">
         <w:r>
           <w:rPr>
             <w:color w:val="1155cc"/>
+            <w:sz w:val="20"/>
+            <w:szCs w:val="20"/>
             <w:u w:val="single"/>
             <w:rtl w:val="0"/>
           </w:rPr>
@@ -11158,10 +11265,40 @@
       </w:hyperlink>
       <w:r>
         <w:rPr>
-          <w:rtl w:val="0"/>
-        </w:rPr>
-        <w:t xml:space="preserve">]</w:t>
-      </w:r>
+          <w:sz w:val="20"/>
+          <w:szCs w:val="20"/>
+          <w:rtl w:val="0"/>
+        </w:rPr>
+        <w:t xml:space="preserve">. Accessed: 27-Feb-2024.</w:t>
+      </w:r>
+    </w:p>
+    <w:p>
+      <w:pPr>
+        <w:ind w:left="720" w:firstLine="0"/>
+        <w:rPr/>
+      </w:pPr>
+      <w:r>
+        <w:rPr>
+          <w:rtl w:val="0"/>
+        </w:rPr>
+      </w:r>
+    </w:p>
+    <w:p>
+      <w:pPr>
+        <w:ind w:left="0" w:firstLine="0"/>
+        <w:rPr/>
+      </w:pPr>
+      <w:r>
+        <w:rPr>
+          <w:rtl w:val="0"/>
+        </w:rPr>
+      </w:r>
+    </w:p>
+    <w:p>
+      <w:pPr>
+        <w:ind w:left="0" w:firstLine="0"/>
+        <w:rPr/>
+      </w:pPr>
       <w:r>
         <w:rPr>
           <w:rtl w:val="0"/>

</xml_diff>

<commit_message>
Correct Table of Content in Project Sprint 1 .docx and .pdf Report
</commit_message>
<xml_diff>
--- a/Sprint1/CSCI5408_W24_DDB-Builder-Group-8_Sprint-1-Report.docx
+++ b/Sprint1/CSCI5408_W24_DDB-Builder-Group-8_Sprint-1-Report.docx
@@ -760,7 +760,7 @@
         <w:rPr>
           <w:rtl w:val="0"/>
         </w:rPr>
-        <w:t xml:space="preserve">Initial Conceptual Model..............................................................................................................10 </w:t>
+        <w:t xml:space="preserve">Initial Conceptual Model................................................................................................................9 </w:t>
       </w:r>
     </w:p>
     <w:p>
@@ -771,7 +771,7 @@
         <w:rPr>
           <w:rtl w:val="0"/>
         </w:rPr>
-        <w:t xml:space="preserve">Database Design Issues Report..................................................................................................12</w:t>
+        <w:t xml:space="preserve">Database Design Issues Report..................................................................................................11</w:t>
       </w:r>
     </w:p>
     <w:p>
@@ -782,7 +782,7 @@
         <w:rPr>
           <w:rtl w:val="0"/>
         </w:rPr>
-        <w:t xml:space="preserve">Final Model (ERD).......................................................................................................................16 </w:t>
+        <w:t xml:space="preserve">Final Model (ERD).......................................................................................................................15 </w:t>
       </w:r>
     </w:p>
     <w:p>
@@ -793,7 +793,7 @@
         <w:rPr>
           <w:rtl w:val="0"/>
         </w:rPr>
-        <w:t xml:space="preserve">Meeting Logs - Sprint 1…………………………………………………………………………………17</w:t>
+        <w:t xml:space="preserve">Meeting Logs - Sprint 1…………………………………………………………………………………16</w:t>
       </w:r>
     </w:p>
     <w:p>
@@ -804,7 +804,7 @@
         <w:rPr>
           <w:rtl w:val="0"/>
         </w:rPr>
-        <w:t xml:space="preserve">References….……………………………………………………………………………………………18</w:t>
+        <w:t xml:space="preserve">References….……………………………………………………………………………………………17</w:t>
       </w:r>
     </w:p>
     <w:p>
@@ -6312,12 +6312,12 @@
           <wp:inline distB="114300" distT="114300" distL="114300" distR="114300">
             <wp:extent cx="5943600" cy="2590800"/>
             <wp:effectExtent b="12700" l="12700" r="12700" t="12700"/>
-            <wp:docPr id="1" name="image9.png"/>
+            <wp:docPr id="1" name="image1.png"/>
             <a:graphic>
               <a:graphicData uri="http://schemas.openxmlformats.org/drawingml/2006/picture">
                 <pic:pic>
                   <pic:nvPicPr>
-                    <pic:cNvPr id="0" name="image9.png"/>
+                    <pic:cNvPr id="0" name="image1.png"/>
                     <pic:cNvPicPr preferRelativeResize="0"/>
                   </pic:nvPicPr>
                   <pic:blipFill>
@@ -6384,12 +6384,12 @@
           <wp:inline distB="114300" distT="114300" distL="114300" distR="114300">
             <wp:extent cx="5943600" cy="2946400"/>
             <wp:effectExtent b="12700" l="12700" r="12700" t="12700"/>
-            <wp:docPr id="5" name="image5.png"/>
+            <wp:docPr id="5" name="image2.png"/>
             <a:graphic>
               <a:graphicData uri="http://schemas.openxmlformats.org/drawingml/2006/picture">
                 <pic:pic>
                   <pic:nvPicPr>
-                    <pic:cNvPr id="0" name="image5.png"/>
+                    <pic:cNvPr id="0" name="image2.png"/>
                     <pic:cNvPicPr preferRelativeResize="0"/>
                   </pic:nvPicPr>
                   <pic:blipFill>
@@ -6456,12 +6456,12 @@
           <wp:inline distB="114300" distT="114300" distL="114300" distR="114300">
             <wp:extent cx="5943600" cy="3289300"/>
             <wp:effectExtent b="12700" l="12700" r="12700" t="12700"/>
-            <wp:docPr id="10" name="image3.png"/>
+            <wp:docPr id="10" name="image8.png"/>
             <a:graphic>
               <a:graphicData uri="http://schemas.openxmlformats.org/drawingml/2006/picture">
                 <pic:pic>
                   <pic:nvPicPr>
-                    <pic:cNvPr id="0" name="image3.png"/>
+                    <pic:cNvPr id="0" name="image8.png"/>
                     <pic:cNvPicPr preferRelativeResize="0"/>
                   </pic:nvPicPr>
                   <pic:blipFill>
@@ -6728,12 +6728,12 @@
           <wp:inline distB="114300" distT="114300" distL="114300" distR="114300">
             <wp:extent cx="4800600" cy="809625"/>
             <wp:effectExtent b="0" l="0" r="0" t="0"/>
-            <wp:docPr id="9" name="image2.png"/>
+            <wp:docPr id="9" name="image5.png"/>
             <a:graphic>
               <a:graphicData uri="http://schemas.openxmlformats.org/drawingml/2006/picture">
                 <pic:pic>
                   <pic:nvPicPr>
-                    <pic:cNvPr id="0" name="image2.png"/>
+                    <pic:cNvPr id="0" name="image5.png"/>
                     <pic:cNvPicPr preferRelativeResize="0"/>
                   </pic:nvPicPr>
                   <pic:blipFill>
@@ -6795,12 +6795,12 @@
           <wp:inline distB="114300" distT="114300" distL="114300" distR="114300">
             <wp:extent cx="5943600" cy="1041400"/>
             <wp:effectExtent b="0" l="0" r="0" t="0"/>
-            <wp:docPr id="2" name="image1.png"/>
+            <wp:docPr id="2" name="image4.png"/>
             <a:graphic>
               <a:graphicData uri="http://schemas.openxmlformats.org/drawingml/2006/picture">
                 <pic:pic>
                   <pic:nvPicPr>
-                    <pic:cNvPr id="0" name="image1.png"/>
+                    <pic:cNvPr id="0" name="image4.png"/>
                     <pic:cNvPicPr preferRelativeResize="0"/>
                   </pic:nvPicPr>
                   <pic:blipFill>
@@ -6886,12 +6886,12 @@
           <wp:inline distB="114300" distT="114300" distL="114300" distR="114300">
             <wp:extent cx="4800600" cy="809625"/>
             <wp:effectExtent b="0" l="0" r="0" t="0"/>
-            <wp:docPr id="3" name="image4.png"/>
+            <wp:docPr id="3" name="image9.png"/>
             <a:graphic>
               <a:graphicData uri="http://schemas.openxmlformats.org/drawingml/2006/picture">
                 <pic:pic>
                   <pic:nvPicPr>
-                    <pic:cNvPr id="0" name="image4.png"/>
+                    <pic:cNvPr id="0" name="image9.png"/>
                     <pic:cNvPicPr preferRelativeResize="0"/>
                   </pic:nvPicPr>
                   <pic:blipFill>
@@ -7170,12 +7170,12 @@
           <wp:inline distB="114300" distT="114300" distL="114300" distR="114300">
             <wp:extent cx="5943600" cy="1320800"/>
             <wp:effectExtent b="0" l="0" r="0" t="0"/>
-            <wp:docPr id="6" name="image7.png"/>
+            <wp:docPr id="6" name="image3.png"/>
             <a:graphic>
               <a:graphicData uri="http://schemas.openxmlformats.org/drawingml/2006/picture">
                 <pic:pic>
                   <pic:nvPicPr>
-                    <pic:cNvPr id="0" name="image7.png"/>
+                    <pic:cNvPr id="0" name="image3.png"/>
                     <pic:cNvPicPr preferRelativeResize="0"/>
                   </pic:nvPicPr>
                   <pic:blipFill>
@@ -7228,12 +7228,12 @@
           <wp:inline distB="114300" distT="114300" distL="114300" distR="114300">
             <wp:extent cx="5943600" cy="2451100"/>
             <wp:effectExtent b="0" l="0" r="0" t="0"/>
-            <wp:docPr id="8" name="image8.png"/>
+            <wp:docPr id="8" name="image7.png"/>
             <a:graphic>
               <a:graphicData uri="http://schemas.openxmlformats.org/drawingml/2006/picture">
                 <pic:pic>
                   <pic:nvPicPr>
-                    <pic:cNvPr id="0" name="image8.png"/>
+                    <pic:cNvPr id="0" name="image7.png"/>
                     <pic:cNvPicPr preferRelativeResize="0"/>
                   </pic:nvPicPr>
                   <pic:blipFill>
@@ -7631,12 +7631,12 @@
           <wp:inline distB="114300" distT="114300" distL="114300" distR="114300">
             <wp:extent cx="5943600" cy="3289300"/>
             <wp:effectExtent b="12700" l="12700" r="12700" t="12700"/>
-            <wp:docPr id="4" name="image3.png"/>
+            <wp:docPr id="4" name="image8.png"/>
             <a:graphic>
               <a:graphicData uri="http://schemas.openxmlformats.org/drawingml/2006/picture">
                 <pic:pic>
                   <pic:nvPicPr>
-                    <pic:cNvPr id="0" name="image3.png"/>
+                    <pic:cNvPr id="0" name="image8.png"/>
                     <pic:cNvPicPr preferRelativeResize="0"/>
                   </pic:nvPicPr>
                   <pic:blipFill>

</xml_diff>